<commit_message>
Lab6_Zelo task 1 2 3
</commit_message>
<xml_diff>
--- a/Lab6_Zelo/Results_Lab6.docx
+++ b/Lab6_Zelo/Results_Lab6.docx
@@ -703,7 +703,6 @@
           <w:bCs/>
           <w:sz w:val="28"/>
           <w:szCs w:val="28"/>
-          <w:lang w:val="uk-UA"/>
         </w:rPr>
       </w:pPr>
       <w:r>
@@ -728,6 +727,16 @@
         </w:rPr>
         <w:t xml:space="preserve"> </w:t>
       </w:r>
+      <w:r>
+        <w:rPr>
+          <w:rFonts w:ascii="Times New Roman" w:hAnsi="Times New Roman" w:cs="Times New Roman"/>
+          <w:b/>
+          <w:bCs/>
+          <w:sz w:val="28"/>
+          <w:szCs w:val="28"/>
+        </w:rPr>
+        <w:t>Wage</w:t>
+      </w:r>
     </w:p>
     <w:p>
       <w:pPr>
@@ -757,14 +766,4054 @@
     <w:p>
       <w:pPr>
         <w:spacing w:after="0" w:line="360" w:lineRule="auto"/>
-        <w:contextualSpacing/>
         <w:jc w:val="both"/>
         <w:rPr>
           <w:rFonts w:ascii="Times New Roman" w:hAnsi="Times New Roman" w:cs="Times New Roman"/>
           <w:color w:val="000000"/>
           <w:sz w:val="28"/>
           <w:szCs w:val="28"/>
-          <w:lang w:val="uk-UA"/>
+        </w:rPr>
+      </w:pPr>
+    </w:p>
+    <w:p>
+      <w:pPr>
+        <w:spacing w:after="0" w:line="360" w:lineRule="auto"/>
+        <w:jc w:val="center"/>
+        <w:rPr>
+          <w:rFonts w:ascii="Times New Roman" w:hAnsi="Times New Roman" w:cs="Times New Roman"/>
+          <w:color w:val="000000"/>
+          <w:sz w:val="28"/>
+          <w:szCs w:val="28"/>
+        </w:rPr>
+      </w:pPr>
+      <w:r>
+        <w:rPr>
+          <w:rFonts w:ascii="Times New Roman" w:hAnsi="Times New Roman" w:cs="Times New Roman"/>
+          <w:color w:val="000000"/>
+          <w:sz w:val="28"/>
+          <w:szCs w:val="28"/>
+        </w:rPr>
+        <w:drawing>
+          <wp:inline distT="0" distB="0" distL="0" distR="0" wp14:anchorId="4FA4D587" wp14:editId="13094E95">
+            <wp:extent cx="5268595" cy="1475794"/>
+            <wp:effectExtent l="0" t="0" r="8255" b="0"/>
+            <wp:docPr id="2" name="Рисунок 2" descr="Зображення, що містить текст&#10;&#10;Автоматично згенерований опис"/>
+            <wp:cNvGraphicFramePr>
+              <a:graphicFrameLocks xmlns:a="http://schemas.openxmlformats.org/drawingml/2006/main" noChangeAspect="1"/>
+            </wp:cNvGraphicFramePr>
+            <a:graphic xmlns:a="http://schemas.openxmlformats.org/drawingml/2006/main">
+              <a:graphicData uri="http://schemas.openxmlformats.org/drawingml/2006/picture">
+                <pic:pic xmlns:pic="http://schemas.openxmlformats.org/drawingml/2006/picture">
+                  <pic:nvPicPr>
+                    <pic:cNvPr id="2" name="Рисунок 2" descr="Зображення, що містить текст&#10;&#10;Автоматично згенерований опис"/>
+                    <pic:cNvPicPr/>
+                  </pic:nvPicPr>
+                  <pic:blipFill>
+                    <a:blip r:embed="rId8"/>
+                    <a:stretch>
+                      <a:fillRect/>
+                    </a:stretch>
+                  </pic:blipFill>
+                  <pic:spPr>
+                    <a:xfrm>
+                      <a:off x="0" y="0"/>
+                      <a:ext cx="5279630" cy="1478885"/>
+                    </a:xfrm>
+                    <a:prstGeom prst="rect">
+                      <a:avLst/>
+                    </a:prstGeom>
+                  </pic:spPr>
+                </pic:pic>
+              </a:graphicData>
+            </a:graphic>
+          </wp:inline>
+        </w:drawing>
+      </w:r>
+    </w:p>
+    <w:p>
+      <w:pPr>
+        <w:spacing w:after="0" w:line="360" w:lineRule="auto"/>
+        <w:jc w:val="both"/>
+        <w:rPr>
+          <w:rFonts w:ascii="Times New Roman" w:hAnsi="Times New Roman" w:cs="Times New Roman"/>
+          <w:color w:val="000000"/>
+          <w:sz w:val="28"/>
+          <w:szCs w:val="28"/>
+        </w:rPr>
+      </w:pPr>
+    </w:p>
+    <w:p>
+      <w:pPr>
+        <w:spacing w:after="0" w:line="360" w:lineRule="auto"/>
+        <w:contextualSpacing/>
+        <w:jc w:val="center"/>
+        <w:rPr>
+          <w:rFonts w:ascii="Times New Roman" w:hAnsi="Times New Roman" w:cs="Times New Roman"/>
+          <w:color w:val="000000"/>
+          <w:sz w:val="28"/>
+          <w:szCs w:val="28"/>
+          <w:lang w:val="uk-UA"/>
+        </w:rPr>
+      </w:pPr>
+      <w:r>
+        <w:rPr>
+          <w:rFonts w:ascii="Times New Roman" w:hAnsi="Times New Roman" w:cs="Times New Roman"/>
+          <w:color w:val="000000"/>
+          <w:sz w:val="28"/>
+          <w:szCs w:val="28"/>
+          <w:lang w:val="uk-UA"/>
+        </w:rPr>
+        <w:drawing>
+          <wp:inline distT="0" distB="0" distL="0" distR="0" wp14:anchorId="3531A30A" wp14:editId="4F3A7F0C">
+            <wp:extent cx="4751413" cy="4450080"/>
+            <wp:effectExtent l="0" t="0" r="0" b="7620"/>
+            <wp:docPr id="1" name="Рисунок 1"/>
+            <wp:cNvGraphicFramePr>
+              <a:graphicFrameLocks xmlns:a="http://schemas.openxmlformats.org/drawingml/2006/main" noChangeAspect="1"/>
+            </wp:cNvGraphicFramePr>
+            <a:graphic xmlns:a="http://schemas.openxmlformats.org/drawingml/2006/main">
+              <a:graphicData uri="http://schemas.openxmlformats.org/drawingml/2006/picture">
+                <pic:pic xmlns:pic="http://schemas.openxmlformats.org/drawingml/2006/picture">
+                  <pic:nvPicPr>
+                    <pic:cNvPr id="1" name=""/>
+                    <pic:cNvPicPr/>
+                  </pic:nvPicPr>
+                  <pic:blipFill rotWithShape="1">
+                    <a:blip r:embed="rId9"/>
+                    <a:srcRect t="3277"/>
+                    <a:stretch/>
+                  </pic:blipFill>
+                  <pic:spPr bwMode="auto">
+                    <a:xfrm>
+                      <a:off x="0" y="0"/>
+                      <a:ext cx="4760636" cy="4458718"/>
+                    </a:xfrm>
+                    <a:prstGeom prst="rect">
+                      <a:avLst/>
+                    </a:prstGeom>
+                    <a:ln>
+                      <a:noFill/>
+                    </a:ln>
+                    <a:extLst>
+                      <a:ext uri="{53640926-AAD7-44D8-BBD7-CCE9431645EC}">
+                        <a14:shadowObscured xmlns:a14="http://schemas.microsoft.com/office/drawing/2010/main"/>
+                      </a:ext>
+                    </a:extLst>
+                  </pic:spPr>
+                </pic:pic>
+              </a:graphicData>
+            </a:graphic>
+          </wp:inline>
+        </w:drawing>
+      </w:r>
+    </w:p>
+    <w:p>
+      <w:pPr>
+        <w:spacing w:after="0" w:line="360" w:lineRule="auto"/>
+        <w:contextualSpacing/>
+        <w:rPr>
+          <w:rFonts w:ascii="Times New Roman" w:hAnsi="Times New Roman" w:cs="Times New Roman"/>
+          <w:color w:val="000000"/>
+          <w:sz w:val="28"/>
+          <w:szCs w:val="28"/>
+          <w:lang w:val="uk-UA"/>
+        </w:rPr>
+      </w:pPr>
+    </w:p>
+    <w:p>
+      <w:pPr>
+        <w:spacing w:after="0" w:line="360" w:lineRule="auto"/>
+        <w:contextualSpacing/>
+        <w:jc w:val="both"/>
+        <w:rPr>
+          <w:rFonts w:ascii="Times New Roman" w:hAnsi="Times New Roman" w:cs="Times New Roman"/>
+          <w:color w:val="000000"/>
+          <w:sz w:val="28"/>
+          <w:szCs w:val="28"/>
+          <w:lang w:val="uk-UA"/>
+        </w:rPr>
+      </w:pPr>
+      <w:r>
+        <w:rPr>
+          <w:rFonts w:ascii="Times New Roman" w:hAnsi="Times New Roman" w:cs="Times New Roman"/>
+          <w:color w:val="000000"/>
+          <w:sz w:val="28"/>
+          <w:szCs w:val="28"/>
+          <w:lang w:val="uk-UA"/>
+        </w:rPr>
+        <w:tab/>
+      </w:r>
+      <w:r>
+        <w:rPr>
+          <w:rFonts w:ascii="Times New Roman" w:hAnsi="Times New Roman" w:cs="Times New Roman"/>
+          <w:color w:val="000000"/>
+          <w:sz w:val="28"/>
+          <w:szCs w:val="28"/>
+          <w:lang w:val="uk-UA"/>
+        </w:rPr>
+        <w:t>Зважаючи на результат м</w:t>
+      </w:r>
+      <w:r>
+        <w:rPr>
+          <w:rFonts w:ascii="Times New Roman" w:hAnsi="Times New Roman" w:cs="Times New Roman"/>
+          <w:color w:val="000000"/>
+          <w:sz w:val="28"/>
+          <w:szCs w:val="28"/>
+          <w:lang w:val="uk-UA"/>
+        </w:rPr>
+        <w:t>ожемо побачити, що d=</w:t>
+      </w:r>
+      <w:r>
+        <w:rPr>
+          <w:rFonts w:ascii="Times New Roman" w:hAnsi="Times New Roman" w:cs="Times New Roman"/>
+          <w:color w:val="000000"/>
+          <w:sz w:val="28"/>
+          <w:szCs w:val="28"/>
+          <w:lang w:val="uk-UA"/>
+        </w:rPr>
+        <w:t>9</w:t>
+      </w:r>
+      <w:r>
+        <w:rPr>
+          <w:rFonts w:ascii="Times New Roman" w:hAnsi="Times New Roman" w:cs="Times New Roman"/>
+          <w:color w:val="000000"/>
+          <w:sz w:val="28"/>
+          <w:szCs w:val="28"/>
+          <w:lang w:val="uk-UA"/>
+        </w:rPr>
+        <w:t xml:space="preserve"> є оптимальним ст</w:t>
+      </w:r>
+      <w:r>
+        <w:rPr>
+          <w:rFonts w:ascii="Times New Roman" w:hAnsi="Times New Roman" w:cs="Times New Roman"/>
+          <w:color w:val="000000"/>
+          <w:sz w:val="28"/>
+          <w:szCs w:val="28"/>
+          <w:lang w:val="uk-UA"/>
+        </w:rPr>
+        <w:t>е</w:t>
+      </w:r>
+      <w:r>
+        <w:rPr>
+          <w:rFonts w:ascii="Times New Roman" w:hAnsi="Times New Roman" w:cs="Times New Roman"/>
+          <w:color w:val="000000"/>
+          <w:sz w:val="28"/>
+          <w:szCs w:val="28"/>
+          <w:lang w:val="uk-UA"/>
+        </w:rPr>
+        <w:t>пенем для полінома.</w:t>
+      </w:r>
+    </w:p>
+    <w:p>
+      <w:pPr>
+        <w:spacing w:after="0" w:line="360" w:lineRule="auto"/>
+        <w:contextualSpacing/>
+        <w:jc w:val="center"/>
+        <w:rPr>
+          <w:rFonts w:ascii="Times New Roman" w:hAnsi="Times New Roman" w:cs="Times New Roman"/>
+          <w:color w:val="000000"/>
+          <w:sz w:val="28"/>
+          <w:szCs w:val="28"/>
+          <w:lang w:val="uk-UA"/>
+        </w:rPr>
+      </w:pPr>
+      <w:r>
+        <w:rPr>
+          <w:rFonts w:ascii="Times New Roman" w:hAnsi="Times New Roman" w:cs="Times New Roman"/>
+          <w:color w:val="000000"/>
+          <w:sz w:val="28"/>
+          <w:szCs w:val="28"/>
+          <w:lang w:val="uk-UA"/>
+        </w:rPr>
+        <w:lastRenderedPageBreak/>
+        <w:drawing>
+          <wp:inline distT="0" distB="0" distL="0" distR="0" wp14:anchorId="21464786" wp14:editId="03DC76BE">
+            <wp:extent cx="3878580" cy="4081535"/>
+            <wp:effectExtent l="0" t="0" r="7620" b="0"/>
+            <wp:docPr id="3" name="Рисунок 3" descr="Зображення, що містить стіл&#10;&#10;Автоматично згенерований опис"/>
+            <wp:cNvGraphicFramePr>
+              <a:graphicFrameLocks xmlns:a="http://schemas.openxmlformats.org/drawingml/2006/main" noChangeAspect="1"/>
+            </wp:cNvGraphicFramePr>
+            <a:graphic xmlns:a="http://schemas.openxmlformats.org/drawingml/2006/main">
+              <a:graphicData uri="http://schemas.openxmlformats.org/drawingml/2006/picture">
+                <pic:pic xmlns:pic="http://schemas.openxmlformats.org/drawingml/2006/picture">
+                  <pic:nvPicPr>
+                    <pic:cNvPr id="3" name="Рисунок 3" descr="Зображення, що містить стіл&#10;&#10;Автоматично згенерований опис"/>
+                    <pic:cNvPicPr/>
+                  </pic:nvPicPr>
+                  <pic:blipFill>
+                    <a:blip r:embed="rId10"/>
+                    <a:stretch>
+                      <a:fillRect/>
+                    </a:stretch>
+                  </pic:blipFill>
+                  <pic:spPr>
+                    <a:xfrm>
+                      <a:off x="0" y="0"/>
+                      <a:ext cx="3892895" cy="4096599"/>
+                    </a:xfrm>
+                    <a:prstGeom prst="rect">
+                      <a:avLst/>
+                    </a:prstGeom>
+                  </pic:spPr>
+                </pic:pic>
+              </a:graphicData>
+            </a:graphic>
+          </wp:inline>
+        </w:drawing>
+      </w:r>
+    </w:p>
+    <w:p>
+      <w:pPr>
+        <w:spacing w:after="0" w:line="360" w:lineRule="auto"/>
+        <w:contextualSpacing/>
+        <w:rPr>
+          <w:rFonts w:ascii="Times New Roman" w:hAnsi="Times New Roman" w:cs="Times New Roman"/>
+          <w:color w:val="000000"/>
+          <w:sz w:val="28"/>
+          <w:szCs w:val="28"/>
+          <w:lang w:val="uk-UA"/>
+        </w:rPr>
+      </w:pPr>
+    </w:p>
+    <w:p>
+      <w:pPr>
+        <w:spacing w:after="0" w:line="360" w:lineRule="auto"/>
+        <w:ind w:firstLine="708"/>
+        <w:contextualSpacing/>
+        <w:jc w:val="both"/>
+        <w:rPr>
+          <w:rFonts w:ascii="Times New Roman" w:hAnsi="Times New Roman" w:cs="Times New Roman"/>
+          <w:color w:val="000000"/>
+          <w:sz w:val="28"/>
+          <w:szCs w:val="28"/>
+          <w:lang w:val="uk-UA"/>
+        </w:rPr>
+      </w:pPr>
+      <w:r>
+        <w:rPr>
+          <w:rFonts w:ascii="Times New Roman" w:hAnsi="Times New Roman" w:cs="Times New Roman"/>
+          <w:color w:val="000000"/>
+          <w:sz w:val="28"/>
+          <w:szCs w:val="28"/>
+          <w:lang w:val="uk-UA"/>
+        </w:rPr>
+        <w:t>З результатів видно, що зважаючи на</w:t>
+      </w:r>
+      <w:r>
+        <w:rPr>
+          <w:rFonts w:ascii="Times New Roman" w:hAnsi="Times New Roman" w:cs="Times New Roman"/>
+          <w:color w:val="000000"/>
+          <w:sz w:val="28"/>
+          <w:szCs w:val="28"/>
+          <w:lang w:val="uk-UA"/>
+        </w:rPr>
+        <w:t xml:space="preserve"> p-значення, ми можемо побачити, що поліном </w:t>
+      </w:r>
+      <w:r>
+        <w:rPr>
+          <w:rFonts w:ascii="Times New Roman" w:hAnsi="Times New Roman" w:cs="Times New Roman"/>
+          <w:color w:val="000000"/>
+          <w:sz w:val="28"/>
+          <w:szCs w:val="28"/>
+          <w:lang w:val="uk-UA"/>
+        </w:rPr>
+        <w:t xml:space="preserve">2 і 3 </w:t>
+      </w:r>
+      <w:proofErr w:type="spellStart"/>
+      <w:r>
+        <w:rPr>
+          <w:rFonts w:ascii="Times New Roman" w:hAnsi="Times New Roman" w:cs="Times New Roman"/>
+          <w:color w:val="000000"/>
+          <w:sz w:val="28"/>
+          <w:szCs w:val="28"/>
+          <w:lang w:val="uk-UA"/>
+        </w:rPr>
+        <w:t>степеня</w:t>
+      </w:r>
+      <w:proofErr w:type="spellEnd"/>
+      <w:r>
+        <w:rPr>
+          <w:rFonts w:ascii="Times New Roman" w:hAnsi="Times New Roman" w:cs="Times New Roman"/>
+          <w:color w:val="000000"/>
+          <w:sz w:val="28"/>
+          <w:szCs w:val="28"/>
+          <w:lang w:val="uk-UA"/>
+        </w:rPr>
+        <w:t xml:space="preserve"> </w:t>
+      </w:r>
+      <w:r>
+        <w:rPr>
+          <w:rFonts w:ascii="Times New Roman" w:hAnsi="Times New Roman" w:cs="Times New Roman"/>
+          <w:color w:val="000000"/>
+          <w:sz w:val="28"/>
+          <w:szCs w:val="28"/>
+          <w:lang w:val="uk-UA"/>
+        </w:rPr>
+        <w:t>забезпечує</w:t>
+      </w:r>
+      <w:r>
+        <w:rPr>
+          <w:rFonts w:ascii="Times New Roman" w:hAnsi="Times New Roman" w:cs="Times New Roman"/>
+          <w:color w:val="000000"/>
+          <w:sz w:val="28"/>
+          <w:szCs w:val="28"/>
+          <w:lang w:val="uk-UA"/>
+        </w:rPr>
+        <w:t xml:space="preserve"> найкращий результат.</w:t>
+      </w:r>
+      <w:r>
+        <w:rPr>
+          <w:rFonts w:ascii="Times New Roman" w:hAnsi="Times New Roman" w:cs="Times New Roman"/>
+          <w:color w:val="000000"/>
+          <w:sz w:val="28"/>
+          <w:szCs w:val="28"/>
+          <w:lang w:val="uk-UA"/>
+        </w:rPr>
+        <w:t xml:space="preserve"> Побудуємо </w:t>
+      </w:r>
+      <w:r>
+        <w:rPr>
+          <w:rFonts w:ascii="Times New Roman" w:hAnsi="Times New Roman" w:cs="Times New Roman"/>
+          <w:color w:val="000000"/>
+          <w:sz w:val="28"/>
+          <w:szCs w:val="28"/>
+          <w:lang w:val="uk-UA"/>
+        </w:rPr>
+        <w:t>ці два</w:t>
+      </w:r>
+      <w:r>
+        <w:rPr>
+          <w:rFonts w:ascii="Times New Roman" w:hAnsi="Times New Roman" w:cs="Times New Roman"/>
+          <w:color w:val="000000"/>
+          <w:sz w:val="28"/>
+          <w:szCs w:val="28"/>
+          <w:lang w:val="uk-UA"/>
+        </w:rPr>
+        <w:t xml:space="preserve"> поліном</w:t>
+      </w:r>
+      <w:r>
+        <w:rPr>
+          <w:rFonts w:ascii="Times New Roman" w:hAnsi="Times New Roman" w:cs="Times New Roman"/>
+          <w:color w:val="000000"/>
+          <w:sz w:val="28"/>
+          <w:szCs w:val="28"/>
+          <w:lang w:val="uk-UA"/>
+        </w:rPr>
+        <w:t>и</w:t>
+      </w:r>
+      <w:r>
+        <w:rPr>
+          <w:rFonts w:ascii="Times New Roman" w:hAnsi="Times New Roman" w:cs="Times New Roman"/>
+          <w:color w:val="000000"/>
+          <w:sz w:val="28"/>
+          <w:szCs w:val="28"/>
+          <w:lang w:val="uk-UA"/>
+        </w:rPr>
+        <w:t>.</w:t>
+      </w:r>
+    </w:p>
+    <w:tbl>
+      <w:tblPr>
+        <w:tblStyle w:val="ad"/>
+        <w:tblW w:w="0" w:type="auto"/>
+        <w:tblInd w:w="-815" w:type="dxa"/>
+        <w:tblBorders>
+          <w:top w:val="none" w:sz="0" w:space="0" w:color="auto"/>
+          <w:left w:val="none" w:sz="0" w:space="0" w:color="auto"/>
+          <w:bottom w:val="none" w:sz="0" w:space="0" w:color="auto"/>
+          <w:right w:val="none" w:sz="0" w:space="0" w:color="auto"/>
+          <w:insideH w:val="none" w:sz="0" w:space="0" w:color="auto"/>
+          <w:insideV w:val="none" w:sz="0" w:space="0" w:color="auto"/>
+        </w:tblBorders>
+        <w:tblLook w:val="04A0" w:firstRow="1" w:lastRow="0" w:firstColumn="1" w:lastColumn="0" w:noHBand="0" w:noVBand="1"/>
+      </w:tblPr>
+      <w:tblGrid>
+        <w:gridCol w:w="5267"/>
+        <w:gridCol w:w="5237"/>
+      </w:tblGrid>
+      <w:tr>
+        <w:tc>
+          <w:tcPr>
+            <w:tcW w:w="5861" w:type="dxa"/>
+          </w:tcPr>
+          <w:p>
+            <w:pPr>
+              <w:spacing w:line="360" w:lineRule="auto"/>
+              <w:contextualSpacing/>
+              <w:jc w:val="center"/>
+              <w:rPr>
+                <w:rFonts w:ascii="Times New Roman" w:hAnsi="Times New Roman" w:cs="Times New Roman"/>
+                <w:color w:val="000000"/>
+                <w:sz w:val="28"/>
+                <w:szCs w:val="28"/>
+                <w:lang w:val="uk-UA"/>
+              </w:rPr>
+            </w:pPr>
+            <w:r>
+              <w:rPr>
+                <w:rFonts w:ascii="Times New Roman" w:hAnsi="Times New Roman" w:cs="Times New Roman"/>
+                <w:color w:val="000000"/>
+                <w:sz w:val="28"/>
+                <w:szCs w:val="28"/>
+                <w:lang w:val="uk-UA"/>
+              </w:rPr>
+              <w:drawing>
+                <wp:inline distT="0" distB="0" distL="0" distR="0" wp14:anchorId="2C1636D8" wp14:editId="21C71F5A">
+                  <wp:extent cx="3276823" cy="3070860"/>
+                  <wp:effectExtent l="0" t="0" r="0" b="0"/>
+                  <wp:docPr id="5" name="Рисунок 5"/>
+                  <wp:cNvGraphicFramePr>
+                    <a:graphicFrameLocks xmlns:a="http://schemas.openxmlformats.org/drawingml/2006/main" noChangeAspect="1"/>
+                  </wp:cNvGraphicFramePr>
+                  <a:graphic xmlns:a="http://schemas.openxmlformats.org/drawingml/2006/main">
+                    <a:graphicData uri="http://schemas.openxmlformats.org/drawingml/2006/picture">
+                      <pic:pic xmlns:pic="http://schemas.openxmlformats.org/drawingml/2006/picture">
+                        <pic:nvPicPr>
+                          <pic:cNvPr id="1" name=""/>
+                          <pic:cNvPicPr/>
+                        </pic:nvPicPr>
+                        <pic:blipFill>
+                          <a:blip r:embed="rId11"/>
+                          <a:stretch>
+                            <a:fillRect/>
+                          </a:stretch>
+                        </pic:blipFill>
+                        <pic:spPr>
+                          <a:xfrm>
+                            <a:off x="0" y="0"/>
+                            <a:ext cx="3317467" cy="3108949"/>
+                          </a:xfrm>
+                          <a:prstGeom prst="rect">
+                            <a:avLst/>
+                          </a:prstGeom>
+                        </pic:spPr>
+                      </pic:pic>
+                    </a:graphicData>
+                  </a:graphic>
+                </wp:inline>
+              </w:drawing>
+            </w:r>
+          </w:p>
+        </w:tc>
+        <w:tc>
+          <w:tcPr>
+            <w:tcW w:w="4633" w:type="dxa"/>
+          </w:tcPr>
+          <w:p>
+            <w:pPr>
+              <w:spacing w:line="360" w:lineRule="auto"/>
+              <w:contextualSpacing/>
+              <w:jc w:val="center"/>
+              <w:rPr>
+                <w:rFonts w:ascii="Times New Roman" w:hAnsi="Times New Roman" w:cs="Times New Roman"/>
+                <w:color w:val="000000"/>
+                <w:sz w:val="28"/>
+                <w:szCs w:val="28"/>
+                <w:lang w:val="uk-UA"/>
+              </w:rPr>
+            </w:pPr>
+            <w:r>
+              <w:rPr>
+                <w:rFonts w:ascii="Times New Roman" w:hAnsi="Times New Roman" w:cs="Times New Roman"/>
+                <w:color w:val="000000"/>
+                <w:sz w:val="28"/>
+                <w:szCs w:val="28"/>
+                <w:lang w:val="uk-UA"/>
+              </w:rPr>
+              <w:drawing>
+                <wp:inline distT="0" distB="0" distL="0" distR="0" wp14:anchorId="764F2203" wp14:editId="3398E49C">
+                  <wp:extent cx="3255902" cy="3055620"/>
+                  <wp:effectExtent l="0" t="0" r="1905" b="0"/>
+                  <wp:docPr id="4" name="Рисунок 4"/>
+                  <wp:cNvGraphicFramePr>
+                    <a:graphicFrameLocks xmlns:a="http://schemas.openxmlformats.org/drawingml/2006/main" noChangeAspect="1"/>
+                  </wp:cNvGraphicFramePr>
+                  <a:graphic xmlns:a="http://schemas.openxmlformats.org/drawingml/2006/main">
+                    <a:graphicData uri="http://schemas.openxmlformats.org/drawingml/2006/picture">
+                      <pic:pic xmlns:pic="http://schemas.openxmlformats.org/drawingml/2006/picture">
+                        <pic:nvPicPr>
+                          <pic:cNvPr id="1" name=""/>
+                          <pic:cNvPicPr/>
+                        </pic:nvPicPr>
+                        <pic:blipFill>
+                          <a:blip r:embed="rId12"/>
+                          <a:stretch>
+                            <a:fillRect/>
+                          </a:stretch>
+                        </pic:blipFill>
+                        <pic:spPr>
+                          <a:xfrm>
+                            <a:off x="0" y="0"/>
+                            <a:ext cx="3278532" cy="3076858"/>
+                          </a:xfrm>
+                          <a:prstGeom prst="rect">
+                            <a:avLst/>
+                          </a:prstGeom>
+                        </pic:spPr>
+                      </pic:pic>
+                    </a:graphicData>
+                  </a:graphic>
+                </wp:inline>
+              </w:drawing>
+            </w:r>
+          </w:p>
+        </w:tc>
+      </w:tr>
+    </w:tbl>
+    <w:p>
+      <w:pPr>
+        <w:spacing w:after="0" w:line="360" w:lineRule="auto"/>
+        <w:jc w:val="both"/>
+        <w:rPr>
+          <w:rFonts w:ascii="Times New Roman" w:hAnsi="Times New Roman" w:cs="Times New Roman"/>
+          <w:b/>
+          <w:bCs/>
+          <w:color w:val="000000"/>
+          <w:sz w:val="28"/>
+          <w:szCs w:val="28"/>
+          <w:lang w:val="uk-UA"/>
+        </w:rPr>
+      </w:pPr>
+      <w:r>
+        <w:rPr>
+          <w:rFonts w:ascii="Times New Roman" w:hAnsi="Times New Roman" w:cs="Times New Roman"/>
+          <w:b/>
+          <w:bCs/>
+          <w:color w:val="000000"/>
+          <w:sz w:val="28"/>
+          <w:szCs w:val="28"/>
+        </w:rPr>
+        <w:lastRenderedPageBreak/>
+        <w:t>1.</w:t>
+      </w:r>
+      <w:r>
+        <w:rPr>
+          <w:rFonts w:ascii="Times New Roman" w:hAnsi="Times New Roman" w:cs="Times New Roman"/>
+          <w:b/>
+          <w:bCs/>
+          <w:color w:val="000000"/>
+          <w:sz w:val="28"/>
+          <w:szCs w:val="28"/>
+          <w:lang w:val="uk-UA"/>
+        </w:rPr>
+        <w:t>2</w:t>
+      </w:r>
+    </w:p>
+    <w:p>
+      <w:pPr>
+        <w:spacing w:after="0" w:line="360" w:lineRule="auto"/>
+        <w:contextualSpacing/>
+        <w:rPr>
+          <w:rFonts w:ascii="Times New Roman" w:hAnsi="Times New Roman" w:cs="Times New Roman"/>
+          <w:color w:val="000000"/>
+          <w:sz w:val="28"/>
+          <w:szCs w:val="28"/>
+        </w:rPr>
+      </w:pPr>
+    </w:p>
+    <w:p>
+      <w:pPr>
+        <w:spacing w:after="0" w:line="360" w:lineRule="auto"/>
+        <w:contextualSpacing/>
+        <w:jc w:val="center"/>
+        <w:rPr>
+          <w:rFonts w:ascii="Times New Roman" w:hAnsi="Times New Roman" w:cs="Times New Roman"/>
+          <w:color w:val="000000"/>
+          <w:sz w:val="28"/>
+          <w:szCs w:val="28"/>
+        </w:rPr>
+      </w:pPr>
+      <w:r>
+        <w:rPr>
+          <w:rFonts w:ascii="Times New Roman" w:hAnsi="Times New Roman" w:cs="Times New Roman"/>
+          <w:color w:val="000000"/>
+          <w:sz w:val="28"/>
+          <w:szCs w:val="28"/>
+        </w:rPr>
+        <w:drawing>
+          <wp:inline distT="0" distB="0" distL="0" distR="0" wp14:anchorId="4E5E2579" wp14:editId="68FB9B7F">
+            <wp:extent cx="5108575" cy="1183688"/>
+            <wp:effectExtent l="0" t="0" r="0" b="0"/>
+            <wp:docPr id="7" name="Рисунок 7" descr="Зображення, що містить текст&#10;&#10;Автоматично згенерований опис"/>
+            <wp:cNvGraphicFramePr>
+              <a:graphicFrameLocks xmlns:a="http://schemas.openxmlformats.org/drawingml/2006/main" noChangeAspect="1"/>
+            </wp:cNvGraphicFramePr>
+            <a:graphic xmlns:a="http://schemas.openxmlformats.org/drawingml/2006/main">
+              <a:graphicData uri="http://schemas.openxmlformats.org/drawingml/2006/picture">
+                <pic:pic xmlns:pic="http://schemas.openxmlformats.org/drawingml/2006/picture">
+                  <pic:nvPicPr>
+                    <pic:cNvPr id="7" name="Рисунок 7" descr="Зображення, що містить текст&#10;&#10;Автоматично згенерований опис"/>
+                    <pic:cNvPicPr/>
+                  </pic:nvPicPr>
+                  <pic:blipFill>
+                    <a:blip r:embed="rId13"/>
+                    <a:stretch>
+                      <a:fillRect/>
+                    </a:stretch>
+                  </pic:blipFill>
+                  <pic:spPr>
+                    <a:xfrm>
+                      <a:off x="0" y="0"/>
+                      <a:ext cx="5114466" cy="1185053"/>
+                    </a:xfrm>
+                    <a:prstGeom prst="rect">
+                      <a:avLst/>
+                    </a:prstGeom>
+                  </pic:spPr>
+                </pic:pic>
+              </a:graphicData>
+            </a:graphic>
+          </wp:inline>
+        </w:drawing>
+      </w:r>
+    </w:p>
+    <w:p>
+      <w:pPr>
+        <w:spacing w:after="0" w:line="360" w:lineRule="auto"/>
+        <w:contextualSpacing/>
+        <w:rPr>
+          <w:rFonts w:ascii="Times New Roman" w:hAnsi="Times New Roman" w:cs="Times New Roman"/>
+          <w:color w:val="000000"/>
+          <w:sz w:val="28"/>
+          <w:szCs w:val="28"/>
+        </w:rPr>
+      </w:pPr>
+    </w:p>
+    <w:p>
+      <w:pPr>
+        <w:spacing w:after="0" w:line="360" w:lineRule="auto"/>
+        <w:contextualSpacing/>
+        <w:jc w:val="center"/>
+        <w:rPr>
+          <w:rFonts w:ascii="Times New Roman" w:hAnsi="Times New Roman" w:cs="Times New Roman"/>
+          <w:color w:val="000000"/>
+          <w:sz w:val="28"/>
+          <w:szCs w:val="28"/>
+          <w:lang w:val="uk-UA"/>
+        </w:rPr>
+      </w:pPr>
+      <w:r>
+        <w:rPr>
+          <w:rFonts w:ascii="Times New Roman" w:hAnsi="Times New Roman" w:cs="Times New Roman"/>
+          <w:color w:val="000000"/>
+          <w:sz w:val="28"/>
+          <w:szCs w:val="28"/>
+          <w:lang w:val="uk-UA"/>
+        </w:rPr>
+        <w:drawing>
+          <wp:inline distT="0" distB="0" distL="0" distR="0" wp14:anchorId="68366520" wp14:editId="73BC9187">
+            <wp:extent cx="4434840" cy="4132745"/>
+            <wp:effectExtent l="0" t="0" r="3810" b="1270"/>
+            <wp:docPr id="6" name="Рисунок 6"/>
+            <wp:cNvGraphicFramePr>
+              <a:graphicFrameLocks xmlns:a="http://schemas.openxmlformats.org/drawingml/2006/main" noChangeAspect="1"/>
+            </wp:cNvGraphicFramePr>
+            <a:graphic xmlns:a="http://schemas.openxmlformats.org/drawingml/2006/main">
+              <a:graphicData uri="http://schemas.openxmlformats.org/drawingml/2006/picture">
+                <pic:pic xmlns:pic="http://schemas.openxmlformats.org/drawingml/2006/picture">
+                  <pic:nvPicPr>
+                    <pic:cNvPr id="1" name=""/>
+                    <pic:cNvPicPr/>
+                  </pic:nvPicPr>
+                  <pic:blipFill>
+                    <a:blip r:embed="rId14"/>
+                    <a:stretch>
+                      <a:fillRect/>
+                    </a:stretch>
+                  </pic:blipFill>
+                  <pic:spPr>
+                    <a:xfrm>
+                      <a:off x="0" y="0"/>
+                      <a:ext cx="4446865" cy="4143950"/>
+                    </a:xfrm>
+                    <a:prstGeom prst="rect">
+                      <a:avLst/>
+                    </a:prstGeom>
+                  </pic:spPr>
+                </pic:pic>
+              </a:graphicData>
+            </a:graphic>
+          </wp:inline>
+        </w:drawing>
+      </w:r>
+    </w:p>
+    <w:p>
+      <w:pPr>
+        <w:spacing w:after="0" w:line="360" w:lineRule="auto"/>
+        <w:contextualSpacing/>
+        <w:rPr>
+          <w:rFonts w:ascii="Times New Roman" w:hAnsi="Times New Roman" w:cs="Times New Roman"/>
+          <w:color w:val="000000"/>
+          <w:sz w:val="28"/>
+          <w:szCs w:val="28"/>
+          <w:lang w:val="uk-UA"/>
+        </w:rPr>
+      </w:pPr>
+    </w:p>
+    <w:p>
+      <w:pPr>
+        <w:spacing w:after="0" w:line="360" w:lineRule="auto"/>
+        <w:ind w:firstLine="708"/>
+        <w:contextualSpacing/>
+        <w:jc w:val="both"/>
+        <w:rPr>
+          <w:rFonts w:ascii="Times New Roman" w:hAnsi="Times New Roman" w:cs="Times New Roman"/>
+          <w:color w:val="000000"/>
+          <w:sz w:val="28"/>
+          <w:szCs w:val="28"/>
+          <w:lang w:val="uk-UA"/>
+        </w:rPr>
+      </w:pPr>
+      <w:r>
+        <w:rPr>
+          <w:rFonts w:ascii="Times New Roman" w:hAnsi="Times New Roman" w:cs="Times New Roman"/>
+          <w:color w:val="000000"/>
+          <w:sz w:val="28"/>
+          <w:szCs w:val="28"/>
+          <w:lang w:val="uk-UA"/>
+        </w:rPr>
+        <w:t>Зважаючи на результат м</w:t>
+      </w:r>
+      <w:r>
+        <w:rPr>
+          <w:rFonts w:ascii="Times New Roman" w:hAnsi="Times New Roman" w:cs="Times New Roman"/>
+          <w:color w:val="000000"/>
+          <w:sz w:val="28"/>
+          <w:szCs w:val="28"/>
+          <w:lang w:val="uk-UA"/>
+        </w:rPr>
+        <w:t xml:space="preserve">ожемо побачити, що </w:t>
+      </w:r>
+      <w:r>
+        <w:rPr>
+          <w:rFonts w:ascii="Times New Roman" w:hAnsi="Times New Roman" w:cs="Times New Roman"/>
+          <w:color w:val="000000"/>
+          <w:sz w:val="28"/>
+          <w:szCs w:val="28"/>
+          <w:lang w:val="uk-UA"/>
+        </w:rPr>
+        <w:t>помилка буде мінімальною для</w:t>
+      </w:r>
+      <w:r>
+        <w:rPr>
+          <w:rFonts w:ascii="Times New Roman" w:hAnsi="Times New Roman" w:cs="Times New Roman"/>
+          <w:color w:val="000000"/>
+          <w:sz w:val="28"/>
+          <w:szCs w:val="28"/>
+          <w:lang w:val="ru-RU"/>
+        </w:rPr>
+        <w:t xml:space="preserve"> 8 </w:t>
+      </w:r>
+      <w:proofErr w:type="spellStart"/>
+      <w:r>
+        <w:rPr>
+          <w:rFonts w:ascii="Times New Roman" w:hAnsi="Times New Roman" w:cs="Times New Roman"/>
+          <w:color w:val="000000"/>
+          <w:sz w:val="28"/>
+          <w:szCs w:val="28"/>
+          <w:lang w:val="ru-RU"/>
+        </w:rPr>
+        <w:t>зрізів</w:t>
+      </w:r>
+      <w:proofErr w:type="spellEnd"/>
+      <w:r>
+        <w:rPr>
+          <w:rFonts w:ascii="Times New Roman" w:hAnsi="Times New Roman" w:cs="Times New Roman"/>
+          <w:color w:val="000000"/>
+          <w:sz w:val="28"/>
+          <w:szCs w:val="28"/>
+          <w:lang w:val="uk-UA"/>
+        </w:rPr>
+        <w:t>.</w:t>
+      </w:r>
+    </w:p>
+    <w:p>
+      <w:pPr>
+        <w:spacing w:after="0" w:line="360" w:lineRule="auto"/>
+        <w:contextualSpacing/>
+        <w:jc w:val="both"/>
+        <w:rPr>
+          <w:rFonts w:ascii="Times New Roman" w:hAnsi="Times New Roman" w:cs="Times New Roman"/>
+          <w:color w:val="000000"/>
+          <w:sz w:val="28"/>
+          <w:szCs w:val="28"/>
+          <w:lang w:val="uk-UA"/>
+        </w:rPr>
+      </w:pPr>
+    </w:p>
+    <w:p>
+      <w:pPr>
+        <w:spacing w:after="0" w:line="360" w:lineRule="auto"/>
+        <w:contextualSpacing/>
+        <w:jc w:val="center"/>
+        <w:rPr>
+          <w:rFonts w:ascii="Times New Roman" w:hAnsi="Times New Roman" w:cs="Times New Roman"/>
+          <w:color w:val="000000"/>
+          <w:sz w:val="28"/>
+          <w:szCs w:val="28"/>
+          <w:lang w:val="uk-UA"/>
+        </w:rPr>
+      </w:pPr>
+      <w:r>
+        <w:rPr>
+          <w:rFonts w:ascii="Times New Roman" w:hAnsi="Times New Roman" w:cs="Times New Roman"/>
+          <w:color w:val="000000"/>
+          <w:sz w:val="28"/>
+          <w:szCs w:val="28"/>
+          <w:lang w:val="uk-UA"/>
+        </w:rPr>
+        <w:drawing>
+          <wp:inline distT="0" distB="0" distL="0" distR="0" wp14:anchorId="3526B29A" wp14:editId="3F726A4B">
+            <wp:extent cx="3815268" cy="861060"/>
+            <wp:effectExtent l="0" t="0" r="0" b="0"/>
+            <wp:docPr id="20" name="Рисунок 20" descr="Зображення, що містить текст&#10;&#10;Автоматично згенерований опис"/>
+            <wp:cNvGraphicFramePr>
+              <a:graphicFrameLocks xmlns:a="http://schemas.openxmlformats.org/drawingml/2006/main" noChangeAspect="1"/>
+            </wp:cNvGraphicFramePr>
+            <a:graphic xmlns:a="http://schemas.openxmlformats.org/drawingml/2006/main">
+              <a:graphicData uri="http://schemas.openxmlformats.org/drawingml/2006/picture">
+                <pic:pic xmlns:pic="http://schemas.openxmlformats.org/drawingml/2006/picture">
+                  <pic:nvPicPr>
+                    <pic:cNvPr id="20" name="Рисунок 20" descr="Зображення, що містить текст&#10;&#10;Автоматично згенерований опис"/>
+                    <pic:cNvPicPr/>
+                  </pic:nvPicPr>
+                  <pic:blipFill>
+                    <a:blip r:embed="rId15"/>
+                    <a:stretch>
+                      <a:fillRect/>
+                    </a:stretch>
+                  </pic:blipFill>
+                  <pic:spPr>
+                    <a:xfrm>
+                      <a:off x="0" y="0"/>
+                      <a:ext cx="3849435" cy="868771"/>
+                    </a:xfrm>
+                    <a:prstGeom prst="rect">
+                      <a:avLst/>
+                    </a:prstGeom>
+                  </pic:spPr>
+                </pic:pic>
+              </a:graphicData>
+            </a:graphic>
+          </wp:inline>
+        </w:drawing>
+      </w:r>
+    </w:p>
+    <w:p>
+      <w:pPr>
+        <w:spacing w:after="0" w:line="360" w:lineRule="auto"/>
+        <w:contextualSpacing/>
+        <w:jc w:val="center"/>
+        <w:rPr>
+          <w:rFonts w:ascii="Times New Roman" w:hAnsi="Times New Roman" w:cs="Times New Roman"/>
+          <w:color w:val="000000"/>
+          <w:sz w:val="28"/>
+          <w:szCs w:val="28"/>
+          <w:lang w:val="uk-UA"/>
+        </w:rPr>
+      </w:pPr>
+      <w:r>
+        <w:rPr>
+          <w:rFonts w:ascii="Times New Roman" w:hAnsi="Times New Roman" w:cs="Times New Roman"/>
+          <w:color w:val="000000"/>
+          <w:sz w:val="28"/>
+          <w:szCs w:val="28"/>
+          <w:lang w:val="uk-UA"/>
+        </w:rPr>
+        <w:lastRenderedPageBreak/>
+        <w:drawing>
+          <wp:inline distT="0" distB="0" distL="0" distR="0" wp14:anchorId="5C9D4B88" wp14:editId="5C241324">
+            <wp:extent cx="4351020" cy="3970389"/>
+            <wp:effectExtent l="0" t="0" r="0" b="0"/>
+            <wp:docPr id="9" name="Рисунок 9"/>
+            <wp:cNvGraphicFramePr>
+              <a:graphicFrameLocks xmlns:a="http://schemas.openxmlformats.org/drawingml/2006/main" noChangeAspect="1"/>
+            </wp:cNvGraphicFramePr>
+            <a:graphic xmlns:a="http://schemas.openxmlformats.org/drawingml/2006/main">
+              <a:graphicData uri="http://schemas.openxmlformats.org/drawingml/2006/picture">
+                <pic:pic xmlns:pic="http://schemas.openxmlformats.org/drawingml/2006/picture">
+                  <pic:nvPicPr>
+                    <pic:cNvPr id="1" name=""/>
+                    <pic:cNvPicPr/>
+                  </pic:nvPicPr>
+                  <pic:blipFill rotWithShape="1">
+                    <a:blip r:embed="rId16"/>
+                    <a:srcRect t="2477"/>
+                    <a:stretch/>
+                  </pic:blipFill>
+                  <pic:spPr bwMode="auto">
+                    <a:xfrm>
+                      <a:off x="0" y="0"/>
+                      <a:ext cx="4357976" cy="3976737"/>
+                    </a:xfrm>
+                    <a:prstGeom prst="rect">
+                      <a:avLst/>
+                    </a:prstGeom>
+                    <a:ln>
+                      <a:noFill/>
+                    </a:ln>
+                    <a:extLst>
+                      <a:ext uri="{53640926-AAD7-44D8-BBD7-CCE9431645EC}">
+                        <a14:shadowObscured xmlns:a14="http://schemas.microsoft.com/office/drawing/2010/main"/>
+                      </a:ext>
+                    </a:extLst>
+                  </pic:spPr>
+                </pic:pic>
+              </a:graphicData>
+            </a:graphic>
+          </wp:inline>
+        </w:drawing>
+      </w:r>
+    </w:p>
+    <w:p>
+      <w:pPr>
+        <w:spacing w:after="0" w:line="360" w:lineRule="auto"/>
+        <w:contextualSpacing/>
+        <w:rPr>
+          <w:rFonts w:ascii="Times New Roman" w:hAnsi="Times New Roman" w:cs="Times New Roman"/>
+          <w:color w:val="000000"/>
+          <w:sz w:val="28"/>
+          <w:szCs w:val="28"/>
+          <w:lang w:val="uk-UA"/>
+        </w:rPr>
+      </w:pPr>
+    </w:p>
+    <w:p>
+      <w:pPr>
+        <w:spacing w:after="0" w:line="360" w:lineRule="auto"/>
+        <w:ind w:left="360"/>
+        <w:jc w:val="center"/>
+        <w:rPr>
+          <w:rFonts w:ascii="Times New Roman" w:hAnsi="Times New Roman" w:cs="Times New Roman"/>
+          <w:b/>
+          <w:bCs/>
+          <w:sz w:val="28"/>
+          <w:szCs w:val="28"/>
+        </w:rPr>
+      </w:pPr>
+      <w:r>
+        <w:rPr>
+          <w:rFonts w:ascii="Times New Roman" w:hAnsi="Times New Roman" w:cs="Times New Roman"/>
+          <w:b/>
+          <w:bCs/>
+          <w:sz w:val="28"/>
+          <w:szCs w:val="28"/>
+        </w:rPr>
+        <w:t>2</w:t>
+      </w:r>
+      <w:r>
+        <w:rPr>
+          <w:rFonts w:ascii="Times New Roman" w:hAnsi="Times New Roman" w:cs="Times New Roman"/>
+          <w:b/>
+          <w:bCs/>
+          <w:sz w:val="28"/>
+          <w:szCs w:val="28"/>
+          <w:lang w:val="uk-UA"/>
+        </w:rPr>
+        <w:t xml:space="preserve">. </w:t>
+      </w:r>
+      <w:r>
+        <w:rPr>
+          <w:rFonts w:ascii="Times New Roman" w:hAnsi="Times New Roman" w:cs="Times New Roman"/>
+          <w:b/>
+          <w:bCs/>
+          <w:sz w:val="28"/>
+          <w:szCs w:val="28"/>
+        </w:rPr>
+        <w:t>Wage</w:t>
+      </w:r>
+    </w:p>
+    <w:p>
+      <w:pPr>
+        <w:spacing w:after="0" w:line="360" w:lineRule="auto"/>
+        <w:contextualSpacing/>
+        <w:jc w:val="center"/>
+        <w:rPr>
+          <w:rFonts w:ascii="Times New Roman" w:hAnsi="Times New Roman" w:cs="Times New Roman"/>
+          <w:color w:val="000000"/>
+          <w:sz w:val="28"/>
+          <w:szCs w:val="28"/>
+          <w:lang w:val="uk-UA"/>
+        </w:rPr>
+      </w:pPr>
+      <w:r>
+        <w:rPr>
+          <w:rFonts w:ascii="Times New Roman" w:hAnsi="Times New Roman" w:cs="Times New Roman"/>
+          <w:color w:val="000000"/>
+          <w:sz w:val="28"/>
+          <w:szCs w:val="28"/>
+          <w:lang w:val="uk-UA"/>
+        </w:rPr>
+        <w:drawing>
+          <wp:inline distT="0" distB="0" distL="0" distR="0" wp14:anchorId="14E9F7C2" wp14:editId="26CF1EB9">
+            <wp:extent cx="5471160" cy="799675"/>
+            <wp:effectExtent l="0" t="0" r="0" b="635"/>
+            <wp:docPr id="10" name="Рисунок 10"/>
+            <wp:cNvGraphicFramePr>
+              <a:graphicFrameLocks xmlns:a="http://schemas.openxmlformats.org/drawingml/2006/main" noChangeAspect="1"/>
+            </wp:cNvGraphicFramePr>
+            <a:graphic xmlns:a="http://schemas.openxmlformats.org/drawingml/2006/main">
+              <a:graphicData uri="http://schemas.openxmlformats.org/drawingml/2006/picture">
+                <pic:pic xmlns:pic="http://schemas.openxmlformats.org/drawingml/2006/picture">
+                  <pic:nvPicPr>
+                    <pic:cNvPr id="1" name=""/>
+                    <pic:cNvPicPr/>
+                  </pic:nvPicPr>
+                  <pic:blipFill rotWithShape="1">
+                    <a:blip r:embed="rId17"/>
+                    <a:srcRect l="577"/>
+                    <a:stretch/>
+                  </pic:blipFill>
+                  <pic:spPr bwMode="auto">
+                    <a:xfrm>
+                      <a:off x="0" y="0"/>
+                      <a:ext cx="5536680" cy="809252"/>
+                    </a:xfrm>
+                    <a:prstGeom prst="rect">
+                      <a:avLst/>
+                    </a:prstGeom>
+                    <a:ln>
+                      <a:noFill/>
+                    </a:ln>
+                    <a:extLst>
+                      <a:ext uri="{53640926-AAD7-44D8-BBD7-CCE9431645EC}">
+                        <a14:shadowObscured xmlns:a14="http://schemas.microsoft.com/office/drawing/2010/main"/>
+                      </a:ext>
+                    </a:extLst>
+                  </pic:spPr>
+                </pic:pic>
+              </a:graphicData>
+            </a:graphic>
+          </wp:inline>
+        </w:drawing>
+      </w:r>
+    </w:p>
+    <w:p>
+      <w:pPr>
+        <w:spacing w:after="0" w:line="360" w:lineRule="auto"/>
+        <w:contextualSpacing/>
+        <w:rPr>
+          <w:rFonts w:ascii="Times New Roman" w:hAnsi="Times New Roman" w:cs="Times New Roman"/>
+          <w:color w:val="000000"/>
+          <w:sz w:val="28"/>
+          <w:szCs w:val="28"/>
+          <w:lang w:val="uk-UA"/>
+        </w:rPr>
+      </w:pPr>
+    </w:p>
+    <w:p>
+      <w:pPr>
+        <w:spacing w:after="0" w:line="360" w:lineRule="auto"/>
+        <w:contextualSpacing/>
+        <w:jc w:val="center"/>
+        <w:rPr>
+          <w:rFonts w:ascii="Times New Roman" w:hAnsi="Times New Roman" w:cs="Times New Roman"/>
+          <w:color w:val="000000"/>
+          <w:sz w:val="28"/>
+          <w:szCs w:val="28"/>
+          <w:lang w:val="uk-UA"/>
+        </w:rPr>
+      </w:pPr>
+      <w:r>
+        <w:rPr>
+          <w:rFonts w:ascii="Times New Roman" w:hAnsi="Times New Roman" w:cs="Times New Roman"/>
+          <w:color w:val="000000"/>
+          <w:sz w:val="28"/>
+          <w:szCs w:val="28"/>
+          <w:lang w:val="uk-UA"/>
+        </w:rPr>
+        <w:drawing>
+          <wp:inline distT="0" distB="0" distL="0" distR="0" wp14:anchorId="3FFA9EB6" wp14:editId="61226CE1">
+            <wp:extent cx="6458950" cy="2583180"/>
+            <wp:effectExtent l="0" t="0" r="0" b="7620"/>
+            <wp:docPr id="12" name="Рисунок 12"/>
+            <wp:cNvGraphicFramePr>
+              <a:graphicFrameLocks xmlns:a="http://schemas.openxmlformats.org/drawingml/2006/main" noChangeAspect="1"/>
+            </wp:cNvGraphicFramePr>
+            <a:graphic xmlns:a="http://schemas.openxmlformats.org/drawingml/2006/main">
+              <a:graphicData uri="http://schemas.openxmlformats.org/drawingml/2006/picture">
+                <pic:pic xmlns:pic="http://schemas.openxmlformats.org/drawingml/2006/picture">
+                  <pic:nvPicPr>
+                    <pic:cNvPr id="1" name=""/>
+                    <pic:cNvPicPr/>
+                  </pic:nvPicPr>
+                  <pic:blipFill rotWithShape="1">
+                    <a:blip r:embed="rId18"/>
+                    <a:srcRect t="9779"/>
+                    <a:stretch/>
+                  </pic:blipFill>
+                  <pic:spPr bwMode="auto">
+                    <a:xfrm>
+                      <a:off x="0" y="0"/>
+                      <a:ext cx="6480524" cy="2591808"/>
+                    </a:xfrm>
+                    <a:prstGeom prst="rect">
+                      <a:avLst/>
+                    </a:prstGeom>
+                    <a:ln>
+                      <a:noFill/>
+                    </a:ln>
+                    <a:extLst>
+                      <a:ext uri="{53640926-AAD7-44D8-BBD7-CCE9431645EC}">
+                        <a14:shadowObscured xmlns:a14="http://schemas.microsoft.com/office/drawing/2010/main"/>
+                      </a:ext>
+                    </a:extLst>
+                  </pic:spPr>
+                </pic:pic>
+              </a:graphicData>
+            </a:graphic>
+          </wp:inline>
+        </w:drawing>
+      </w:r>
+    </w:p>
+    <w:p>
+      <w:pPr>
+        <w:spacing w:after="0" w:line="360" w:lineRule="auto"/>
+        <w:ind w:firstLine="708"/>
+        <w:contextualSpacing/>
+        <w:jc w:val="both"/>
+        <w:rPr>
+          <w:rFonts w:ascii="Times New Roman" w:hAnsi="Times New Roman" w:cs="Times New Roman"/>
+          <w:color w:val="000000"/>
+          <w:sz w:val="28"/>
+          <w:szCs w:val="28"/>
+          <w:lang w:val="uk-UA"/>
+        </w:rPr>
+      </w:pPr>
+      <w:r>
+        <w:rPr>
+          <w:rFonts w:ascii="Times New Roman" w:hAnsi="Times New Roman" w:cs="Times New Roman"/>
+          <w:color w:val="000000"/>
+          <w:sz w:val="28"/>
+          <w:szCs w:val="28"/>
+          <w:lang w:val="uk-UA"/>
+        </w:rPr>
+        <w:lastRenderedPageBreak/>
+        <w:t>Отже, м</w:t>
+      </w:r>
+      <w:r>
+        <w:rPr>
+          <w:rFonts w:ascii="Times New Roman" w:hAnsi="Times New Roman" w:cs="Times New Roman"/>
+          <w:color w:val="000000"/>
+          <w:sz w:val="28"/>
+          <w:szCs w:val="28"/>
+          <w:lang w:val="uk-UA"/>
+        </w:rPr>
+        <w:t>ожна зробити висновок, що подруж</w:t>
+      </w:r>
+      <w:r>
+        <w:rPr>
+          <w:rFonts w:ascii="Times New Roman" w:hAnsi="Times New Roman" w:cs="Times New Roman"/>
+          <w:color w:val="000000"/>
+          <w:sz w:val="28"/>
+          <w:szCs w:val="28"/>
+          <w:lang w:val="uk-UA"/>
+        </w:rPr>
+        <w:t>жя</w:t>
+      </w:r>
+      <w:r>
+        <w:rPr>
+          <w:rFonts w:ascii="Times New Roman" w:hAnsi="Times New Roman" w:cs="Times New Roman"/>
+          <w:color w:val="000000"/>
+          <w:sz w:val="28"/>
+          <w:szCs w:val="28"/>
+          <w:lang w:val="uk-UA"/>
+        </w:rPr>
+        <w:t xml:space="preserve"> в середньому заробляє більше грошей</w:t>
+      </w:r>
+      <w:r>
+        <w:rPr>
+          <w:rFonts w:ascii="Times New Roman" w:hAnsi="Times New Roman" w:cs="Times New Roman"/>
+          <w:color w:val="000000"/>
+          <w:sz w:val="28"/>
+          <w:szCs w:val="28"/>
+          <w:lang w:val="uk-UA"/>
+        </w:rPr>
+        <w:t xml:space="preserve"> ніж решта</w:t>
+      </w:r>
+      <w:r>
+        <w:rPr>
+          <w:rFonts w:ascii="Times New Roman" w:hAnsi="Times New Roman" w:cs="Times New Roman"/>
+          <w:color w:val="000000"/>
+          <w:sz w:val="28"/>
+          <w:szCs w:val="28"/>
+          <w:lang w:val="uk-UA"/>
+        </w:rPr>
+        <w:t xml:space="preserve"> категорій</w:t>
+      </w:r>
+      <w:r>
+        <w:rPr>
+          <w:rFonts w:ascii="Times New Roman" w:hAnsi="Times New Roman" w:cs="Times New Roman"/>
+          <w:color w:val="000000"/>
+          <w:sz w:val="28"/>
+          <w:szCs w:val="28"/>
+          <w:lang w:val="uk-UA"/>
+        </w:rPr>
+        <w:t xml:space="preserve">, а також, що </w:t>
+      </w:r>
+      <w:r>
+        <w:rPr>
+          <w:rFonts w:ascii="Times New Roman" w:hAnsi="Times New Roman" w:cs="Times New Roman"/>
+          <w:color w:val="000000"/>
+          <w:sz w:val="28"/>
+          <w:szCs w:val="28"/>
+          <w:lang w:val="uk-UA"/>
+        </w:rPr>
+        <w:t xml:space="preserve">працівник в інформаційній сфері </w:t>
+      </w:r>
+      <w:r>
+        <w:rPr>
+          <w:rFonts w:ascii="Times New Roman" w:hAnsi="Times New Roman" w:cs="Times New Roman"/>
+          <w:color w:val="000000"/>
+          <w:sz w:val="28"/>
+          <w:szCs w:val="28"/>
+          <w:lang w:val="uk-UA"/>
+        </w:rPr>
+        <w:t>в середньому заробляє більше</w:t>
+      </w:r>
+      <w:r>
+        <w:rPr>
+          <w:rFonts w:ascii="Times New Roman" w:hAnsi="Times New Roman" w:cs="Times New Roman"/>
+          <w:color w:val="000000"/>
+          <w:sz w:val="28"/>
+          <w:szCs w:val="28"/>
+          <w:lang w:val="uk-UA"/>
+        </w:rPr>
+        <w:t xml:space="preserve"> ніж в індустріальній</w:t>
+      </w:r>
+      <w:r>
+        <w:rPr>
+          <w:rFonts w:ascii="Times New Roman" w:hAnsi="Times New Roman" w:cs="Times New Roman"/>
+          <w:color w:val="000000"/>
+          <w:sz w:val="28"/>
+          <w:szCs w:val="28"/>
+          <w:lang w:val="uk-UA"/>
+        </w:rPr>
+        <w:t>.</w:t>
+      </w:r>
+    </w:p>
+    <w:p>
+      <w:pPr>
+        <w:spacing w:after="0" w:line="360" w:lineRule="auto"/>
+        <w:contextualSpacing/>
+        <w:jc w:val="both"/>
+        <w:rPr>
+          <w:rFonts w:ascii="Times New Roman" w:hAnsi="Times New Roman" w:cs="Times New Roman"/>
+          <w:color w:val="000000"/>
+          <w:sz w:val="28"/>
+          <w:szCs w:val="28"/>
+          <w:lang w:val="uk-UA"/>
+        </w:rPr>
+      </w:pPr>
+    </w:p>
+    <w:p>
+      <w:pPr>
+        <w:spacing w:after="0" w:line="360" w:lineRule="auto"/>
+        <w:contextualSpacing/>
+        <w:jc w:val="center"/>
+        <w:rPr>
+          <w:rFonts w:ascii="Times New Roman" w:hAnsi="Times New Roman" w:cs="Times New Roman"/>
+          <w:color w:val="000000"/>
+          <w:sz w:val="28"/>
+          <w:szCs w:val="28"/>
+        </w:rPr>
+      </w:pPr>
+      <w:r>
+        <w:rPr>
+          <w:rFonts w:ascii="Times New Roman" w:hAnsi="Times New Roman" w:cs="Times New Roman"/>
+          <w:color w:val="000000"/>
+          <w:sz w:val="28"/>
+          <w:szCs w:val="28"/>
+        </w:rPr>
+        <w:drawing>
+          <wp:inline distT="0" distB="0" distL="0" distR="0" wp14:anchorId="6247DF62" wp14:editId="6EA086D9">
+            <wp:extent cx="5462145" cy="2110105"/>
+            <wp:effectExtent l="0" t="0" r="5715" b="4445"/>
+            <wp:docPr id="18" name="Рисунок 18" descr="Зображення, що містить стіл&#10;&#10;Автоматично згенерований опис"/>
+            <wp:cNvGraphicFramePr>
+              <a:graphicFrameLocks xmlns:a="http://schemas.openxmlformats.org/drawingml/2006/main" noChangeAspect="1"/>
+            </wp:cNvGraphicFramePr>
+            <a:graphic xmlns:a="http://schemas.openxmlformats.org/drawingml/2006/main">
+              <a:graphicData uri="http://schemas.openxmlformats.org/drawingml/2006/picture">
+                <pic:pic xmlns:pic="http://schemas.openxmlformats.org/drawingml/2006/picture">
+                  <pic:nvPicPr>
+                    <pic:cNvPr id="18" name="Рисунок 18" descr="Зображення, що містить стіл&#10;&#10;Автоматично згенерований опис"/>
+                    <pic:cNvPicPr/>
+                  </pic:nvPicPr>
+                  <pic:blipFill rotWithShape="1">
+                    <a:blip r:embed="rId19"/>
+                    <a:srcRect t="1266"/>
+                    <a:stretch/>
+                  </pic:blipFill>
+                  <pic:spPr bwMode="auto">
+                    <a:xfrm>
+                      <a:off x="0" y="0"/>
+                      <a:ext cx="5472062" cy="2113936"/>
+                    </a:xfrm>
+                    <a:prstGeom prst="rect">
+                      <a:avLst/>
+                    </a:prstGeom>
+                    <a:ln>
+                      <a:noFill/>
+                    </a:ln>
+                    <a:extLst>
+                      <a:ext uri="{53640926-AAD7-44D8-BBD7-CCE9431645EC}">
+                        <a14:shadowObscured xmlns:a14="http://schemas.microsoft.com/office/drawing/2010/main"/>
+                      </a:ext>
+                    </a:extLst>
+                  </pic:spPr>
+                </pic:pic>
+              </a:graphicData>
+            </a:graphic>
+          </wp:inline>
+        </w:drawing>
+      </w:r>
+    </w:p>
+    <w:p>
+      <w:pPr>
+        <w:spacing w:after="0" w:line="360" w:lineRule="auto"/>
+        <w:contextualSpacing/>
+        <w:rPr>
+          <w:rFonts w:ascii="Times New Roman" w:hAnsi="Times New Roman" w:cs="Times New Roman"/>
+          <w:color w:val="000000"/>
+          <w:sz w:val="28"/>
+          <w:szCs w:val="28"/>
+        </w:rPr>
+      </w:pPr>
+    </w:p>
+    <w:p>
+      <w:pPr>
+        <w:spacing w:after="0" w:line="360" w:lineRule="auto"/>
+        <w:contextualSpacing/>
+        <w:rPr>
+          <w:rFonts w:ascii="Times New Roman" w:hAnsi="Times New Roman" w:cs="Times New Roman"/>
+          <w:color w:val="000000"/>
+          <w:sz w:val="28"/>
+          <w:szCs w:val="28"/>
+          <w:lang w:val="uk-UA"/>
+        </w:rPr>
+      </w:pPr>
+      <w:r>
+        <w:rPr>
+          <w:rFonts w:ascii="Times New Roman" w:hAnsi="Times New Roman" w:cs="Times New Roman"/>
+          <w:color w:val="000000"/>
+          <w:sz w:val="28"/>
+          <w:szCs w:val="28"/>
+        </w:rPr>
+        <w:tab/>
+      </w:r>
+      <w:r>
+        <w:rPr>
+          <w:rFonts w:ascii="Times New Roman" w:hAnsi="Times New Roman" w:cs="Times New Roman"/>
+          <w:color w:val="000000"/>
+          <w:sz w:val="28"/>
+          <w:szCs w:val="28"/>
+          <w:lang w:val="uk-UA"/>
+        </w:rPr>
+        <w:t>З результатів видно, що</w:t>
+      </w:r>
+      <w:r>
+        <w:rPr>
+          <w:rFonts w:ascii="Times New Roman" w:hAnsi="Times New Roman" w:cs="Times New Roman"/>
+          <w:color w:val="000000"/>
+          <w:sz w:val="28"/>
+          <w:szCs w:val="28"/>
+          <w:lang w:val="uk-UA"/>
+        </w:rPr>
+        <w:t xml:space="preserve"> найкраще підходить третя мо</w:t>
+      </w:r>
+      <w:r>
+        <w:rPr>
+          <w:rFonts w:ascii="Times New Roman" w:hAnsi="Times New Roman" w:cs="Times New Roman"/>
+          <w:color w:val="000000"/>
+          <w:sz w:val="28"/>
+          <w:szCs w:val="28"/>
+          <w:lang w:val="uk-UA"/>
+        </w:rPr>
+        <w:t>д</w:t>
+      </w:r>
+      <w:r>
+        <w:rPr>
+          <w:rFonts w:ascii="Times New Roman" w:hAnsi="Times New Roman" w:cs="Times New Roman"/>
+          <w:color w:val="000000"/>
+          <w:sz w:val="28"/>
+          <w:szCs w:val="28"/>
+          <w:lang w:val="uk-UA"/>
+        </w:rPr>
+        <w:t>ель.</w:t>
+      </w:r>
+    </w:p>
+    <w:p>
+      <w:pPr>
+        <w:spacing w:after="0" w:line="360" w:lineRule="auto"/>
+        <w:contextualSpacing/>
+        <w:rPr>
+          <w:rFonts w:ascii="Times New Roman" w:hAnsi="Times New Roman" w:cs="Times New Roman"/>
+          <w:color w:val="000000"/>
+          <w:sz w:val="28"/>
+          <w:szCs w:val="28"/>
+          <w:lang w:val="uk-UA"/>
+        </w:rPr>
+      </w:pPr>
+    </w:p>
+    <w:p>
+      <w:pPr>
+        <w:spacing w:after="0" w:line="360" w:lineRule="auto"/>
+        <w:contextualSpacing/>
+        <w:rPr>
+          <w:rFonts w:ascii="Times New Roman" w:hAnsi="Times New Roman" w:cs="Times New Roman"/>
+          <w:color w:val="000000"/>
+          <w:sz w:val="28"/>
+          <w:szCs w:val="28"/>
+        </w:rPr>
+      </w:pPr>
+      <w:r>
+        <w:rPr>
+          <w:rFonts w:ascii="Times New Roman" w:hAnsi="Times New Roman" w:cs="Times New Roman"/>
+          <w:color w:val="000000"/>
+          <w:sz w:val="28"/>
+          <w:szCs w:val="28"/>
+        </w:rPr>
+        <w:drawing>
+          <wp:inline distT="0" distB="0" distL="0" distR="0" wp14:anchorId="07B53878" wp14:editId="6DB29B77">
+            <wp:extent cx="6152515" cy="4201160"/>
+            <wp:effectExtent l="0" t="0" r="635" b="8890"/>
+            <wp:docPr id="14" name="Рисунок 14"/>
+            <wp:cNvGraphicFramePr>
+              <a:graphicFrameLocks xmlns:a="http://schemas.openxmlformats.org/drawingml/2006/main" noChangeAspect="1"/>
+            </wp:cNvGraphicFramePr>
+            <a:graphic xmlns:a="http://schemas.openxmlformats.org/drawingml/2006/main">
+              <a:graphicData uri="http://schemas.openxmlformats.org/drawingml/2006/picture">
+                <pic:pic xmlns:pic="http://schemas.openxmlformats.org/drawingml/2006/picture">
+                  <pic:nvPicPr>
+                    <pic:cNvPr id="1" name=""/>
+                    <pic:cNvPicPr/>
+                  </pic:nvPicPr>
+                  <pic:blipFill>
+                    <a:blip r:embed="rId20"/>
+                    <a:stretch>
+                      <a:fillRect/>
+                    </a:stretch>
+                  </pic:blipFill>
+                  <pic:spPr>
+                    <a:xfrm>
+                      <a:off x="0" y="0"/>
+                      <a:ext cx="6152515" cy="4201160"/>
+                    </a:xfrm>
+                    <a:prstGeom prst="rect">
+                      <a:avLst/>
+                    </a:prstGeom>
+                  </pic:spPr>
+                </pic:pic>
+              </a:graphicData>
+            </a:graphic>
+          </wp:inline>
+        </w:drawing>
+      </w:r>
+    </w:p>
+    <w:p>
+      <w:pPr>
+        <w:spacing w:after="0" w:line="360" w:lineRule="auto"/>
+        <w:ind w:left="360"/>
+        <w:jc w:val="center"/>
+        <w:rPr>
+          <w:rFonts w:ascii="Times New Roman" w:hAnsi="Times New Roman" w:cs="Times New Roman"/>
+          <w:b/>
+          <w:bCs/>
+          <w:sz w:val="28"/>
+          <w:szCs w:val="28"/>
+        </w:rPr>
+      </w:pPr>
+      <w:r>
+        <w:rPr>
+          <w:rFonts w:ascii="Times New Roman" w:hAnsi="Times New Roman" w:cs="Times New Roman"/>
+          <w:b/>
+          <w:bCs/>
+          <w:sz w:val="28"/>
+          <w:szCs w:val="28"/>
+          <w:lang w:val="uk-UA"/>
+        </w:rPr>
+        <w:lastRenderedPageBreak/>
+        <w:t>3</w:t>
+      </w:r>
+      <w:r>
+        <w:rPr>
+          <w:rFonts w:ascii="Times New Roman" w:hAnsi="Times New Roman" w:cs="Times New Roman"/>
+          <w:b/>
+          <w:bCs/>
+          <w:sz w:val="28"/>
+          <w:szCs w:val="28"/>
+          <w:lang w:val="uk-UA"/>
+        </w:rPr>
+        <w:t xml:space="preserve">. </w:t>
+      </w:r>
+      <w:r>
+        <w:rPr>
+          <w:rFonts w:ascii="Times New Roman" w:hAnsi="Times New Roman" w:cs="Times New Roman"/>
+          <w:b/>
+          <w:bCs/>
+          <w:sz w:val="28"/>
+          <w:szCs w:val="28"/>
+        </w:rPr>
+        <w:t>Auto</w:t>
+      </w:r>
+    </w:p>
+    <w:p>
+      <w:pPr>
+        <w:spacing w:after="0" w:line="360" w:lineRule="auto"/>
+        <w:contextualSpacing/>
+        <w:jc w:val="center"/>
+        <w:rPr>
+          <w:rFonts w:ascii="Times New Roman" w:hAnsi="Times New Roman" w:cs="Times New Roman"/>
+          <w:color w:val="000000"/>
+          <w:sz w:val="28"/>
+          <w:szCs w:val="28"/>
+        </w:rPr>
+      </w:pPr>
+      <w:r>
+        <w:rPr>
+          <w:rFonts w:ascii="Times New Roman" w:hAnsi="Times New Roman" w:cs="Times New Roman"/>
+          <w:color w:val="000000"/>
+          <w:sz w:val="28"/>
+          <w:szCs w:val="28"/>
+        </w:rPr>
+        <w:drawing>
+          <wp:inline distT="0" distB="0" distL="0" distR="0" wp14:anchorId="26B04B54" wp14:editId="612A7F7E">
+            <wp:extent cx="6152515" cy="4347845"/>
+            <wp:effectExtent l="0" t="0" r="635" b="0"/>
+            <wp:docPr id="15" name="Рисунок 15"/>
+            <wp:cNvGraphicFramePr>
+              <a:graphicFrameLocks xmlns:a="http://schemas.openxmlformats.org/drawingml/2006/main" noChangeAspect="1"/>
+            </wp:cNvGraphicFramePr>
+            <a:graphic xmlns:a="http://schemas.openxmlformats.org/drawingml/2006/main">
+              <a:graphicData uri="http://schemas.openxmlformats.org/drawingml/2006/picture">
+                <pic:pic xmlns:pic="http://schemas.openxmlformats.org/drawingml/2006/picture">
+                  <pic:nvPicPr>
+                    <pic:cNvPr id="1" name=""/>
+                    <pic:cNvPicPr/>
+                  </pic:nvPicPr>
+                  <pic:blipFill>
+                    <a:blip r:embed="rId21"/>
+                    <a:stretch>
+                      <a:fillRect/>
+                    </a:stretch>
+                  </pic:blipFill>
+                  <pic:spPr>
+                    <a:xfrm>
+                      <a:off x="0" y="0"/>
+                      <a:ext cx="6152515" cy="4347845"/>
+                    </a:xfrm>
+                    <a:prstGeom prst="rect">
+                      <a:avLst/>
+                    </a:prstGeom>
+                  </pic:spPr>
+                </pic:pic>
+              </a:graphicData>
+            </a:graphic>
+          </wp:inline>
+        </w:drawing>
+      </w:r>
+    </w:p>
+    <w:p>
+      <w:pPr>
+        <w:spacing w:after="0" w:line="360" w:lineRule="auto"/>
+        <w:contextualSpacing/>
+        <w:rPr>
+          <w:rFonts w:ascii="Times New Roman" w:hAnsi="Times New Roman" w:cs="Times New Roman"/>
+          <w:color w:val="000000"/>
+          <w:sz w:val="28"/>
+          <w:szCs w:val="28"/>
+        </w:rPr>
+      </w:pPr>
+    </w:p>
+    <w:p>
+      <w:pPr>
+        <w:spacing w:after="0" w:line="360" w:lineRule="auto"/>
+        <w:contextualSpacing/>
+        <w:jc w:val="both"/>
+        <w:rPr>
+          <w:rFonts w:ascii="Times New Roman" w:hAnsi="Times New Roman" w:cs="Times New Roman"/>
+          <w:color w:val="000000"/>
+          <w:sz w:val="28"/>
+          <w:szCs w:val="28"/>
+          <w:lang w:val="uk-UA"/>
+        </w:rPr>
+      </w:pPr>
+      <w:r>
+        <w:rPr>
+          <w:rFonts w:ascii="Times New Roman" w:hAnsi="Times New Roman" w:cs="Times New Roman"/>
+          <w:color w:val="000000"/>
+          <w:sz w:val="28"/>
+          <w:szCs w:val="28"/>
+          <w:lang w:val="uk-UA"/>
+        </w:rPr>
+        <w:tab/>
+      </w:r>
+      <w:r>
+        <w:rPr>
+          <w:rFonts w:ascii="Times New Roman" w:hAnsi="Times New Roman" w:cs="Times New Roman"/>
+          <w:color w:val="000000"/>
+          <w:sz w:val="28"/>
+          <w:szCs w:val="28"/>
+          <w:lang w:val="uk-UA"/>
+        </w:rPr>
+        <w:t>З графіків пар м</w:t>
+      </w:r>
+      <w:r>
+        <w:rPr>
+          <w:rFonts w:ascii="Times New Roman" w:hAnsi="Times New Roman" w:cs="Times New Roman"/>
+          <w:color w:val="000000"/>
+          <w:sz w:val="28"/>
+          <w:szCs w:val="28"/>
+          <w:lang w:val="uk-UA"/>
+        </w:rPr>
+        <w:t>ож</w:t>
+      </w:r>
+      <w:r>
+        <w:rPr>
+          <w:rFonts w:ascii="Times New Roman" w:hAnsi="Times New Roman" w:cs="Times New Roman"/>
+          <w:color w:val="000000"/>
+          <w:sz w:val="28"/>
+          <w:szCs w:val="28"/>
+          <w:lang w:val="uk-UA"/>
+        </w:rPr>
+        <w:t>на легко</w:t>
+      </w:r>
+      <w:r>
+        <w:rPr>
+          <w:rFonts w:ascii="Times New Roman" w:hAnsi="Times New Roman" w:cs="Times New Roman"/>
+          <w:color w:val="000000"/>
+          <w:sz w:val="28"/>
+          <w:szCs w:val="28"/>
+          <w:lang w:val="uk-UA"/>
+        </w:rPr>
+        <w:t xml:space="preserve"> побачити, що </w:t>
+      </w:r>
+      <w:proofErr w:type="spellStart"/>
+      <w:r>
+        <w:rPr>
+          <w:rFonts w:ascii="Times New Roman" w:hAnsi="Times New Roman" w:cs="Times New Roman"/>
+          <w:color w:val="000000"/>
+          <w:sz w:val="28"/>
+          <w:szCs w:val="28"/>
+          <w:lang w:val="uk-UA"/>
+        </w:rPr>
+        <w:t>mpg</w:t>
+      </w:r>
+      <w:proofErr w:type="spellEnd"/>
+      <w:r>
+        <w:rPr>
+          <w:rFonts w:ascii="Times New Roman" w:hAnsi="Times New Roman" w:cs="Times New Roman"/>
+          <w:color w:val="000000"/>
+          <w:sz w:val="28"/>
+          <w:szCs w:val="28"/>
+          <w:lang w:val="uk-UA"/>
+        </w:rPr>
+        <w:t xml:space="preserve"> негативно корелює з </w:t>
+      </w:r>
+      <w:r>
+        <w:rPr>
+          <w:rFonts w:ascii="Times New Roman" w:hAnsi="Times New Roman" w:cs="Times New Roman"/>
+          <w:color w:val="000000"/>
+          <w:sz w:val="28"/>
+          <w:szCs w:val="28"/>
+        </w:rPr>
+        <w:t>cylinde</w:t>
+      </w:r>
+      <w:r>
+        <w:rPr>
+          <w:rFonts w:ascii="Times New Roman" w:hAnsi="Times New Roman" w:cs="Times New Roman"/>
+          <w:color w:val="000000"/>
+          <w:sz w:val="28"/>
+          <w:szCs w:val="28"/>
+        </w:rPr>
+        <w:t>r</w:t>
+      </w:r>
+      <w:r>
+        <w:rPr>
+          <w:rFonts w:ascii="Times New Roman" w:hAnsi="Times New Roman" w:cs="Times New Roman"/>
+          <w:color w:val="000000"/>
+          <w:sz w:val="28"/>
+          <w:szCs w:val="28"/>
+        </w:rPr>
+        <w:t>s</w:t>
+      </w:r>
+      <w:r>
+        <w:rPr>
+          <w:rFonts w:ascii="Times New Roman" w:hAnsi="Times New Roman" w:cs="Times New Roman"/>
+          <w:color w:val="000000"/>
+          <w:sz w:val="28"/>
+          <w:szCs w:val="28"/>
+          <w:lang w:val="uk-UA"/>
+        </w:rPr>
+        <w:t xml:space="preserve">, </w:t>
+      </w:r>
+      <w:r>
+        <w:rPr>
+          <w:rFonts w:ascii="Times New Roman" w:hAnsi="Times New Roman" w:cs="Times New Roman"/>
+          <w:color w:val="000000"/>
+          <w:sz w:val="28"/>
+          <w:szCs w:val="28"/>
+          <w:lang w:val="la-Latn"/>
+        </w:rPr>
+        <w:t>displacement</w:t>
+      </w:r>
+      <w:r>
+        <w:rPr>
+          <w:rFonts w:ascii="Times New Roman" w:hAnsi="Times New Roman" w:cs="Times New Roman"/>
+          <w:color w:val="000000"/>
+          <w:sz w:val="28"/>
+          <w:szCs w:val="28"/>
+          <w:lang w:val="uk-UA"/>
+        </w:rPr>
+        <w:t xml:space="preserve">, </w:t>
+      </w:r>
+      <w:r>
+        <w:rPr>
+          <w:rFonts w:ascii="Times New Roman" w:hAnsi="Times New Roman" w:cs="Times New Roman"/>
+          <w:color w:val="000000"/>
+          <w:sz w:val="28"/>
+          <w:szCs w:val="28"/>
+        </w:rPr>
+        <w:t>horsepower</w:t>
+      </w:r>
+      <w:r>
+        <w:rPr>
+          <w:rFonts w:ascii="Times New Roman" w:hAnsi="Times New Roman" w:cs="Times New Roman"/>
+          <w:color w:val="000000"/>
+          <w:sz w:val="28"/>
+          <w:szCs w:val="28"/>
+          <w:lang w:val="uk-UA"/>
+        </w:rPr>
+        <w:t xml:space="preserve"> та </w:t>
+      </w:r>
+      <w:r>
+        <w:rPr>
+          <w:rFonts w:ascii="Times New Roman" w:hAnsi="Times New Roman" w:cs="Times New Roman"/>
+          <w:color w:val="000000"/>
+          <w:sz w:val="28"/>
+          <w:szCs w:val="28"/>
+        </w:rPr>
+        <w:t>weight</w:t>
+      </w:r>
+      <w:r>
+        <w:rPr>
+          <w:rFonts w:ascii="Times New Roman" w:hAnsi="Times New Roman" w:cs="Times New Roman"/>
+          <w:color w:val="000000"/>
+          <w:sz w:val="28"/>
+          <w:szCs w:val="28"/>
+          <w:lang w:val="uk-UA"/>
+        </w:rPr>
+        <w:t>.</w:t>
+      </w:r>
+    </w:p>
+    <w:p>
+      <w:pPr>
+        <w:spacing w:after="0" w:line="360" w:lineRule="auto"/>
+        <w:contextualSpacing/>
+        <w:rPr>
+          <w:rFonts w:ascii="Times New Roman" w:hAnsi="Times New Roman" w:cs="Times New Roman"/>
+          <w:color w:val="000000"/>
+          <w:sz w:val="28"/>
+          <w:szCs w:val="28"/>
+          <w:lang w:val="uk-UA"/>
+        </w:rPr>
+      </w:pPr>
+    </w:p>
+    <w:p>
+      <w:pPr>
+        <w:spacing w:after="0" w:line="360" w:lineRule="auto"/>
+        <w:contextualSpacing/>
+        <w:jc w:val="center"/>
+        <w:rPr>
+          <w:rFonts w:ascii="Times New Roman" w:hAnsi="Times New Roman" w:cs="Times New Roman"/>
+          <w:color w:val="000000"/>
+          <w:sz w:val="28"/>
+          <w:szCs w:val="28"/>
+        </w:rPr>
+      </w:pPr>
+      <w:r>
+        <w:rPr>
+          <w:rFonts w:ascii="Times New Roman" w:hAnsi="Times New Roman" w:cs="Times New Roman"/>
+          <w:color w:val="000000"/>
+          <w:sz w:val="28"/>
+          <w:szCs w:val="28"/>
+        </w:rPr>
+        <w:drawing>
+          <wp:inline distT="0" distB="0" distL="0" distR="0" wp14:anchorId="2D70A1C4" wp14:editId="0B76DC1F">
+            <wp:extent cx="6152515" cy="1163955"/>
+            <wp:effectExtent l="0" t="0" r="635" b="0"/>
+            <wp:docPr id="22" name="Рисунок 22" descr="Зображення, що містить текст&#10;&#10;Автоматично згенерований опис"/>
+            <wp:cNvGraphicFramePr>
+              <a:graphicFrameLocks xmlns:a="http://schemas.openxmlformats.org/drawingml/2006/main" noChangeAspect="1"/>
+            </wp:cNvGraphicFramePr>
+            <a:graphic xmlns:a="http://schemas.openxmlformats.org/drawingml/2006/main">
+              <a:graphicData uri="http://schemas.openxmlformats.org/drawingml/2006/picture">
+                <pic:pic xmlns:pic="http://schemas.openxmlformats.org/drawingml/2006/picture">
+                  <pic:nvPicPr>
+                    <pic:cNvPr id="22" name="Рисунок 22" descr="Зображення, що містить текст&#10;&#10;Автоматично згенерований опис"/>
+                    <pic:cNvPicPr/>
+                  </pic:nvPicPr>
+                  <pic:blipFill>
+                    <a:blip r:embed="rId22"/>
+                    <a:stretch>
+                      <a:fillRect/>
+                    </a:stretch>
+                  </pic:blipFill>
+                  <pic:spPr>
+                    <a:xfrm>
+                      <a:off x="0" y="0"/>
+                      <a:ext cx="6152515" cy="1163955"/>
+                    </a:xfrm>
+                    <a:prstGeom prst="rect">
+                      <a:avLst/>
+                    </a:prstGeom>
+                  </pic:spPr>
+                </pic:pic>
+              </a:graphicData>
+            </a:graphic>
+          </wp:inline>
+        </w:drawing>
+      </w:r>
+    </w:p>
+    <w:p>
+      <w:pPr>
+        <w:spacing w:after="0" w:line="360" w:lineRule="auto"/>
+        <w:contextualSpacing/>
+        <w:rPr>
+          <w:rFonts w:ascii="Times New Roman" w:hAnsi="Times New Roman" w:cs="Times New Roman"/>
+          <w:color w:val="000000"/>
+          <w:sz w:val="28"/>
+          <w:szCs w:val="28"/>
+        </w:rPr>
+      </w:pPr>
+    </w:p>
+    <w:p>
+      <w:pPr>
+        <w:spacing w:after="0" w:line="360" w:lineRule="auto"/>
+        <w:ind w:firstLine="708"/>
+        <w:contextualSpacing/>
+        <w:jc w:val="both"/>
+        <w:rPr>
+          <w:rFonts w:ascii="Times New Roman" w:hAnsi="Times New Roman" w:cs="Times New Roman"/>
+          <w:color w:val="000000"/>
+          <w:sz w:val="28"/>
+          <w:szCs w:val="28"/>
+          <w:lang w:val="ru-RU"/>
+        </w:rPr>
+      </w:pPr>
+      <w:r>
+        <w:rPr>
+          <w:rFonts w:ascii="Times New Roman" w:hAnsi="Times New Roman" w:cs="Times New Roman"/>
+          <w:color w:val="000000"/>
+          <w:sz w:val="28"/>
+          <w:szCs w:val="28"/>
+          <w:lang w:val="uk-UA"/>
+        </w:rPr>
+        <w:t xml:space="preserve">Зважаючи на </w:t>
+      </w:r>
+      <w:r>
+        <w:rPr>
+          <w:rFonts w:ascii="Times New Roman" w:hAnsi="Times New Roman" w:cs="Times New Roman"/>
+          <w:color w:val="000000"/>
+          <w:sz w:val="28"/>
+          <w:szCs w:val="28"/>
+          <w:lang w:val="uk-UA"/>
+        </w:rPr>
+        <w:t>графік наведений нижче</w:t>
+      </w:r>
+      <w:r>
+        <w:rPr>
+          <w:rFonts w:ascii="Times New Roman" w:hAnsi="Times New Roman" w:cs="Times New Roman"/>
+          <w:color w:val="000000"/>
+          <w:sz w:val="28"/>
+          <w:szCs w:val="28"/>
+          <w:lang w:val="uk-UA"/>
+        </w:rPr>
+        <w:t xml:space="preserve"> м</w:t>
+      </w:r>
+      <w:r>
+        <w:rPr>
+          <w:rFonts w:ascii="Times New Roman" w:hAnsi="Times New Roman" w:cs="Times New Roman"/>
+          <w:color w:val="000000"/>
+          <w:sz w:val="28"/>
+          <w:szCs w:val="28"/>
+          <w:lang w:val="uk-UA"/>
+        </w:rPr>
+        <w:t>ожемо побачити, що d=</w:t>
+      </w:r>
+      <w:r>
+        <w:rPr>
+          <w:rFonts w:ascii="Times New Roman" w:hAnsi="Times New Roman" w:cs="Times New Roman"/>
+          <w:color w:val="000000"/>
+          <w:sz w:val="28"/>
+          <w:szCs w:val="28"/>
+          <w:lang w:val="uk-UA"/>
+        </w:rPr>
+        <w:t>1</w:t>
+      </w:r>
+      <w:r>
+        <w:rPr>
+          <w:rFonts w:ascii="Times New Roman" w:hAnsi="Times New Roman" w:cs="Times New Roman"/>
+          <w:color w:val="000000"/>
+          <w:sz w:val="28"/>
+          <w:szCs w:val="28"/>
+          <w:lang w:val="uk-UA"/>
+        </w:rPr>
+        <w:t xml:space="preserve"> є оптимальним ст</w:t>
+      </w:r>
+      <w:r>
+        <w:rPr>
+          <w:rFonts w:ascii="Times New Roman" w:hAnsi="Times New Roman" w:cs="Times New Roman"/>
+          <w:color w:val="000000"/>
+          <w:sz w:val="28"/>
+          <w:szCs w:val="28"/>
+          <w:lang w:val="uk-UA"/>
+        </w:rPr>
+        <w:t>е</w:t>
+      </w:r>
+      <w:r>
+        <w:rPr>
+          <w:rFonts w:ascii="Times New Roman" w:hAnsi="Times New Roman" w:cs="Times New Roman"/>
+          <w:color w:val="000000"/>
+          <w:sz w:val="28"/>
+          <w:szCs w:val="28"/>
+          <w:lang w:val="uk-UA"/>
+        </w:rPr>
+        <w:t>пенем для полінома.</w:t>
+      </w:r>
+    </w:p>
+    <w:p>
+      <w:pPr>
+        <w:spacing w:after="0" w:line="360" w:lineRule="auto"/>
+        <w:contextualSpacing/>
+        <w:jc w:val="center"/>
+        <w:rPr>
+          <w:rFonts w:ascii="Times New Roman" w:hAnsi="Times New Roman" w:cs="Times New Roman"/>
+          <w:color w:val="000000"/>
+          <w:sz w:val="28"/>
+          <w:szCs w:val="28"/>
+        </w:rPr>
+      </w:pPr>
+      <w:r>
+        <w:rPr>
+          <w:rFonts w:ascii="Times New Roman" w:hAnsi="Times New Roman" w:cs="Times New Roman"/>
+          <w:color w:val="000000"/>
+          <w:sz w:val="28"/>
+          <w:szCs w:val="28"/>
+        </w:rPr>
+        <w:lastRenderedPageBreak/>
+        <w:drawing>
+          <wp:inline distT="0" distB="0" distL="0" distR="0" wp14:anchorId="655D84DD" wp14:editId="1A457B3A">
+            <wp:extent cx="4662559" cy="4363720"/>
+            <wp:effectExtent l="0" t="0" r="5080" b="0"/>
+            <wp:docPr id="21" name="Рисунок 21"/>
+            <wp:cNvGraphicFramePr>
+              <a:graphicFrameLocks xmlns:a="http://schemas.openxmlformats.org/drawingml/2006/main" noChangeAspect="1"/>
+            </wp:cNvGraphicFramePr>
+            <a:graphic xmlns:a="http://schemas.openxmlformats.org/drawingml/2006/main">
+              <a:graphicData uri="http://schemas.openxmlformats.org/drawingml/2006/picture">
+                <pic:pic xmlns:pic="http://schemas.openxmlformats.org/drawingml/2006/picture">
+                  <pic:nvPicPr>
+                    <pic:cNvPr id="1" name=""/>
+                    <pic:cNvPicPr/>
+                  </pic:nvPicPr>
+                  <pic:blipFill>
+                    <a:blip r:embed="rId23"/>
+                    <a:stretch>
+                      <a:fillRect/>
+                    </a:stretch>
+                  </pic:blipFill>
+                  <pic:spPr>
+                    <a:xfrm>
+                      <a:off x="0" y="0"/>
+                      <a:ext cx="4664763" cy="4365783"/>
+                    </a:xfrm>
+                    <a:prstGeom prst="rect">
+                      <a:avLst/>
+                    </a:prstGeom>
+                  </pic:spPr>
+                </pic:pic>
+              </a:graphicData>
+            </a:graphic>
+          </wp:inline>
+        </w:drawing>
+      </w:r>
+    </w:p>
+    <w:p>
+      <w:pPr>
+        <w:spacing w:after="0" w:line="360" w:lineRule="auto"/>
+        <w:contextualSpacing/>
+        <w:rPr>
+          <w:rFonts w:ascii="Times New Roman" w:hAnsi="Times New Roman" w:cs="Times New Roman"/>
+          <w:color w:val="000000"/>
+          <w:sz w:val="28"/>
+          <w:szCs w:val="28"/>
+        </w:rPr>
+      </w:pPr>
+    </w:p>
+    <w:p>
+      <w:pPr>
+        <w:spacing w:after="0" w:line="360" w:lineRule="auto"/>
+        <w:contextualSpacing/>
+        <w:jc w:val="center"/>
+        <w:rPr>
+          <w:rFonts w:ascii="Times New Roman" w:hAnsi="Times New Roman" w:cs="Times New Roman"/>
+          <w:color w:val="000000"/>
+          <w:sz w:val="28"/>
+          <w:szCs w:val="28"/>
+        </w:rPr>
+      </w:pPr>
+      <w:r>
+        <w:rPr>
+          <w:rFonts w:ascii="Times New Roman" w:hAnsi="Times New Roman" w:cs="Times New Roman"/>
+          <w:color w:val="000000"/>
+          <w:sz w:val="28"/>
+          <w:szCs w:val="28"/>
+        </w:rPr>
+        <w:drawing>
+          <wp:inline distT="0" distB="0" distL="0" distR="0" wp14:anchorId="05FCC20C" wp14:editId="2D955CF4">
+            <wp:extent cx="5413375" cy="1219672"/>
+            <wp:effectExtent l="0" t="0" r="0" b="0"/>
+            <wp:docPr id="23" name="Рисунок 23" descr="Зображення, що містить текст&#10;&#10;Автоматично згенерований опис"/>
+            <wp:cNvGraphicFramePr>
+              <a:graphicFrameLocks xmlns:a="http://schemas.openxmlformats.org/drawingml/2006/main" noChangeAspect="1"/>
+            </wp:cNvGraphicFramePr>
+            <a:graphic xmlns:a="http://schemas.openxmlformats.org/drawingml/2006/main">
+              <a:graphicData uri="http://schemas.openxmlformats.org/drawingml/2006/picture">
+                <pic:pic xmlns:pic="http://schemas.openxmlformats.org/drawingml/2006/picture">
+                  <pic:nvPicPr>
+                    <pic:cNvPr id="23" name="Рисунок 23" descr="Зображення, що містить текст&#10;&#10;Автоматично згенерований опис"/>
+                    <pic:cNvPicPr/>
+                  </pic:nvPicPr>
+                  <pic:blipFill>
+                    <a:blip r:embed="rId24"/>
+                    <a:stretch>
+                      <a:fillRect/>
+                    </a:stretch>
+                  </pic:blipFill>
+                  <pic:spPr>
+                    <a:xfrm>
+                      <a:off x="0" y="0"/>
+                      <a:ext cx="5422921" cy="1221823"/>
+                    </a:xfrm>
+                    <a:prstGeom prst="rect">
+                      <a:avLst/>
+                    </a:prstGeom>
+                  </pic:spPr>
+                </pic:pic>
+              </a:graphicData>
+            </a:graphic>
+          </wp:inline>
+        </w:drawing>
+      </w:r>
+    </w:p>
+    <w:p>
+      <w:pPr>
+        <w:spacing w:after="0" w:line="360" w:lineRule="auto"/>
+        <w:contextualSpacing/>
+        <w:rPr>
+          <w:rFonts w:ascii="Times New Roman" w:hAnsi="Times New Roman" w:cs="Times New Roman"/>
+          <w:color w:val="000000"/>
+          <w:sz w:val="28"/>
+          <w:szCs w:val="28"/>
+        </w:rPr>
+      </w:pPr>
+    </w:p>
+    <w:p>
+      <w:pPr>
+        <w:spacing w:after="0" w:line="360" w:lineRule="auto"/>
+        <w:ind w:firstLine="708"/>
+        <w:contextualSpacing/>
+        <w:jc w:val="both"/>
+        <w:rPr>
+          <w:rFonts w:ascii="Times New Roman" w:hAnsi="Times New Roman" w:cs="Times New Roman"/>
+          <w:color w:val="000000"/>
+          <w:sz w:val="28"/>
+          <w:szCs w:val="28"/>
+          <w:lang w:val="uk-UA"/>
+        </w:rPr>
+      </w:pPr>
+      <w:r>
+        <w:rPr>
+          <w:rFonts w:ascii="Times New Roman" w:hAnsi="Times New Roman" w:cs="Times New Roman"/>
+          <w:color w:val="000000"/>
+          <w:sz w:val="28"/>
+          <w:szCs w:val="28"/>
+          <w:lang w:val="uk-UA"/>
+        </w:rPr>
+        <w:t>Зважаючи на</w:t>
+      </w:r>
+      <w:r>
+        <w:rPr>
+          <w:rFonts w:ascii="Times New Roman" w:hAnsi="Times New Roman" w:cs="Times New Roman"/>
+          <w:color w:val="000000"/>
+          <w:sz w:val="28"/>
+          <w:szCs w:val="28"/>
+          <w:lang w:val="uk-UA"/>
+        </w:rPr>
+        <w:t xml:space="preserve"> графік наведений нижче</w:t>
+      </w:r>
+      <w:r>
+        <w:rPr>
+          <w:rFonts w:ascii="Times New Roman" w:hAnsi="Times New Roman" w:cs="Times New Roman"/>
+          <w:color w:val="000000"/>
+          <w:sz w:val="28"/>
+          <w:szCs w:val="28"/>
+          <w:lang w:val="uk-UA"/>
+        </w:rPr>
+        <w:t xml:space="preserve"> м</w:t>
+      </w:r>
+      <w:r>
+        <w:rPr>
+          <w:rFonts w:ascii="Times New Roman" w:hAnsi="Times New Roman" w:cs="Times New Roman"/>
+          <w:color w:val="000000"/>
+          <w:sz w:val="28"/>
+          <w:szCs w:val="28"/>
+          <w:lang w:val="uk-UA"/>
+        </w:rPr>
+        <w:t xml:space="preserve">ожемо побачити, що </w:t>
+      </w:r>
+      <w:r>
+        <w:rPr>
+          <w:rFonts w:ascii="Times New Roman" w:hAnsi="Times New Roman" w:cs="Times New Roman"/>
+          <w:color w:val="000000"/>
+          <w:sz w:val="28"/>
+          <w:szCs w:val="28"/>
+          <w:lang w:val="uk-UA"/>
+        </w:rPr>
+        <w:t>помилка буде мінімальною для</w:t>
+      </w:r>
+      <w:r>
+        <w:rPr>
+          <w:rFonts w:ascii="Times New Roman" w:hAnsi="Times New Roman" w:cs="Times New Roman"/>
+          <w:color w:val="000000"/>
+          <w:sz w:val="28"/>
+          <w:szCs w:val="28"/>
+          <w:lang w:val="ru-RU"/>
+        </w:rPr>
+        <w:t xml:space="preserve"> </w:t>
+      </w:r>
+      <w:r>
+        <w:rPr>
+          <w:rFonts w:ascii="Times New Roman" w:hAnsi="Times New Roman" w:cs="Times New Roman"/>
+          <w:color w:val="000000"/>
+          <w:sz w:val="28"/>
+          <w:szCs w:val="28"/>
+          <w:lang w:val="ru-RU"/>
+        </w:rPr>
+        <w:t>9</w:t>
+      </w:r>
+      <w:r>
+        <w:rPr>
+          <w:rFonts w:ascii="Times New Roman" w:hAnsi="Times New Roman" w:cs="Times New Roman"/>
+          <w:color w:val="000000"/>
+          <w:sz w:val="28"/>
+          <w:szCs w:val="28"/>
+          <w:lang w:val="ru-RU"/>
+        </w:rPr>
+        <w:t xml:space="preserve"> </w:t>
+      </w:r>
+      <w:proofErr w:type="spellStart"/>
+      <w:r>
+        <w:rPr>
+          <w:rFonts w:ascii="Times New Roman" w:hAnsi="Times New Roman" w:cs="Times New Roman"/>
+          <w:color w:val="000000"/>
+          <w:sz w:val="28"/>
+          <w:szCs w:val="28"/>
+          <w:lang w:val="ru-RU"/>
+        </w:rPr>
+        <w:t>зрізів</w:t>
+      </w:r>
+      <w:proofErr w:type="spellEnd"/>
+      <w:r>
+        <w:rPr>
+          <w:rFonts w:ascii="Times New Roman" w:hAnsi="Times New Roman" w:cs="Times New Roman"/>
+          <w:color w:val="000000"/>
+          <w:sz w:val="28"/>
+          <w:szCs w:val="28"/>
+          <w:lang w:val="uk-UA"/>
+        </w:rPr>
+        <w:t>.</w:t>
+      </w:r>
+    </w:p>
+    <w:p>
+      <w:pPr>
+        <w:spacing w:after="0" w:line="360" w:lineRule="auto"/>
+        <w:contextualSpacing/>
+        <w:rPr>
+          <w:rFonts w:ascii="Times New Roman" w:hAnsi="Times New Roman" w:cs="Times New Roman"/>
+          <w:color w:val="000000"/>
+          <w:sz w:val="28"/>
+          <w:szCs w:val="28"/>
+          <w:lang w:val="uk-UA"/>
+        </w:rPr>
+      </w:pPr>
+    </w:p>
+    <w:p>
+      <w:pPr>
+        <w:spacing w:after="0" w:line="360" w:lineRule="auto"/>
+        <w:contextualSpacing/>
+        <w:jc w:val="center"/>
+        <w:rPr>
+          <w:rFonts w:ascii="Times New Roman" w:hAnsi="Times New Roman" w:cs="Times New Roman"/>
+          <w:color w:val="000000"/>
+          <w:sz w:val="28"/>
+          <w:szCs w:val="28"/>
+        </w:rPr>
+      </w:pPr>
+      <w:r>
+        <w:rPr>
+          <w:rFonts w:ascii="Times New Roman" w:hAnsi="Times New Roman" w:cs="Times New Roman"/>
+          <w:color w:val="000000"/>
+          <w:sz w:val="28"/>
+          <w:szCs w:val="28"/>
+        </w:rPr>
+        <w:lastRenderedPageBreak/>
+        <w:drawing>
+          <wp:inline distT="0" distB="0" distL="0" distR="0" wp14:anchorId="5DB8917C" wp14:editId="4E77F7D2">
+            <wp:extent cx="4514574" cy="4200525"/>
+            <wp:effectExtent l="0" t="0" r="635" b="0"/>
+            <wp:docPr id="24" name="Рисунок 24"/>
+            <wp:cNvGraphicFramePr>
+              <a:graphicFrameLocks xmlns:a="http://schemas.openxmlformats.org/drawingml/2006/main" noChangeAspect="1"/>
+            </wp:cNvGraphicFramePr>
+            <a:graphic xmlns:a="http://schemas.openxmlformats.org/drawingml/2006/main">
+              <a:graphicData uri="http://schemas.openxmlformats.org/drawingml/2006/picture">
+                <pic:pic xmlns:pic="http://schemas.openxmlformats.org/drawingml/2006/picture">
+                  <pic:nvPicPr>
+                    <pic:cNvPr id="1" name=""/>
+                    <pic:cNvPicPr/>
+                  </pic:nvPicPr>
+                  <pic:blipFill>
+                    <a:blip r:embed="rId25"/>
+                    <a:stretch>
+                      <a:fillRect/>
+                    </a:stretch>
+                  </pic:blipFill>
+                  <pic:spPr>
+                    <a:xfrm>
+                      <a:off x="0" y="0"/>
+                      <a:ext cx="4516812" cy="4202607"/>
+                    </a:xfrm>
+                    <a:prstGeom prst="rect">
+                      <a:avLst/>
+                    </a:prstGeom>
+                  </pic:spPr>
+                </pic:pic>
+              </a:graphicData>
+            </a:graphic>
+          </wp:inline>
+        </w:drawing>
+      </w:r>
+    </w:p>
+    <w:p>
+      <w:pPr>
+        <w:spacing w:after="0" w:line="360" w:lineRule="auto"/>
+        <w:contextualSpacing/>
+        <w:rPr>
+          <w:rFonts w:ascii="Times New Roman" w:hAnsi="Times New Roman" w:cs="Times New Roman"/>
+          <w:color w:val="000000"/>
+          <w:sz w:val="28"/>
+          <w:szCs w:val="28"/>
+        </w:rPr>
+      </w:pPr>
+    </w:p>
+    <w:p>
+      <w:pPr>
+        <w:spacing w:after="0" w:line="360" w:lineRule="auto"/>
+        <w:contextualSpacing/>
+        <w:jc w:val="center"/>
+        <w:rPr>
+          <w:rFonts w:ascii="Times New Roman" w:hAnsi="Times New Roman" w:cs="Times New Roman"/>
+          <w:color w:val="000000"/>
+          <w:sz w:val="28"/>
+          <w:szCs w:val="28"/>
+        </w:rPr>
+      </w:pPr>
+      <w:r>
+        <w:rPr>
+          <w:rFonts w:ascii="Times New Roman" w:hAnsi="Times New Roman" w:cs="Times New Roman"/>
+          <w:color w:val="000000"/>
+          <w:sz w:val="28"/>
+          <w:szCs w:val="28"/>
+        </w:rPr>
+        <w:drawing>
+          <wp:inline distT="0" distB="0" distL="0" distR="0" wp14:anchorId="12EBF61A" wp14:editId="1D4EFAC2">
+            <wp:extent cx="5855335" cy="1373033"/>
+            <wp:effectExtent l="0" t="0" r="0" b="0"/>
+            <wp:docPr id="28" name="Рисунок 28" descr="Зображення, що містить текст&#10;&#10;Автоматично згенерований опис"/>
+            <wp:cNvGraphicFramePr>
+              <a:graphicFrameLocks xmlns:a="http://schemas.openxmlformats.org/drawingml/2006/main" noChangeAspect="1"/>
+            </wp:cNvGraphicFramePr>
+            <a:graphic xmlns:a="http://schemas.openxmlformats.org/drawingml/2006/main">
+              <a:graphicData uri="http://schemas.openxmlformats.org/drawingml/2006/picture">
+                <pic:pic xmlns:pic="http://schemas.openxmlformats.org/drawingml/2006/picture">
+                  <pic:nvPicPr>
+                    <pic:cNvPr id="28" name="Рисунок 28" descr="Зображення, що містить текст&#10;&#10;Автоматично згенерований опис"/>
+                    <pic:cNvPicPr/>
+                  </pic:nvPicPr>
+                  <pic:blipFill>
+                    <a:blip r:embed="rId26"/>
+                    <a:stretch>
+                      <a:fillRect/>
+                    </a:stretch>
+                  </pic:blipFill>
+                  <pic:spPr>
+                    <a:xfrm>
+                      <a:off x="0" y="0"/>
+                      <a:ext cx="5859570" cy="1374026"/>
+                    </a:xfrm>
+                    <a:prstGeom prst="rect">
+                      <a:avLst/>
+                    </a:prstGeom>
+                  </pic:spPr>
+                </pic:pic>
+              </a:graphicData>
+            </a:graphic>
+          </wp:inline>
+        </w:drawing>
+      </w:r>
+    </w:p>
+    <w:p>
+      <w:pPr>
+        <w:spacing w:after="0" w:line="360" w:lineRule="auto"/>
+        <w:contextualSpacing/>
+        <w:rPr>
+          <w:rFonts w:ascii="Times New Roman" w:hAnsi="Times New Roman" w:cs="Times New Roman"/>
+          <w:color w:val="000000"/>
+          <w:sz w:val="28"/>
+          <w:szCs w:val="28"/>
+        </w:rPr>
+      </w:pPr>
+    </w:p>
+    <w:p>
+      <w:pPr>
+        <w:spacing w:after="0" w:line="360" w:lineRule="auto"/>
+        <w:ind w:firstLine="708"/>
+        <w:contextualSpacing/>
+        <w:rPr>
+          <w:rFonts w:ascii="Times New Roman" w:hAnsi="Times New Roman" w:cs="Times New Roman"/>
+          <w:color w:val="000000"/>
+          <w:sz w:val="28"/>
+          <w:szCs w:val="28"/>
+          <w:lang w:val="uk-UA"/>
+        </w:rPr>
+      </w:pPr>
+      <w:r>
+        <w:rPr>
+          <w:rFonts w:ascii="Times New Roman" w:hAnsi="Times New Roman" w:cs="Times New Roman"/>
+          <w:color w:val="000000"/>
+          <w:sz w:val="28"/>
+          <w:szCs w:val="28"/>
+          <w:lang w:val="uk-UA"/>
+        </w:rPr>
+        <w:t xml:space="preserve">Зважаючи на графік наведений нижче, </w:t>
+      </w:r>
+      <w:r>
+        <w:rPr>
+          <w:rFonts w:ascii="Times New Roman" w:hAnsi="Times New Roman" w:cs="Times New Roman"/>
+          <w:color w:val="000000"/>
+          <w:sz w:val="28"/>
+          <w:szCs w:val="28"/>
+          <w:lang w:val="uk-UA"/>
+        </w:rPr>
+        <w:t>можемо побачити, що похибка мінімальна для 9 ступенів свободи.</w:t>
+      </w:r>
+    </w:p>
+    <w:p>
+      <w:pPr>
+        <w:spacing w:after="0" w:line="360" w:lineRule="auto"/>
+        <w:contextualSpacing/>
+        <w:rPr>
+          <w:rFonts w:ascii="Times New Roman" w:hAnsi="Times New Roman" w:cs="Times New Roman"/>
+          <w:color w:val="000000"/>
+          <w:sz w:val="28"/>
+          <w:szCs w:val="28"/>
+          <w:lang w:val="uk-UA"/>
+        </w:rPr>
+      </w:pPr>
+    </w:p>
+    <w:p>
+      <w:pPr>
+        <w:spacing w:after="0" w:line="360" w:lineRule="auto"/>
+        <w:contextualSpacing/>
+        <w:jc w:val="center"/>
+        <w:rPr>
+          <w:rFonts w:ascii="Times New Roman" w:hAnsi="Times New Roman" w:cs="Times New Roman"/>
+          <w:color w:val="000000"/>
+          <w:sz w:val="28"/>
+          <w:szCs w:val="28"/>
+        </w:rPr>
+      </w:pPr>
+      <w:r>
+        <w:rPr>
+          <w:rFonts w:ascii="Times New Roman" w:hAnsi="Times New Roman" w:cs="Times New Roman"/>
+          <w:color w:val="000000"/>
+          <w:sz w:val="28"/>
+          <w:szCs w:val="28"/>
+        </w:rPr>
+        <w:lastRenderedPageBreak/>
+        <w:drawing>
+          <wp:inline distT="0" distB="0" distL="0" distR="0" wp14:anchorId="38A89481" wp14:editId="01B33AA2">
+            <wp:extent cx="4229100" cy="3840144"/>
+            <wp:effectExtent l="0" t="0" r="0" b="8255"/>
+            <wp:docPr id="25" name="Рисунок 25"/>
+            <wp:cNvGraphicFramePr>
+              <a:graphicFrameLocks xmlns:a="http://schemas.openxmlformats.org/drawingml/2006/main" noChangeAspect="1"/>
+            </wp:cNvGraphicFramePr>
+            <a:graphic xmlns:a="http://schemas.openxmlformats.org/drawingml/2006/main">
+              <a:graphicData uri="http://schemas.openxmlformats.org/drawingml/2006/picture">
+                <pic:pic xmlns:pic="http://schemas.openxmlformats.org/drawingml/2006/picture">
+                  <pic:nvPicPr>
+                    <pic:cNvPr id="1" name=""/>
+                    <pic:cNvPicPr/>
+                  </pic:nvPicPr>
+                  <pic:blipFill rotWithShape="1">
+                    <a:blip r:embed="rId27"/>
+                    <a:srcRect t="3415"/>
+                    <a:stretch/>
+                  </pic:blipFill>
+                  <pic:spPr bwMode="auto">
+                    <a:xfrm>
+                      <a:off x="0" y="0"/>
+                      <a:ext cx="4233043" cy="3843724"/>
+                    </a:xfrm>
+                    <a:prstGeom prst="rect">
+                      <a:avLst/>
+                    </a:prstGeom>
+                    <a:ln>
+                      <a:noFill/>
+                    </a:ln>
+                    <a:extLst>
+                      <a:ext uri="{53640926-AAD7-44D8-BBD7-CCE9431645EC}">
+                        <a14:shadowObscured xmlns:a14="http://schemas.microsoft.com/office/drawing/2010/main"/>
+                      </a:ext>
+                    </a:extLst>
+                  </pic:spPr>
+                </pic:pic>
+              </a:graphicData>
+            </a:graphic>
+          </wp:inline>
+        </w:drawing>
+      </w:r>
+    </w:p>
+    <w:p>
+      <w:pPr>
+        <w:spacing w:after="0" w:line="360" w:lineRule="auto"/>
+        <w:contextualSpacing/>
+        <w:rPr>
+          <w:rFonts w:ascii="Times New Roman" w:hAnsi="Times New Roman" w:cs="Times New Roman"/>
+          <w:color w:val="000000"/>
+          <w:sz w:val="28"/>
+          <w:szCs w:val="28"/>
+        </w:rPr>
+      </w:pPr>
+    </w:p>
+    <w:p>
+      <w:pPr>
+        <w:spacing w:after="0" w:line="360" w:lineRule="auto"/>
+        <w:contextualSpacing/>
+        <w:jc w:val="center"/>
+        <w:rPr>
+          <w:rFonts w:ascii="Times New Roman" w:hAnsi="Times New Roman" w:cs="Times New Roman"/>
+          <w:color w:val="000000"/>
+          <w:sz w:val="28"/>
+          <w:szCs w:val="28"/>
+        </w:rPr>
+      </w:pPr>
+      <w:r>
+        <w:rPr>
+          <w:rFonts w:ascii="Times New Roman" w:hAnsi="Times New Roman" w:cs="Times New Roman"/>
+          <w:color w:val="000000"/>
+          <w:sz w:val="28"/>
+          <w:szCs w:val="28"/>
+        </w:rPr>
+        <w:drawing>
+          <wp:inline distT="0" distB="0" distL="0" distR="0" wp14:anchorId="7435C372" wp14:editId="079F758E">
+            <wp:extent cx="5136811" cy="4084955"/>
+            <wp:effectExtent l="0" t="0" r="6985" b="0"/>
+            <wp:docPr id="29" name="Рисунок 29" descr="Зображення, що містить текст&#10;&#10;Автоматично згенерований опис"/>
+            <wp:cNvGraphicFramePr>
+              <a:graphicFrameLocks xmlns:a="http://schemas.openxmlformats.org/drawingml/2006/main" noChangeAspect="1"/>
+            </wp:cNvGraphicFramePr>
+            <a:graphic xmlns:a="http://schemas.openxmlformats.org/drawingml/2006/main">
+              <a:graphicData uri="http://schemas.openxmlformats.org/drawingml/2006/picture">
+                <pic:pic xmlns:pic="http://schemas.openxmlformats.org/drawingml/2006/picture">
+                  <pic:nvPicPr>
+                    <pic:cNvPr id="29" name="Рисунок 29" descr="Зображення, що містить текст&#10;&#10;Автоматично згенерований опис"/>
+                    <pic:cNvPicPr/>
+                  </pic:nvPicPr>
+                  <pic:blipFill>
+                    <a:blip r:embed="rId28"/>
+                    <a:stretch>
+                      <a:fillRect/>
+                    </a:stretch>
+                  </pic:blipFill>
+                  <pic:spPr>
+                    <a:xfrm>
+                      <a:off x="0" y="0"/>
+                      <a:ext cx="5137334" cy="4085371"/>
+                    </a:xfrm>
+                    <a:prstGeom prst="rect">
+                      <a:avLst/>
+                    </a:prstGeom>
+                  </pic:spPr>
+                </pic:pic>
+              </a:graphicData>
+            </a:graphic>
+          </wp:inline>
+        </w:drawing>
+      </w:r>
+    </w:p>
+    <w:p>
+      <w:pPr>
+        <w:spacing w:after="0" w:line="360" w:lineRule="auto"/>
+        <w:ind w:left="360"/>
+        <w:jc w:val="center"/>
+        <w:rPr>
+          <w:rFonts w:ascii="Times New Roman" w:hAnsi="Times New Roman" w:cs="Times New Roman"/>
+          <w:b/>
+          <w:bCs/>
+          <w:sz w:val="28"/>
+          <w:szCs w:val="28"/>
+        </w:rPr>
+      </w:pPr>
+      <w:r>
+        <w:rPr>
+          <w:rFonts w:ascii="Times New Roman" w:hAnsi="Times New Roman" w:cs="Times New Roman"/>
+          <w:b/>
+          <w:bCs/>
+          <w:sz w:val="28"/>
+          <w:szCs w:val="28"/>
+        </w:rPr>
+        <w:lastRenderedPageBreak/>
+        <w:t>4</w:t>
+      </w:r>
+      <w:r>
+        <w:rPr>
+          <w:rFonts w:ascii="Times New Roman" w:hAnsi="Times New Roman" w:cs="Times New Roman"/>
+          <w:b/>
+          <w:bCs/>
+          <w:sz w:val="28"/>
+          <w:szCs w:val="28"/>
+          <w:lang w:val="uk-UA"/>
+        </w:rPr>
+        <w:t xml:space="preserve">. </w:t>
+      </w:r>
+      <w:r>
+        <w:rPr>
+          <w:rFonts w:ascii="Times New Roman" w:hAnsi="Times New Roman" w:cs="Times New Roman"/>
+          <w:b/>
+          <w:bCs/>
+          <w:sz w:val="28"/>
+          <w:szCs w:val="28"/>
+        </w:rPr>
+        <w:t>Boston</w:t>
+      </w:r>
+    </w:p>
+    <w:p>
+      <w:pPr>
+        <w:spacing w:after="0" w:line="360" w:lineRule="auto"/>
+        <w:jc w:val="both"/>
+        <w:rPr>
+          <w:rFonts w:ascii="Times New Roman" w:hAnsi="Times New Roman" w:cs="Times New Roman"/>
+          <w:b/>
+          <w:bCs/>
+          <w:color w:val="000000"/>
+          <w:sz w:val="28"/>
+          <w:szCs w:val="28"/>
+        </w:rPr>
+      </w:pPr>
+      <w:r>
+        <w:rPr>
+          <w:rFonts w:ascii="Times New Roman" w:hAnsi="Times New Roman" w:cs="Times New Roman"/>
+          <w:b/>
+          <w:bCs/>
+          <w:color w:val="000000"/>
+          <w:sz w:val="28"/>
+          <w:szCs w:val="28"/>
+        </w:rPr>
+        <w:t>4</w:t>
+      </w:r>
+      <w:r>
+        <w:rPr>
+          <w:rFonts w:ascii="Times New Roman" w:hAnsi="Times New Roman" w:cs="Times New Roman"/>
+          <w:b/>
+          <w:bCs/>
+          <w:color w:val="000000"/>
+          <w:sz w:val="28"/>
+          <w:szCs w:val="28"/>
+        </w:rPr>
+        <w:t>.1</w:t>
+      </w:r>
+    </w:p>
+    <w:p>
+      <w:pPr>
+        <w:spacing w:after="0" w:line="360" w:lineRule="auto"/>
+        <w:contextualSpacing/>
+        <w:rPr>
+          <w:rFonts w:ascii="Times New Roman" w:hAnsi="Times New Roman" w:cs="Times New Roman"/>
+          <w:color w:val="000000"/>
+          <w:sz w:val="28"/>
+          <w:szCs w:val="28"/>
+        </w:rPr>
+      </w:pPr>
+    </w:p>
+    <w:p>
+      <w:pPr>
+        <w:spacing w:after="0" w:line="360" w:lineRule="auto"/>
+        <w:contextualSpacing/>
+        <w:rPr>
+          <w:rFonts w:ascii="Times New Roman" w:hAnsi="Times New Roman" w:cs="Times New Roman"/>
+          <w:color w:val="000000"/>
+          <w:sz w:val="28"/>
+          <w:szCs w:val="28"/>
+        </w:rPr>
+      </w:pPr>
+    </w:p>
+    <w:p>
+      <w:pPr>
+        <w:spacing w:after="0" w:line="360" w:lineRule="auto"/>
+        <w:contextualSpacing/>
+        <w:rPr>
+          <w:rFonts w:ascii="Times New Roman" w:hAnsi="Times New Roman" w:cs="Times New Roman"/>
+          <w:color w:val="000000"/>
+          <w:sz w:val="28"/>
+          <w:szCs w:val="28"/>
+        </w:rPr>
+      </w:pPr>
+    </w:p>
+    <w:p>
+      <w:pPr>
+        <w:spacing w:after="0" w:line="360" w:lineRule="auto"/>
+        <w:jc w:val="both"/>
+        <w:rPr>
+          <w:rFonts w:ascii="Times New Roman" w:hAnsi="Times New Roman" w:cs="Times New Roman"/>
+          <w:b/>
+          <w:bCs/>
+          <w:color w:val="000000"/>
+          <w:sz w:val="28"/>
+          <w:szCs w:val="28"/>
+        </w:rPr>
+      </w:pPr>
+      <w:r>
+        <w:rPr>
+          <w:rFonts w:ascii="Times New Roman" w:hAnsi="Times New Roman" w:cs="Times New Roman"/>
+          <w:b/>
+          <w:bCs/>
+          <w:color w:val="000000"/>
+          <w:sz w:val="28"/>
+          <w:szCs w:val="28"/>
+        </w:rPr>
+        <w:t>4.</w:t>
+      </w:r>
+      <w:r>
+        <w:rPr>
+          <w:rFonts w:ascii="Times New Roman" w:hAnsi="Times New Roman" w:cs="Times New Roman"/>
+          <w:b/>
+          <w:bCs/>
+          <w:color w:val="000000"/>
+          <w:sz w:val="28"/>
+          <w:szCs w:val="28"/>
+        </w:rPr>
+        <w:t>2</w:t>
+      </w:r>
+    </w:p>
+    <w:p>
+      <w:pPr>
+        <w:spacing w:after="0" w:line="360" w:lineRule="auto"/>
+        <w:contextualSpacing/>
+        <w:rPr>
+          <w:rFonts w:ascii="Times New Roman" w:hAnsi="Times New Roman" w:cs="Times New Roman"/>
+          <w:color w:val="000000"/>
+          <w:sz w:val="28"/>
+          <w:szCs w:val="28"/>
+        </w:rPr>
+      </w:pPr>
+    </w:p>
+    <w:p>
+      <w:pPr>
+        <w:spacing w:after="0" w:line="360" w:lineRule="auto"/>
+        <w:contextualSpacing/>
+        <w:rPr>
+          <w:rFonts w:ascii="Times New Roman" w:hAnsi="Times New Roman" w:cs="Times New Roman"/>
+          <w:color w:val="000000"/>
+          <w:sz w:val="28"/>
+          <w:szCs w:val="28"/>
+        </w:rPr>
+      </w:pPr>
+    </w:p>
+    <w:p>
+      <w:pPr>
+        <w:spacing w:after="0" w:line="360" w:lineRule="auto"/>
+        <w:contextualSpacing/>
+        <w:rPr>
+          <w:rFonts w:ascii="Times New Roman" w:hAnsi="Times New Roman" w:cs="Times New Roman"/>
+          <w:color w:val="000000"/>
+          <w:sz w:val="28"/>
+          <w:szCs w:val="28"/>
+        </w:rPr>
+      </w:pPr>
+    </w:p>
+    <w:p>
+      <w:pPr>
+        <w:spacing w:after="0" w:line="360" w:lineRule="auto"/>
+        <w:jc w:val="both"/>
+        <w:rPr>
+          <w:rFonts w:ascii="Times New Roman" w:hAnsi="Times New Roman" w:cs="Times New Roman"/>
+          <w:b/>
+          <w:bCs/>
+          <w:color w:val="000000"/>
+          <w:sz w:val="28"/>
+          <w:szCs w:val="28"/>
+        </w:rPr>
+      </w:pPr>
+      <w:r>
+        <w:rPr>
+          <w:rFonts w:ascii="Times New Roman" w:hAnsi="Times New Roman" w:cs="Times New Roman"/>
+          <w:b/>
+          <w:bCs/>
+          <w:color w:val="000000"/>
+          <w:sz w:val="28"/>
+          <w:szCs w:val="28"/>
+        </w:rPr>
+        <w:t>4.</w:t>
+      </w:r>
+      <w:r>
+        <w:rPr>
+          <w:rFonts w:ascii="Times New Roman" w:hAnsi="Times New Roman" w:cs="Times New Roman"/>
+          <w:b/>
+          <w:bCs/>
+          <w:color w:val="000000"/>
+          <w:sz w:val="28"/>
+          <w:szCs w:val="28"/>
+        </w:rPr>
+        <w:t>3</w:t>
+      </w:r>
+    </w:p>
+    <w:p>
+      <w:pPr>
+        <w:spacing w:after="0" w:line="360" w:lineRule="auto"/>
+        <w:contextualSpacing/>
+        <w:rPr>
+          <w:rFonts w:ascii="Times New Roman" w:hAnsi="Times New Roman" w:cs="Times New Roman"/>
+          <w:color w:val="000000"/>
+          <w:sz w:val="28"/>
+          <w:szCs w:val="28"/>
+        </w:rPr>
+      </w:pPr>
+    </w:p>
+    <w:p>
+      <w:pPr>
+        <w:spacing w:after="0" w:line="360" w:lineRule="auto"/>
+        <w:contextualSpacing/>
+        <w:rPr>
+          <w:rFonts w:ascii="Times New Roman" w:hAnsi="Times New Roman" w:cs="Times New Roman"/>
+          <w:color w:val="000000"/>
+          <w:sz w:val="28"/>
+          <w:szCs w:val="28"/>
+        </w:rPr>
+      </w:pPr>
+    </w:p>
+    <w:p>
+      <w:pPr>
+        <w:spacing w:after="0" w:line="360" w:lineRule="auto"/>
+        <w:contextualSpacing/>
+        <w:rPr>
+          <w:rFonts w:ascii="Times New Roman" w:hAnsi="Times New Roman" w:cs="Times New Roman"/>
+          <w:color w:val="000000"/>
+          <w:sz w:val="28"/>
+          <w:szCs w:val="28"/>
+        </w:rPr>
+      </w:pPr>
+    </w:p>
+    <w:p>
+      <w:pPr>
+        <w:spacing w:after="0" w:line="360" w:lineRule="auto"/>
+        <w:jc w:val="both"/>
+        <w:rPr>
+          <w:rFonts w:ascii="Times New Roman" w:hAnsi="Times New Roman" w:cs="Times New Roman"/>
+          <w:b/>
+          <w:bCs/>
+          <w:color w:val="000000"/>
+          <w:sz w:val="28"/>
+          <w:szCs w:val="28"/>
+        </w:rPr>
+      </w:pPr>
+      <w:r>
+        <w:rPr>
+          <w:rFonts w:ascii="Times New Roman" w:hAnsi="Times New Roman" w:cs="Times New Roman"/>
+          <w:b/>
+          <w:bCs/>
+          <w:color w:val="000000"/>
+          <w:sz w:val="28"/>
+          <w:szCs w:val="28"/>
+        </w:rPr>
+        <w:t>4.</w:t>
+      </w:r>
+      <w:r>
+        <w:rPr>
+          <w:rFonts w:ascii="Times New Roman" w:hAnsi="Times New Roman" w:cs="Times New Roman"/>
+          <w:b/>
+          <w:bCs/>
+          <w:color w:val="000000"/>
+          <w:sz w:val="28"/>
+          <w:szCs w:val="28"/>
+        </w:rPr>
+        <w:t>4</w:t>
+      </w:r>
+    </w:p>
+    <w:p>
+      <w:pPr>
+        <w:spacing w:after="0" w:line="360" w:lineRule="auto"/>
+        <w:contextualSpacing/>
+        <w:rPr>
+          <w:rFonts w:ascii="Times New Roman" w:hAnsi="Times New Roman" w:cs="Times New Roman"/>
+          <w:color w:val="000000"/>
+          <w:sz w:val="28"/>
+          <w:szCs w:val="28"/>
+        </w:rPr>
+      </w:pPr>
+    </w:p>
+    <w:p>
+      <w:pPr>
+        <w:spacing w:after="0" w:line="360" w:lineRule="auto"/>
+        <w:contextualSpacing/>
+        <w:rPr>
+          <w:rFonts w:ascii="Times New Roman" w:hAnsi="Times New Roman" w:cs="Times New Roman"/>
+          <w:color w:val="000000"/>
+          <w:sz w:val="28"/>
+          <w:szCs w:val="28"/>
+        </w:rPr>
+      </w:pPr>
+    </w:p>
+    <w:p>
+      <w:pPr>
+        <w:spacing w:after="0" w:line="360" w:lineRule="auto"/>
+        <w:contextualSpacing/>
+        <w:rPr>
+          <w:rFonts w:ascii="Times New Roman" w:hAnsi="Times New Roman" w:cs="Times New Roman"/>
+          <w:color w:val="000000"/>
+          <w:sz w:val="28"/>
+          <w:szCs w:val="28"/>
+        </w:rPr>
+      </w:pPr>
+    </w:p>
+    <w:p>
+      <w:pPr>
+        <w:spacing w:after="0" w:line="360" w:lineRule="auto"/>
+        <w:jc w:val="both"/>
+        <w:rPr>
+          <w:rFonts w:ascii="Times New Roman" w:hAnsi="Times New Roman" w:cs="Times New Roman"/>
+          <w:b/>
+          <w:bCs/>
+          <w:color w:val="000000"/>
+          <w:sz w:val="28"/>
+          <w:szCs w:val="28"/>
+        </w:rPr>
+      </w:pPr>
+      <w:r>
+        <w:rPr>
+          <w:rFonts w:ascii="Times New Roman" w:hAnsi="Times New Roman" w:cs="Times New Roman"/>
+          <w:b/>
+          <w:bCs/>
+          <w:color w:val="000000"/>
+          <w:sz w:val="28"/>
+          <w:szCs w:val="28"/>
+        </w:rPr>
+        <w:t>4.</w:t>
+      </w:r>
+      <w:r>
+        <w:rPr>
+          <w:rFonts w:ascii="Times New Roman" w:hAnsi="Times New Roman" w:cs="Times New Roman"/>
+          <w:b/>
+          <w:bCs/>
+          <w:color w:val="000000"/>
+          <w:sz w:val="28"/>
+          <w:szCs w:val="28"/>
+        </w:rPr>
+        <w:t>5</w:t>
+      </w:r>
+    </w:p>
+    <w:p>
+      <w:pPr>
+        <w:spacing w:after="0" w:line="360" w:lineRule="auto"/>
+        <w:contextualSpacing/>
+        <w:rPr>
+          <w:rFonts w:ascii="Times New Roman" w:hAnsi="Times New Roman" w:cs="Times New Roman"/>
+          <w:color w:val="000000"/>
+          <w:sz w:val="28"/>
+          <w:szCs w:val="28"/>
+        </w:rPr>
+      </w:pPr>
+    </w:p>
+    <w:p>
+      <w:pPr>
+        <w:spacing w:after="0" w:line="360" w:lineRule="auto"/>
+        <w:contextualSpacing/>
+        <w:rPr>
+          <w:rFonts w:ascii="Times New Roman" w:hAnsi="Times New Roman" w:cs="Times New Roman"/>
+          <w:color w:val="000000"/>
+          <w:sz w:val="28"/>
+          <w:szCs w:val="28"/>
+        </w:rPr>
+      </w:pPr>
+    </w:p>
+    <w:p>
+      <w:pPr>
+        <w:spacing w:after="0" w:line="360" w:lineRule="auto"/>
+        <w:contextualSpacing/>
+        <w:rPr>
+          <w:rFonts w:ascii="Times New Roman" w:hAnsi="Times New Roman" w:cs="Times New Roman"/>
+          <w:color w:val="000000"/>
+          <w:sz w:val="28"/>
+          <w:szCs w:val="28"/>
+        </w:rPr>
+      </w:pPr>
+    </w:p>
+    <w:p>
+      <w:pPr>
+        <w:spacing w:after="0" w:line="360" w:lineRule="auto"/>
+        <w:jc w:val="both"/>
+        <w:rPr>
+          <w:rFonts w:ascii="Times New Roman" w:hAnsi="Times New Roman" w:cs="Times New Roman"/>
+          <w:b/>
+          <w:bCs/>
+          <w:color w:val="000000"/>
+          <w:sz w:val="28"/>
+          <w:szCs w:val="28"/>
+        </w:rPr>
+      </w:pPr>
+      <w:r>
+        <w:rPr>
+          <w:rFonts w:ascii="Times New Roman" w:hAnsi="Times New Roman" w:cs="Times New Roman"/>
+          <w:b/>
+          <w:bCs/>
+          <w:color w:val="000000"/>
+          <w:sz w:val="28"/>
+          <w:szCs w:val="28"/>
+        </w:rPr>
+        <w:t>4.</w:t>
+      </w:r>
+      <w:r>
+        <w:rPr>
+          <w:rFonts w:ascii="Times New Roman" w:hAnsi="Times New Roman" w:cs="Times New Roman"/>
+          <w:b/>
+          <w:bCs/>
+          <w:color w:val="000000"/>
+          <w:sz w:val="28"/>
+          <w:szCs w:val="28"/>
+        </w:rPr>
+        <w:t>6</w:t>
+      </w:r>
+    </w:p>
+    <w:p>
+      <w:pPr>
+        <w:spacing w:after="0" w:line="360" w:lineRule="auto"/>
+        <w:contextualSpacing/>
+        <w:rPr>
+          <w:rFonts w:ascii="Times New Roman" w:hAnsi="Times New Roman" w:cs="Times New Roman"/>
+          <w:color w:val="000000"/>
+          <w:sz w:val="28"/>
+          <w:szCs w:val="28"/>
+        </w:rPr>
+      </w:pPr>
+    </w:p>
+    <w:p>
+      <w:pPr>
+        <w:spacing w:after="0" w:line="360" w:lineRule="auto"/>
+        <w:contextualSpacing/>
+        <w:rPr>
+          <w:rFonts w:ascii="Times New Roman" w:hAnsi="Times New Roman" w:cs="Times New Roman"/>
+          <w:color w:val="000000"/>
+          <w:sz w:val="28"/>
+          <w:szCs w:val="28"/>
+        </w:rPr>
+      </w:pPr>
+    </w:p>
+    <w:p>
+      <w:pPr>
+        <w:spacing w:after="0" w:line="360" w:lineRule="auto"/>
+        <w:contextualSpacing/>
+        <w:rPr>
+          <w:rFonts w:ascii="Times New Roman" w:hAnsi="Times New Roman" w:cs="Times New Roman"/>
+          <w:color w:val="000000"/>
+          <w:sz w:val="28"/>
+          <w:szCs w:val="28"/>
+        </w:rPr>
+      </w:pPr>
+    </w:p>
+    <w:p>
+      <w:pPr>
+        <w:rPr>
+          <w:rFonts w:ascii="Times New Roman" w:hAnsi="Times New Roman" w:cs="Times New Roman"/>
+          <w:color w:val="000000"/>
+          <w:sz w:val="28"/>
+          <w:szCs w:val="28"/>
+        </w:rPr>
+      </w:pPr>
+      <w:r>
+        <w:rPr>
+          <w:rFonts w:ascii="Times New Roman" w:hAnsi="Times New Roman" w:cs="Times New Roman"/>
+          <w:color w:val="000000"/>
+          <w:sz w:val="28"/>
+          <w:szCs w:val="28"/>
+        </w:rPr>
+        <w:br w:type="page"/>
+      </w:r>
+    </w:p>
+    <w:p>
+      <w:pPr>
+        <w:spacing w:after="0" w:line="360" w:lineRule="auto"/>
+        <w:ind w:left="360"/>
+        <w:jc w:val="center"/>
+        <w:rPr>
+          <w:rFonts w:ascii="Times New Roman" w:hAnsi="Times New Roman" w:cs="Times New Roman"/>
+          <w:b/>
+          <w:bCs/>
+          <w:sz w:val="28"/>
+          <w:szCs w:val="28"/>
+        </w:rPr>
+      </w:pPr>
+      <w:r>
+        <w:rPr>
+          <w:rFonts w:ascii="Times New Roman" w:hAnsi="Times New Roman" w:cs="Times New Roman"/>
+          <w:b/>
+          <w:bCs/>
+          <w:sz w:val="28"/>
+          <w:szCs w:val="28"/>
+        </w:rPr>
+        <w:lastRenderedPageBreak/>
+        <w:t>5</w:t>
+      </w:r>
+      <w:r>
+        <w:rPr>
+          <w:rFonts w:ascii="Times New Roman" w:hAnsi="Times New Roman" w:cs="Times New Roman"/>
+          <w:b/>
+          <w:bCs/>
+          <w:sz w:val="28"/>
+          <w:szCs w:val="28"/>
+          <w:lang w:val="uk-UA"/>
+        </w:rPr>
+        <w:t xml:space="preserve">. </w:t>
+      </w:r>
+      <w:r>
+        <w:rPr>
+          <w:rFonts w:ascii="Times New Roman" w:hAnsi="Times New Roman" w:cs="Times New Roman"/>
+          <w:b/>
+          <w:bCs/>
+          <w:sz w:val="28"/>
+          <w:szCs w:val="28"/>
+        </w:rPr>
+        <w:t>College</w:t>
+      </w:r>
+    </w:p>
+    <w:p>
+      <w:pPr>
+        <w:spacing w:after="0" w:line="360" w:lineRule="auto"/>
+        <w:jc w:val="both"/>
+        <w:rPr>
+          <w:rFonts w:ascii="Times New Roman" w:hAnsi="Times New Roman" w:cs="Times New Roman"/>
+          <w:b/>
+          <w:bCs/>
+          <w:color w:val="000000"/>
+          <w:sz w:val="28"/>
+          <w:szCs w:val="28"/>
+        </w:rPr>
+      </w:pPr>
+      <w:r>
+        <w:rPr>
+          <w:rFonts w:ascii="Times New Roman" w:hAnsi="Times New Roman" w:cs="Times New Roman"/>
+          <w:b/>
+          <w:bCs/>
+          <w:color w:val="000000"/>
+          <w:sz w:val="28"/>
+          <w:szCs w:val="28"/>
+        </w:rPr>
+        <w:t>5</w:t>
+      </w:r>
+      <w:r>
+        <w:rPr>
+          <w:rFonts w:ascii="Times New Roman" w:hAnsi="Times New Roman" w:cs="Times New Roman"/>
+          <w:b/>
+          <w:bCs/>
+          <w:color w:val="000000"/>
+          <w:sz w:val="28"/>
+          <w:szCs w:val="28"/>
+        </w:rPr>
+        <w:t>.1</w:t>
+      </w:r>
+    </w:p>
+    <w:p>
+      <w:pPr>
+        <w:spacing w:after="0" w:line="360" w:lineRule="auto"/>
+        <w:contextualSpacing/>
+        <w:rPr>
+          <w:rFonts w:ascii="Times New Roman" w:hAnsi="Times New Roman" w:cs="Times New Roman"/>
+          <w:color w:val="000000"/>
+          <w:sz w:val="28"/>
+          <w:szCs w:val="28"/>
+        </w:rPr>
+      </w:pPr>
+    </w:p>
+    <w:p>
+      <w:pPr>
+        <w:spacing w:after="0" w:line="360" w:lineRule="auto"/>
+        <w:contextualSpacing/>
+        <w:rPr>
+          <w:rFonts w:ascii="Times New Roman" w:hAnsi="Times New Roman" w:cs="Times New Roman"/>
+          <w:color w:val="000000"/>
+          <w:sz w:val="28"/>
+          <w:szCs w:val="28"/>
+        </w:rPr>
+      </w:pPr>
+    </w:p>
+    <w:p>
+      <w:pPr>
+        <w:spacing w:after="0" w:line="360" w:lineRule="auto"/>
+        <w:contextualSpacing/>
+        <w:rPr>
+          <w:rFonts w:ascii="Times New Roman" w:hAnsi="Times New Roman" w:cs="Times New Roman"/>
+          <w:color w:val="000000"/>
+          <w:sz w:val="28"/>
+          <w:szCs w:val="28"/>
+        </w:rPr>
+      </w:pPr>
+    </w:p>
+    <w:p>
+      <w:pPr>
+        <w:spacing w:after="0" w:line="360" w:lineRule="auto"/>
+        <w:jc w:val="both"/>
+        <w:rPr>
+          <w:rFonts w:ascii="Times New Roman" w:hAnsi="Times New Roman" w:cs="Times New Roman"/>
+          <w:b/>
+          <w:bCs/>
+          <w:color w:val="000000"/>
+          <w:sz w:val="28"/>
+          <w:szCs w:val="28"/>
+        </w:rPr>
+      </w:pPr>
+      <w:r>
+        <w:rPr>
+          <w:rFonts w:ascii="Times New Roman" w:hAnsi="Times New Roman" w:cs="Times New Roman"/>
+          <w:b/>
+          <w:bCs/>
+          <w:color w:val="000000"/>
+          <w:sz w:val="28"/>
+          <w:szCs w:val="28"/>
+        </w:rPr>
+        <w:t>5</w:t>
+      </w:r>
+      <w:r>
+        <w:rPr>
+          <w:rFonts w:ascii="Times New Roman" w:hAnsi="Times New Roman" w:cs="Times New Roman"/>
+          <w:b/>
+          <w:bCs/>
+          <w:color w:val="000000"/>
+          <w:sz w:val="28"/>
+          <w:szCs w:val="28"/>
+        </w:rPr>
+        <w:t>.2</w:t>
+      </w:r>
+    </w:p>
+    <w:p>
+      <w:pPr>
+        <w:spacing w:after="0" w:line="360" w:lineRule="auto"/>
+        <w:contextualSpacing/>
+        <w:rPr>
+          <w:rFonts w:ascii="Times New Roman" w:hAnsi="Times New Roman" w:cs="Times New Roman"/>
+          <w:color w:val="000000"/>
+          <w:sz w:val="28"/>
+          <w:szCs w:val="28"/>
+        </w:rPr>
+      </w:pPr>
+    </w:p>
+    <w:p>
+      <w:pPr>
+        <w:spacing w:after="0" w:line="360" w:lineRule="auto"/>
+        <w:contextualSpacing/>
+        <w:rPr>
+          <w:rFonts w:ascii="Times New Roman" w:hAnsi="Times New Roman" w:cs="Times New Roman"/>
+          <w:color w:val="000000"/>
+          <w:sz w:val="28"/>
+          <w:szCs w:val="28"/>
+        </w:rPr>
+      </w:pPr>
+    </w:p>
+    <w:p>
+      <w:pPr>
+        <w:spacing w:after="0" w:line="360" w:lineRule="auto"/>
+        <w:contextualSpacing/>
+        <w:rPr>
+          <w:rFonts w:ascii="Times New Roman" w:hAnsi="Times New Roman" w:cs="Times New Roman"/>
+          <w:color w:val="000000"/>
+          <w:sz w:val="28"/>
+          <w:szCs w:val="28"/>
+        </w:rPr>
+      </w:pPr>
+    </w:p>
+    <w:p>
+      <w:pPr>
+        <w:spacing w:after="0" w:line="360" w:lineRule="auto"/>
+        <w:jc w:val="both"/>
+        <w:rPr>
+          <w:rFonts w:ascii="Times New Roman" w:hAnsi="Times New Roman" w:cs="Times New Roman"/>
+          <w:b/>
+          <w:bCs/>
+          <w:color w:val="000000"/>
+          <w:sz w:val="28"/>
+          <w:szCs w:val="28"/>
+        </w:rPr>
+      </w:pPr>
+      <w:r>
+        <w:rPr>
+          <w:rFonts w:ascii="Times New Roman" w:hAnsi="Times New Roman" w:cs="Times New Roman"/>
+          <w:b/>
+          <w:bCs/>
+          <w:color w:val="000000"/>
+          <w:sz w:val="28"/>
+          <w:szCs w:val="28"/>
+        </w:rPr>
+        <w:t>5</w:t>
+      </w:r>
+      <w:r>
+        <w:rPr>
+          <w:rFonts w:ascii="Times New Roman" w:hAnsi="Times New Roman" w:cs="Times New Roman"/>
+          <w:b/>
+          <w:bCs/>
+          <w:color w:val="000000"/>
+          <w:sz w:val="28"/>
+          <w:szCs w:val="28"/>
+        </w:rPr>
+        <w:t>.3</w:t>
+      </w:r>
+    </w:p>
+    <w:p>
+      <w:pPr>
+        <w:spacing w:after="0" w:line="360" w:lineRule="auto"/>
+        <w:contextualSpacing/>
+        <w:rPr>
+          <w:rFonts w:ascii="Times New Roman" w:hAnsi="Times New Roman" w:cs="Times New Roman"/>
+          <w:color w:val="000000"/>
+          <w:sz w:val="28"/>
+          <w:szCs w:val="28"/>
+        </w:rPr>
+      </w:pPr>
+    </w:p>
+    <w:p>
+      <w:pPr>
+        <w:spacing w:after="0" w:line="360" w:lineRule="auto"/>
+        <w:contextualSpacing/>
+        <w:rPr>
+          <w:rFonts w:ascii="Times New Roman" w:hAnsi="Times New Roman" w:cs="Times New Roman"/>
+          <w:color w:val="000000"/>
+          <w:sz w:val="28"/>
+          <w:szCs w:val="28"/>
+        </w:rPr>
+      </w:pPr>
+    </w:p>
+    <w:p>
+      <w:pPr>
+        <w:spacing w:after="0" w:line="360" w:lineRule="auto"/>
+        <w:contextualSpacing/>
+        <w:rPr>
+          <w:rFonts w:ascii="Times New Roman" w:hAnsi="Times New Roman" w:cs="Times New Roman"/>
+          <w:color w:val="000000"/>
+          <w:sz w:val="28"/>
+          <w:szCs w:val="28"/>
+        </w:rPr>
+      </w:pPr>
+    </w:p>
+    <w:p>
+      <w:pPr>
+        <w:spacing w:after="0" w:line="360" w:lineRule="auto"/>
+        <w:jc w:val="both"/>
+        <w:rPr>
+          <w:rFonts w:ascii="Times New Roman" w:hAnsi="Times New Roman" w:cs="Times New Roman"/>
+          <w:b/>
+          <w:bCs/>
+          <w:color w:val="000000"/>
+          <w:sz w:val="28"/>
+          <w:szCs w:val="28"/>
+        </w:rPr>
+      </w:pPr>
+      <w:r>
+        <w:rPr>
+          <w:rFonts w:ascii="Times New Roman" w:hAnsi="Times New Roman" w:cs="Times New Roman"/>
+          <w:b/>
+          <w:bCs/>
+          <w:color w:val="000000"/>
+          <w:sz w:val="28"/>
+          <w:szCs w:val="28"/>
+        </w:rPr>
+        <w:t>5</w:t>
+      </w:r>
+      <w:r>
+        <w:rPr>
+          <w:rFonts w:ascii="Times New Roman" w:hAnsi="Times New Roman" w:cs="Times New Roman"/>
+          <w:b/>
+          <w:bCs/>
+          <w:color w:val="000000"/>
+          <w:sz w:val="28"/>
+          <w:szCs w:val="28"/>
+        </w:rPr>
+        <w:t>.4</w:t>
+      </w:r>
+    </w:p>
+    <w:p>
+      <w:pPr>
+        <w:spacing w:after="0" w:line="360" w:lineRule="auto"/>
+        <w:contextualSpacing/>
+        <w:rPr>
+          <w:rFonts w:ascii="Times New Roman" w:hAnsi="Times New Roman" w:cs="Times New Roman"/>
+          <w:color w:val="000000"/>
+          <w:sz w:val="28"/>
+          <w:szCs w:val="28"/>
+        </w:rPr>
+      </w:pPr>
+    </w:p>
+    <w:p>
+      <w:pPr>
+        <w:spacing w:after="0" w:line="360" w:lineRule="auto"/>
+        <w:contextualSpacing/>
+        <w:rPr>
+          <w:rFonts w:ascii="Times New Roman" w:hAnsi="Times New Roman" w:cs="Times New Roman"/>
+          <w:color w:val="000000"/>
+          <w:sz w:val="28"/>
+          <w:szCs w:val="28"/>
+        </w:rPr>
+      </w:pPr>
+    </w:p>
+    <w:p>
+      <w:pPr>
+        <w:spacing w:after="0" w:line="360" w:lineRule="auto"/>
+        <w:contextualSpacing/>
+        <w:rPr>
+          <w:rFonts w:ascii="Times New Roman" w:hAnsi="Times New Roman" w:cs="Times New Roman"/>
+          <w:color w:val="000000"/>
+          <w:sz w:val="28"/>
+          <w:szCs w:val="28"/>
+        </w:rPr>
+      </w:pPr>
+    </w:p>
+    <w:p>
+      <w:pPr>
+        <w:rPr>
+          <w:rFonts w:ascii="Times New Roman" w:hAnsi="Times New Roman" w:cs="Times New Roman"/>
+          <w:color w:val="000000"/>
+          <w:sz w:val="28"/>
+          <w:szCs w:val="28"/>
+        </w:rPr>
+      </w:pPr>
+      <w:r>
+        <w:rPr>
+          <w:rFonts w:ascii="Times New Roman" w:hAnsi="Times New Roman" w:cs="Times New Roman"/>
+          <w:color w:val="000000"/>
+          <w:sz w:val="28"/>
+          <w:szCs w:val="28"/>
+        </w:rPr>
+        <w:br w:type="page"/>
+      </w:r>
+    </w:p>
+    <w:p>
+      <w:pPr>
+        <w:spacing w:after="0" w:line="360" w:lineRule="auto"/>
+        <w:ind w:left="360"/>
+        <w:jc w:val="center"/>
+        <w:rPr>
+          <w:rFonts w:ascii="Times New Roman" w:hAnsi="Times New Roman" w:cs="Times New Roman"/>
+          <w:b/>
+          <w:bCs/>
+          <w:sz w:val="28"/>
+          <w:szCs w:val="28"/>
+          <w:lang w:val="uk-UA"/>
+        </w:rPr>
+      </w:pPr>
+      <w:r>
+        <w:rPr>
+          <w:rFonts w:ascii="Times New Roman" w:hAnsi="Times New Roman" w:cs="Times New Roman"/>
+          <w:b/>
+          <w:bCs/>
+          <w:sz w:val="28"/>
+          <w:szCs w:val="28"/>
+        </w:rPr>
+        <w:lastRenderedPageBreak/>
+        <w:t>6</w:t>
+      </w:r>
+      <w:r>
+        <w:rPr>
+          <w:rFonts w:ascii="Times New Roman" w:hAnsi="Times New Roman" w:cs="Times New Roman"/>
+          <w:b/>
+          <w:bCs/>
+          <w:sz w:val="28"/>
+          <w:szCs w:val="28"/>
+          <w:lang w:val="uk-UA"/>
+        </w:rPr>
+        <w:t xml:space="preserve">. </w:t>
+      </w:r>
+      <w:r>
+        <w:rPr>
+          <w:rFonts w:ascii="Times New Roman" w:hAnsi="Times New Roman" w:cs="Times New Roman"/>
+          <w:b/>
+          <w:bCs/>
+          <w:sz w:val="28"/>
+          <w:szCs w:val="28"/>
+          <w:lang w:val="uk-UA"/>
+        </w:rPr>
+        <w:t>Метод підгонки</w:t>
+      </w:r>
+    </w:p>
+    <w:p>
+      <w:pPr>
+        <w:spacing w:after="0" w:line="360" w:lineRule="auto"/>
+        <w:jc w:val="both"/>
+        <w:rPr>
+          <w:rFonts w:ascii="Times New Roman" w:hAnsi="Times New Roman" w:cs="Times New Roman"/>
+          <w:b/>
+          <w:bCs/>
+          <w:color w:val="000000"/>
+          <w:sz w:val="28"/>
+          <w:szCs w:val="28"/>
+        </w:rPr>
+      </w:pPr>
+      <w:r>
+        <w:rPr>
+          <w:rFonts w:ascii="Times New Roman" w:hAnsi="Times New Roman" w:cs="Times New Roman"/>
+          <w:b/>
+          <w:bCs/>
+          <w:color w:val="000000"/>
+          <w:sz w:val="28"/>
+          <w:szCs w:val="28"/>
+        </w:rPr>
+        <w:t>6</w:t>
+      </w:r>
+      <w:r>
+        <w:rPr>
+          <w:rFonts w:ascii="Times New Roman" w:hAnsi="Times New Roman" w:cs="Times New Roman"/>
+          <w:b/>
+          <w:bCs/>
+          <w:color w:val="000000"/>
+          <w:sz w:val="28"/>
+          <w:szCs w:val="28"/>
+        </w:rPr>
+        <w:t>.1</w:t>
+      </w:r>
+    </w:p>
+    <w:p>
+      <w:pPr>
+        <w:spacing w:after="0" w:line="360" w:lineRule="auto"/>
+        <w:contextualSpacing/>
+        <w:rPr>
+          <w:rFonts w:ascii="Times New Roman" w:hAnsi="Times New Roman" w:cs="Times New Roman"/>
+          <w:color w:val="000000"/>
+          <w:sz w:val="28"/>
+          <w:szCs w:val="28"/>
+        </w:rPr>
+      </w:pPr>
+    </w:p>
+    <w:p>
+      <w:pPr>
+        <w:spacing w:after="0" w:line="360" w:lineRule="auto"/>
+        <w:contextualSpacing/>
+        <w:rPr>
+          <w:rFonts w:ascii="Times New Roman" w:hAnsi="Times New Roman" w:cs="Times New Roman"/>
+          <w:color w:val="000000"/>
+          <w:sz w:val="28"/>
+          <w:szCs w:val="28"/>
+        </w:rPr>
+      </w:pPr>
+    </w:p>
+    <w:p>
+      <w:pPr>
+        <w:spacing w:after="0" w:line="360" w:lineRule="auto"/>
+        <w:contextualSpacing/>
+        <w:rPr>
+          <w:rFonts w:ascii="Times New Roman" w:hAnsi="Times New Roman" w:cs="Times New Roman"/>
+          <w:color w:val="000000"/>
+          <w:sz w:val="28"/>
+          <w:szCs w:val="28"/>
+        </w:rPr>
+      </w:pPr>
+    </w:p>
+    <w:p>
+      <w:pPr>
+        <w:spacing w:after="0" w:line="360" w:lineRule="auto"/>
+        <w:jc w:val="both"/>
+        <w:rPr>
+          <w:rFonts w:ascii="Times New Roman" w:hAnsi="Times New Roman" w:cs="Times New Roman"/>
+          <w:b/>
+          <w:bCs/>
+          <w:color w:val="000000"/>
+          <w:sz w:val="28"/>
+          <w:szCs w:val="28"/>
+        </w:rPr>
+      </w:pPr>
+      <w:r>
+        <w:rPr>
+          <w:rFonts w:ascii="Times New Roman" w:hAnsi="Times New Roman" w:cs="Times New Roman"/>
+          <w:b/>
+          <w:bCs/>
+          <w:color w:val="000000"/>
+          <w:sz w:val="28"/>
+          <w:szCs w:val="28"/>
+        </w:rPr>
+        <w:t>6</w:t>
+      </w:r>
+      <w:r>
+        <w:rPr>
+          <w:rFonts w:ascii="Times New Roman" w:hAnsi="Times New Roman" w:cs="Times New Roman"/>
+          <w:b/>
+          <w:bCs/>
+          <w:color w:val="000000"/>
+          <w:sz w:val="28"/>
+          <w:szCs w:val="28"/>
+        </w:rPr>
+        <w:t>.2</w:t>
+      </w:r>
+    </w:p>
+    <w:p>
+      <w:pPr>
+        <w:spacing w:after="0" w:line="360" w:lineRule="auto"/>
+        <w:contextualSpacing/>
+        <w:rPr>
+          <w:rFonts w:ascii="Times New Roman" w:hAnsi="Times New Roman" w:cs="Times New Roman"/>
+          <w:color w:val="000000"/>
+          <w:sz w:val="28"/>
+          <w:szCs w:val="28"/>
+        </w:rPr>
+      </w:pPr>
+    </w:p>
+    <w:p>
+      <w:pPr>
+        <w:spacing w:after="0" w:line="360" w:lineRule="auto"/>
+        <w:contextualSpacing/>
+        <w:rPr>
+          <w:rFonts w:ascii="Times New Roman" w:hAnsi="Times New Roman" w:cs="Times New Roman"/>
+          <w:color w:val="000000"/>
+          <w:sz w:val="28"/>
+          <w:szCs w:val="28"/>
+        </w:rPr>
+      </w:pPr>
+    </w:p>
+    <w:p>
+      <w:pPr>
+        <w:spacing w:after="0" w:line="360" w:lineRule="auto"/>
+        <w:contextualSpacing/>
+        <w:rPr>
+          <w:rFonts w:ascii="Times New Roman" w:hAnsi="Times New Roman" w:cs="Times New Roman"/>
+          <w:color w:val="000000"/>
+          <w:sz w:val="28"/>
+          <w:szCs w:val="28"/>
+        </w:rPr>
+      </w:pPr>
+    </w:p>
+    <w:p>
+      <w:pPr>
+        <w:spacing w:after="0" w:line="360" w:lineRule="auto"/>
+        <w:jc w:val="both"/>
+        <w:rPr>
+          <w:rFonts w:ascii="Times New Roman" w:hAnsi="Times New Roman" w:cs="Times New Roman"/>
+          <w:b/>
+          <w:bCs/>
+          <w:color w:val="000000"/>
+          <w:sz w:val="28"/>
+          <w:szCs w:val="28"/>
+        </w:rPr>
+      </w:pPr>
+      <w:r>
+        <w:rPr>
+          <w:rFonts w:ascii="Times New Roman" w:hAnsi="Times New Roman" w:cs="Times New Roman"/>
+          <w:b/>
+          <w:bCs/>
+          <w:color w:val="000000"/>
+          <w:sz w:val="28"/>
+          <w:szCs w:val="28"/>
+        </w:rPr>
+        <w:t>6</w:t>
+      </w:r>
+      <w:r>
+        <w:rPr>
+          <w:rFonts w:ascii="Times New Roman" w:hAnsi="Times New Roman" w:cs="Times New Roman"/>
+          <w:b/>
+          <w:bCs/>
+          <w:color w:val="000000"/>
+          <w:sz w:val="28"/>
+          <w:szCs w:val="28"/>
+        </w:rPr>
+        <w:t>.3</w:t>
+      </w:r>
+    </w:p>
+    <w:p>
+      <w:pPr>
+        <w:spacing w:after="0" w:line="360" w:lineRule="auto"/>
+        <w:contextualSpacing/>
+        <w:rPr>
+          <w:rFonts w:ascii="Times New Roman" w:hAnsi="Times New Roman" w:cs="Times New Roman"/>
+          <w:color w:val="000000"/>
+          <w:sz w:val="28"/>
+          <w:szCs w:val="28"/>
+        </w:rPr>
+      </w:pPr>
+    </w:p>
+    <w:p>
+      <w:pPr>
+        <w:spacing w:after="0" w:line="360" w:lineRule="auto"/>
+        <w:contextualSpacing/>
+        <w:rPr>
+          <w:rFonts w:ascii="Times New Roman" w:hAnsi="Times New Roman" w:cs="Times New Roman"/>
+          <w:color w:val="000000"/>
+          <w:sz w:val="28"/>
+          <w:szCs w:val="28"/>
+        </w:rPr>
+      </w:pPr>
+    </w:p>
+    <w:p>
+      <w:pPr>
+        <w:spacing w:after="0" w:line="360" w:lineRule="auto"/>
+        <w:contextualSpacing/>
+        <w:rPr>
+          <w:rFonts w:ascii="Times New Roman" w:hAnsi="Times New Roman" w:cs="Times New Roman"/>
+          <w:color w:val="000000"/>
+          <w:sz w:val="28"/>
+          <w:szCs w:val="28"/>
+        </w:rPr>
+      </w:pPr>
+    </w:p>
+    <w:p>
+      <w:pPr>
+        <w:spacing w:after="0" w:line="360" w:lineRule="auto"/>
+        <w:jc w:val="both"/>
+        <w:rPr>
+          <w:rFonts w:ascii="Times New Roman" w:hAnsi="Times New Roman" w:cs="Times New Roman"/>
+          <w:b/>
+          <w:bCs/>
+          <w:color w:val="000000"/>
+          <w:sz w:val="28"/>
+          <w:szCs w:val="28"/>
+        </w:rPr>
+      </w:pPr>
+      <w:r>
+        <w:rPr>
+          <w:rFonts w:ascii="Times New Roman" w:hAnsi="Times New Roman" w:cs="Times New Roman"/>
+          <w:b/>
+          <w:bCs/>
+          <w:color w:val="000000"/>
+          <w:sz w:val="28"/>
+          <w:szCs w:val="28"/>
+        </w:rPr>
+        <w:t>6</w:t>
+      </w:r>
+      <w:r>
+        <w:rPr>
+          <w:rFonts w:ascii="Times New Roman" w:hAnsi="Times New Roman" w:cs="Times New Roman"/>
+          <w:b/>
+          <w:bCs/>
+          <w:color w:val="000000"/>
+          <w:sz w:val="28"/>
+          <w:szCs w:val="28"/>
+        </w:rPr>
+        <w:t>.4</w:t>
+      </w:r>
+    </w:p>
+    <w:p>
+      <w:pPr>
+        <w:spacing w:after="0" w:line="360" w:lineRule="auto"/>
+        <w:contextualSpacing/>
+        <w:rPr>
+          <w:rFonts w:ascii="Times New Roman" w:hAnsi="Times New Roman" w:cs="Times New Roman"/>
+          <w:color w:val="000000"/>
+          <w:sz w:val="28"/>
+          <w:szCs w:val="28"/>
+        </w:rPr>
+      </w:pPr>
+    </w:p>
+    <w:p>
+      <w:pPr>
+        <w:spacing w:after="0" w:line="360" w:lineRule="auto"/>
+        <w:contextualSpacing/>
+        <w:rPr>
+          <w:rFonts w:ascii="Times New Roman" w:hAnsi="Times New Roman" w:cs="Times New Roman"/>
+          <w:color w:val="000000"/>
+          <w:sz w:val="28"/>
+          <w:szCs w:val="28"/>
+        </w:rPr>
+      </w:pPr>
+    </w:p>
+    <w:p>
+      <w:pPr>
+        <w:spacing w:after="0" w:line="360" w:lineRule="auto"/>
+        <w:contextualSpacing/>
+        <w:rPr>
+          <w:rFonts w:ascii="Times New Roman" w:hAnsi="Times New Roman" w:cs="Times New Roman"/>
+          <w:color w:val="000000"/>
+          <w:sz w:val="28"/>
+          <w:szCs w:val="28"/>
+        </w:rPr>
+      </w:pPr>
+    </w:p>
+    <w:p>
+      <w:pPr>
+        <w:spacing w:after="0" w:line="360" w:lineRule="auto"/>
+        <w:jc w:val="both"/>
+        <w:rPr>
+          <w:rFonts w:ascii="Times New Roman" w:hAnsi="Times New Roman" w:cs="Times New Roman"/>
+          <w:b/>
+          <w:bCs/>
+          <w:color w:val="000000"/>
+          <w:sz w:val="28"/>
+          <w:szCs w:val="28"/>
+        </w:rPr>
+      </w:pPr>
+      <w:r>
+        <w:rPr>
+          <w:rFonts w:ascii="Times New Roman" w:hAnsi="Times New Roman" w:cs="Times New Roman"/>
+          <w:b/>
+          <w:bCs/>
+          <w:color w:val="000000"/>
+          <w:sz w:val="28"/>
+          <w:szCs w:val="28"/>
+        </w:rPr>
+        <w:t>6</w:t>
+      </w:r>
+      <w:r>
+        <w:rPr>
+          <w:rFonts w:ascii="Times New Roman" w:hAnsi="Times New Roman" w:cs="Times New Roman"/>
+          <w:b/>
+          <w:bCs/>
+          <w:color w:val="000000"/>
+          <w:sz w:val="28"/>
+          <w:szCs w:val="28"/>
+        </w:rPr>
+        <w:t>.5</w:t>
+      </w:r>
+    </w:p>
+    <w:p>
+      <w:pPr>
+        <w:spacing w:after="0" w:line="360" w:lineRule="auto"/>
+        <w:contextualSpacing/>
+        <w:rPr>
+          <w:rFonts w:ascii="Times New Roman" w:hAnsi="Times New Roman" w:cs="Times New Roman"/>
+          <w:color w:val="000000"/>
+          <w:sz w:val="28"/>
+          <w:szCs w:val="28"/>
+        </w:rPr>
+      </w:pPr>
+    </w:p>
+    <w:p>
+      <w:pPr>
+        <w:spacing w:after="0" w:line="360" w:lineRule="auto"/>
+        <w:contextualSpacing/>
+        <w:rPr>
+          <w:rFonts w:ascii="Times New Roman" w:hAnsi="Times New Roman" w:cs="Times New Roman"/>
+          <w:color w:val="000000"/>
+          <w:sz w:val="28"/>
+          <w:szCs w:val="28"/>
+        </w:rPr>
+      </w:pPr>
+    </w:p>
+    <w:p>
+      <w:pPr>
+        <w:spacing w:after="0" w:line="360" w:lineRule="auto"/>
+        <w:contextualSpacing/>
+        <w:rPr>
+          <w:rFonts w:ascii="Times New Roman" w:hAnsi="Times New Roman" w:cs="Times New Roman"/>
+          <w:color w:val="000000"/>
+          <w:sz w:val="28"/>
+          <w:szCs w:val="28"/>
+        </w:rPr>
+      </w:pPr>
+    </w:p>
+    <w:p>
+      <w:pPr>
+        <w:spacing w:after="0" w:line="360" w:lineRule="auto"/>
+        <w:jc w:val="both"/>
+        <w:rPr>
+          <w:rFonts w:ascii="Times New Roman" w:hAnsi="Times New Roman" w:cs="Times New Roman"/>
+          <w:b/>
+          <w:bCs/>
+          <w:color w:val="000000"/>
+          <w:sz w:val="28"/>
+          <w:szCs w:val="28"/>
+        </w:rPr>
+      </w:pPr>
+      <w:r>
+        <w:rPr>
+          <w:rFonts w:ascii="Times New Roman" w:hAnsi="Times New Roman" w:cs="Times New Roman"/>
+          <w:b/>
+          <w:bCs/>
+          <w:color w:val="000000"/>
+          <w:sz w:val="28"/>
+          <w:szCs w:val="28"/>
+        </w:rPr>
+        <w:t>6</w:t>
+      </w:r>
+      <w:r>
+        <w:rPr>
+          <w:rFonts w:ascii="Times New Roman" w:hAnsi="Times New Roman" w:cs="Times New Roman"/>
+          <w:b/>
+          <w:bCs/>
+          <w:color w:val="000000"/>
+          <w:sz w:val="28"/>
+          <w:szCs w:val="28"/>
+        </w:rPr>
+        <w:t>.6</w:t>
+      </w:r>
+    </w:p>
+    <w:p>
+      <w:pPr>
+        <w:spacing w:after="0" w:line="360" w:lineRule="auto"/>
+        <w:contextualSpacing/>
+        <w:rPr>
+          <w:rFonts w:ascii="Times New Roman" w:hAnsi="Times New Roman" w:cs="Times New Roman"/>
+          <w:color w:val="000000"/>
+          <w:sz w:val="28"/>
+          <w:szCs w:val="28"/>
+        </w:rPr>
+      </w:pPr>
+    </w:p>
+    <w:p>
+      <w:pPr>
+        <w:spacing w:after="0" w:line="360" w:lineRule="auto"/>
+        <w:contextualSpacing/>
+        <w:rPr>
+          <w:rFonts w:ascii="Times New Roman" w:hAnsi="Times New Roman" w:cs="Times New Roman"/>
+          <w:color w:val="000000"/>
+          <w:sz w:val="28"/>
+          <w:szCs w:val="28"/>
+        </w:rPr>
+      </w:pPr>
+    </w:p>
+    <w:p>
+      <w:pPr>
+        <w:spacing w:after="0" w:line="360" w:lineRule="auto"/>
+        <w:contextualSpacing/>
+        <w:rPr>
+          <w:rFonts w:ascii="Times New Roman" w:hAnsi="Times New Roman" w:cs="Times New Roman"/>
+          <w:color w:val="000000"/>
+          <w:sz w:val="28"/>
+          <w:szCs w:val="28"/>
+        </w:rPr>
+      </w:pPr>
+    </w:p>
+    <w:p>
+      <w:pPr>
+        <w:spacing w:after="0" w:line="360" w:lineRule="auto"/>
+        <w:jc w:val="both"/>
+        <w:rPr>
+          <w:rFonts w:ascii="Times New Roman" w:hAnsi="Times New Roman" w:cs="Times New Roman"/>
+          <w:b/>
+          <w:bCs/>
+          <w:color w:val="000000"/>
+          <w:sz w:val="28"/>
+          <w:szCs w:val="28"/>
+        </w:rPr>
+      </w:pPr>
+      <w:r>
+        <w:rPr>
+          <w:rFonts w:ascii="Times New Roman" w:hAnsi="Times New Roman" w:cs="Times New Roman"/>
+          <w:b/>
+          <w:bCs/>
+          <w:color w:val="000000"/>
+          <w:sz w:val="28"/>
+          <w:szCs w:val="28"/>
+        </w:rPr>
+        <w:t>6.</w:t>
+      </w:r>
+      <w:r>
+        <w:rPr>
+          <w:rFonts w:ascii="Times New Roman" w:hAnsi="Times New Roman" w:cs="Times New Roman"/>
+          <w:b/>
+          <w:bCs/>
+          <w:color w:val="000000"/>
+          <w:sz w:val="28"/>
+          <w:szCs w:val="28"/>
+        </w:rPr>
+        <w:t>7</w:t>
+      </w:r>
+    </w:p>
+    <w:p>
+      <w:pPr>
+        <w:spacing w:after="0" w:line="360" w:lineRule="auto"/>
+        <w:contextualSpacing/>
+        <w:rPr>
+          <w:rFonts w:ascii="Times New Roman" w:hAnsi="Times New Roman" w:cs="Times New Roman"/>
+          <w:color w:val="000000"/>
+          <w:sz w:val="28"/>
+          <w:szCs w:val="28"/>
+        </w:rPr>
+      </w:pPr>
+    </w:p>
+    <w:p>
+      <w:pPr>
+        <w:spacing w:after="0" w:line="360" w:lineRule="auto"/>
+        <w:contextualSpacing/>
+        <w:rPr>
+          <w:rFonts w:ascii="Times New Roman" w:hAnsi="Times New Roman" w:cs="Times New Roman"/>
+          <w:color w:val="000000"/>
+          <w:sz w:val="28"/>
+          <w:szCs w:val="28"/>
+        </w:rPr>
+      </w:pPr>
+    </w:p>
+    <w:p>
+      <w:pPr>
+        <w:spacing w:after="0" w:line="360" w:lineRule="auto"/>
+        <w:contextualSpacing/>
+        <w:rPr>
+          <w:rFonts w:ascii="Times New Roman" w:hAnsi="Times New Roman" w:cs="Times New Roman"/>
+          <w:color w:val="000000"/>
+          <w:sz w:val="28"/>
+          <w:szCs w:val="28"/>
+        </w:rPr>
+      </w:pPr>
+    </w:p>
+    <w:p>
+      <w:pPr>
+        <w:spacing w:after="0" w:line="360" w:lineRule="auto"/>
+        <w:ind w:left="360"/>
+        <w:jc w:val="center"/>
+        <w:rPr>
+          <w:rFonts w:ascii="Times New Roman" w:hAnsi="Times New Roman" w:cs="Times New Roman"/>
+          <w:b/>
+          <w:bCs/>
+          <w:sz w:val="28"/>
+          <w:szCs w:val="28"/>
+        </w:rPr>
+      </w:pPr>
+      <w:r>
+        <w:rPr>
+          <w:rFonts w:ascii="Times New Roman" w:hAnsi="Times New Roman" w:cs="Times New Roman"/>
+          <w:b/>
+          <w:bCs/>
+          <w:sz w:val="28"/>
+          <w:szCs w:val="28"/>
+          <w:lang w:val="uk-UA"/>
+        </w:rPr>
+        <w:t>7</w:t>
+      </w:r>
+      <w:r>
+        <w:rPr>
+          <w:rFonts w:ascii="Times New Roman" w:hAnsi="Times New Roman" w:cs="Times New Roman"/>
+          <w:b/>
+          <w:bCs/>
+          <w:sz w:val="28"/>
+          <w:szCs w:val="28"/>
+          <w:lang w:val="uk-UA"/>
+        </w:rPr>
+        <w:t>.</w:t>
+      </w:r>
+    </w:p>
+    <w:p>
+      <w:pPr>
+        <w:spacing w:after="0" w:line="360" w:lineRule="auto"/>
+        <w:contextualSpacing/>
+        <w:rPr>
+          <w:rFonts w:ascii="Times New Roman" w:hAnsi="Times New Roman" w:cs="Times New Roman"/>
+          <w:color w:val="000000"/>
+          <w:sz w:val="28"/>
+          <w:szCs w:val="28"/>
         </w:rPr>
       </w:pPr>
     </w:p>
@@ -2844,6 +6893,25 @@
     <w:basedOn w:val="a0"/>
     <w:rsid w:val="001C6CD2"/>
   </w:style>
+  <w:style w:type="table" w:styleId="ad">
+    <w:name w:val="Table Grid"/>
+    <w:basedOn w:val="a1"/>
+    <w:uiPriority w:val="39"/>
+    <w:rsid w:val="00F53155"/>
+    <w:pPr>
+      <w:spacing w:after="0" w:line="240" w:lineRule="auto"/>
+    </w:pPr>
+    <w:tblPr>
+      <w:tblBorders>
+        <w:top w:val="single" w:sz="4" w:space="0" w:color="auto"/>
+        <w:left w:val="single" w:sz="4" w:space="0" w:color="auto"/>
+        <w:bottom w:val="single" w:sz="4" w:space="0" w:color="auto"/>
+        <w:right w:val="single" w:sz="4" w:space="0" w:color="auto"/>
+        <w:insideH w:val="single" w:sz="4" w:space="0" w:color="auto"/>
+        <w:insideV w:val="single" w:sz="4" w:space="0" w:color="auto"/>
+      </w:tblBorders>
+    </w:tblPr>
+  </w:style>
 </w:styles>
 </file>
 

</xml_diff>

<commit_message>
finish lab 6 zelo
</commit_message>
<xml_diff>
--- a/Lab6_Zelo/Results_Lab6.docx
+++ b/Lab6_Zelo/Results_Lab6.docx
@@ -1121,29 +1121,7 @@
           <w:szCs w:val="28"/>
           <w:lang w:val="uk-UA"/>
         </w:rPr>
-        <w:t xml:space="preserve">2 і 3 </w:t>
-      </w:r>
-      <w:proofErr w:type="spellStart"/>
-      <w:r>
-        <w:rPr>
-          <w:rFonts w:ascii="Times New Roman" w:hAnsi="Times New Roman" w:cs="Times New Roman"/>
-          <w:color w:val="000000"/>
-          <w:sz w:val="28"/>
-          <w:szCs w:val="28"/>
-          <w:lang w:val="uk-UA"/>
-        </w:rPr>
-        <w:t>степеня</w:t>
-      </w:r>
-      <w:proofErr w:type="spellEnd"/>
-      <w:r>
-        <w:rPr>
-          <w:rFonts w:ascii="Times New Roman" w:hAnsi="Times New Roman" w:cs="Times New Roman"/>
-          <w:color w:val="000000"/>
-          <w:sz w:val="28"/>
-          <w:szCs w:val="28"/>
-          <w:lang w:val="uk-UA"/>
-        </w:rPr>
-        <w:t xml:space="preserve"> </w:t>
+        <w:t xml:space="preserve">2 і 3 степеня </w:t>
       </w:r>
       <w:r>
         <w:rPr>
@@ -1610,20 +1588,8 @@
           <w:szCs w:val="28"/>
           <w:lang w:val="ru-RU"/>
         </w:rPr>
-        <w:t xml:space="preserve"> 8 </w:t>
-      </w:r>
-      <w:proofErr w:type="spellStart"/>
-      <w:r>
-        <w:rPr>
-          <w:rFonts w:ascii="Times New Roman" w:hAnsi="Times New Roman" w:cs="Times New Roman"/>
-          <w:color w:val="000000"/>
-          <w:sz w:val="28"/>
-          <w:szCs w:val="28"/>
-          <w:lang w:val="ru-RU"/>
-        </w:rPr>
-        <w:t>зрізів</w:t>
-      </w:r>
-      <w:proofErr w:type="spellEnd"/>
+        <w:t xml:space="preserve"> 8 зрізів</w:t>
+      </w:r>
       <w:r>
         <w:rPr>
           <w:rFonts w:ascii="Times New Roman" w:hAnsi="Times New Roman" w:cs="Times New Roman"/>
@@ -2461,29 +2427,7 @@
           <w:szCs w:val="28"/>
           <w:lang w:val="uk-UA"/>
         </w:rPr>
-        <w:t xml:space="preserve">З графіків пар можна легко побачити, що </w:t>
-      </w:r>
-      <w:proofErr w:type="spellStart"/>
-      <w:r>
-        <w:rPr>
-          <w:rFonts w:ascii="Times New Roman" w:hAnsi="Times New Roman" w:cs="Times New Roman"/>
-          <w:color w:val="000000"/>
-          <w:sz w:val="28"/>
-          <w:szCs w:val="28"/>
-          <w:lang w:val="uk-UA"/>
-        </w:rPr>
-        <w:t>mpg</w:t>
-      </w:r>
-      <w:proofErr w:type="spellEnd"/>
-      <w:r>
-        <w:rPr>
-          <w:rFonts w:ascii="Times New Roman" w:hAnsi="Times New Roman" w:cs="Times New Roman"/>
-          <w:color w:val="000000"/>
-          <w:sz w:val="28"/>
-          <w:szCs w:val="28"/>
-          <w:lang w:val="uk-UA"/>
-        </w:rPr>
-        <w:t xml:space="preserve"> негативно корелює з </w:t>
+        <w:t xml:space="preserve">З графіків пар можна легко побачити, що mpg негативно корелює з </w:t>
       </w:r>
       <w:r>
         <w:rPr>
@@ -2969,20 +2913,8 @@
           <w:szCs w:val="28"/>
           <w:lang w:val="ru-RU"/>
         </w:rPr>
-        <w:t xml:space="preserve"> </w:t>
-      </w:r>
-      <w:proofErr w:type="spellStart"/>
-      <w:r>
-        <w:rPr>
-          <w:rFonts w:ascii="Times New Roman" w:hAnsi="Times New Roman" w:cs="Times New Roman"/>
-          <w:color w:val="000000"/>
-          <w:sz w:val="28"/>
-          <w:szCs w:val="28"/>
-          <w:lang w:val="ru-RU"/>
-        </w:rPr>
-        <w:t>зрізів</w:t>
-      </w:r>
-      <w:proofErr w:type="spellEnd"/>
+        <w:t xml:space="preserve"> зрізів</w:t>
+      </w:r>
       <w:r>
         <w:rPr>
           <w:rFonts w:ascii="Times New Roman" w:hAnsi="Times New Roman" w:cs="Times New Roman"/>
@@ -3840,29 +3772,7 @@
           <w:szCs w:val="28"/>
           <w:lang w:val="uk-UA"/>
         </w:rPr>
-        <w:t xml:space="preserve">RSS зменшується зі збільшенням </w:t>
-      </w:r>
-      <w:proofErr w:type="spellStart"/>
-      <w:r>
-        <w:rPr>
-          <w:rFonts w:ascii="Times New Roman" w:hAnsi="Times New Roman" w:cs="Times New Roman"/>
-          <w:color w:val="000000"/>
-          <w:sz w:val="28"/>
-          <w:szCs w:val="28"/>
-          <w:lang w:val="uk-UA"/>
-        </w:rPr>
-        <w:t>степеня</w:t>
-      </w:r>
-      <w:proofErr w:type="spellEnd"/>
-      <w:r>
-        <w:rPr>
-          <w:rFonts w:ascii="Times New Roman" w:hAnsi="Times New Roman" w:cs="Times New Roman"/>
-          <w:color w:val="000000"/>
-          <w:sz w:val="28"/>
-          <w:szCs w:val="28"/>
-          <w:lang w:val="uk-UA"/>
-        </w:rPr>
-        <w:t xml:space="preserve"> полінома.</w:t>
+        <w:t>RSS зменшується зі збільшенням степеня полінома.</w:t>
       </w:r>
     </w:p>
     <w:p>
@@ -4325,20 +4235,8 @@
           <w:szCs w:val="28"/>
           <w:lang w:val="uk-UA"/>
         </w:rPr>
-        <w:t xml:space="preserve">З наведених вище результатів можна сказати, що всі терми у </w:t>
-      </w:r>
-      <w:proofErr w:type="spellStart"/>
-      <w:r>
-        <w:rPr>
-          <w:rFonts w:ascii="Times New Roman" w:hAnsi="Times New Roman" w:cs="Times New Roman"/>
-          <w:color w:val="000000"/>
-          <w:sz w:val="28"/>
-          <w:szCs w:val="28"/>
-          <w:lang w:val="uk-UA"/>
-        </w:rPr>
-        <w:t>сплайні</w:t>
-      </w:r>
-      <w:proofErr w:type="spellEnd"/>
+        <w:t>З наведених вище результатів можна сказати, що всі терми у сплайні</w:t>
+      </w:r>
       <w:r>
         <w:rPr>
           <w:rFonts w:ascii="Times New Roman" w:hAnsi="Times New Roman" w:cs="Times New Roman"/>
@@ -4987,6 +4885,7 @@
       <w:r>
         <w:rPr>
           <w:rFonts w:ascii="Times New Roman" w:hAnsi="Times New Roman" w:cs="Times New Roman"/>
+          <w:noProof/>
           <w:color w:val="000000"/>
           <w:sz w:val="28"/>
           <w:szCs w:val="28"/>
@@ -5056,6 +4955,7 @@
       <w:r>
         <w:rPr>
           <w:rFonts w:ascii="Times New Roman" w:hAnsi="Times New Roman" w:cs="Times New Roman"/>
+          <w:noProof/>
           <w:color w:val="000000"/>
           <w:sz w:val="28"/>
           <w:szCs w:val="28"/>
@@ -5134,27 +5034,15 @@
         </w:rPr>
         <w:tab/>
       </w:r>
-      <w:proofErr w:type="spellStart"/>
-      <w:r>
-        <w:rPr>
-          <w:rFonts w:ascii="Times New Roman" w:hAnsi="Times New Roman" w:cs="Times New Roman"/>
-          <w:color w:val="000000"/>
-          <w:sz w:val="28"/>
-          <w:szCs w:val="28"/>
-          <w:lang w:val="uk-UA"/>
-        </w:rPr>
-        <w:t>Cp</w:t>
-      </w:r>
-      <w:proofErr w:type="spellEnd"/>
-      <w:r>
-        <w:rPr>
-          <w:rFonts w:ascii="Times New Roman" w:hAnsi="Times New Roman" w:cs="Times New Roman"/>
-          <w:color w:val="000000"/>
-          <w:sz w:val="28"/>
-          <w:szCs w:val="28"/>
-          <w:lang w:val="uk-UA"/>
-        </w:rPr>
-        <w:t xml:space="preserve">, BIC і </w:t>
+      <w:r>
+        <w:rPr>
+          <w:rFonts w:ascii="Times New Roman" w:hAnsi="Times New Roman" w:cs="Times New Roman"/>
+          <w:color w:val="000000"/>
+          <w:sz w:val="28"/>
+          <w:szCs w:val="28"/>
+          <w:lang w:val="uk-UA"/>
+        </w:rPr>
+        <w:t xml:space="preserve">Cp, BIC і </w:t>
       </w:r>
       <w:r>
         <w:rPr>
@@ -5252,6 +5140,7 @@
       <w:r>
         <w:rPr>
           <w:rFonts w:ascii="Times New Roman" w:hAnsi="Times New Roman" w:cs="Times New Roman"/>
+          <w:noProof/>
           <w:color w:val="000000"/>
           <w:sz w:val="28"/>
           <w:szCs w:val="28"/>
@@ -5375,6 +5264,7 @@
       <w:r>
         <w:rPr>
           <w:rFonts w:ascii="Times New Roman" w:hAnsi="Times New Roman" w:cs="Times New Roman"/>
+          <w:noProof/>
           <w:color w:val="000000"/>
           <w:sz w:val="28"/>
           <w:szCs w:val="28"/>
@@ -5445,6 +5335,7 @@
       <w:r>
         <w:rPr>
           <w:rFonts w:ascii="Times New Roman" w:hAnsi="Times New Roman" w:cs="Times New Roman"/>
+          <w:noProof/>
           <w:color w:val="000000"/>
           <w:sz w:val="28"/>
           <w:szCs w:val="28"/>
@@ -5584,6 +5475,7 @@
       <w:r>
         <w:rPr>
           <w:rFonts w:ascii="Times New Roman" w:hAnsi="Times New Roman" w:cs="Times New Roman"/>
+          <w:noProof/>
           <w:color w:val="000000"/>
           <w:sz w:val="28"/>
           <w:szCs w:val="28"/>
@@ -5813,6 +5705,7 @@
       <w:r>
         <w:rPr>
           <w:rFonts w:ascii="Times New Roman" w:hAnsi="Times New Roman" w:cs="Times New Roman"/>
+          <w:noProof/>
           <w:color w:val="000000"/>
           <w:sz w:val="28"/>
           <w:szCs w:val="28"/>
@@ -6072,14 +5965,296 @@
       <w:pPr>
         <w:spacing w:after="0" w:line="360" w:lineRule="auto"/>
         <w:contextualSpacing/>
-        <w:rPr>
-          <w:rFonts w:ascii="Times New Roman" w:hAnsi="Times New Roman" w:cs="Times New Roman"/>
-          <w:color w:val="000000"/>
-          <w:sz w:val="28"/>
-          <w:szCs w:val="28"/>
-          <w:lang w:val="ru-RU"/>
-        </w:rPr>
-      </w:pPr>
+        <w:jc w:val="center"/>
+        <w:rPr>
+          <w:rFonts w:ascii="Times New Roman" w:hAnsi="Times New Roman" w:cs="Times New Roman"/>
+          <w:color w:val="000000"/>
+          <w:sz w:val="28"/>
+          <w:szCs w:val="28"/>
+        </w:rPr>
+      </w:pPr>
+      <w:r>
+        <w:rPr>
+          <w:rFonts w:ascii="Times New Roman" w:hAnsi="Times New Roman" w:cs="Times New Roman"/>
+          <w:color w:val="000000"/>
+          <w:sz w:val="28"/>
+          <w:szCs w:val="28"/>
+        </w:rPr>
+        <w:drawing>
+          <wp:inline distT="0" distB="0" distL="0" distR="0" wp14:anchorId="18B0E567" wp14:editId="3DC38CE7">
+            <wp:extent cx="3934374" cy="990738"/>
+            <wp:effectExtent l="0" t="0" r="9525" b="0"/>
+            <wp:docPr id="43" name="Рисунок 43" descr="Зображення, що містить текст&#10;&#10;Автоматично згенерований опис"/>
+            <wp:cNvGraphicFramePr>
+              <a:graphicFrameLocks xmlns:a="http://schemas.openxmlformats.org/drawingml/2006/main" noChangeAspect="1"/>
+            </wp:cNvGraphicFramePr>
+            <a:graphic xmlns:a="http://schemas.openxmlformats.org/drawingml/2006/main">
+              <a:graphicData uri="http://schemas.openxmlformats.org/drawingml/2006/picture">
+                <pic:pic xmlns:pic="http://schemas.openxmlformats.org/drawingml/2006/picture">
+                  <pic:nvPicPr>
+                    <pic:cNvPr id="43" name="Рисунок 43" descr="Зображення, що містить текст&#10;&#10;Автоматично згенерований опис"/>
+                    <pic:cNvPicPr/>
+                  </pic:nvPicPr>
+                  <pic:blipFill>
+                    <a:blip r:embed="rId48"/>
+                    <a:stretch>
+                      <a:fillRect/>
+                    </a:stretch>
+                  </pic:blipFill>
+                  <pic:spPr>
+                    <a:xfrm>
+                      <a:off x="0" y="0"/>
+                      <a:ext cx="3934374" cy="990738"/>
+                    </a:xfrm>
+                    <a:prstGeom prst="rect">
+                      <a:avLst/>
+                    </a:prstGeom>
+                  </pic:spPr>
+                </pic:pic>
+              </a:graphicData>
+            </a:graphic>
+          </wp:inline>
+        </w:drawing>
+      </w:r>
+    </w:p>
+    <w:p>
+      <w:pPr>
+        <w:spacing w:after="0" w:line="360" w:lineRule="auto"/>
+        <w:contextualSpacing/>
+        <w:rPr>
+          <w:rFonts w:ascii="Times New Roman" w:hAnsi="Times New Roman" w:cs="Times New Roman"/>
+          <w:color w:val="000000"/>
+          <w:sz w:val="28"/>
+          <w:szCs w:val="28"/>
+        </w:rPr>
+      </w:pPr>
+    </w:p>
+    <w:p>
+      <w:pPr>
+        <w:spacing w:after="0" w:line="360" w:lineRule="auto"/>
+        <w:contextualSpacing/>
+        <w:rPr>
+          <w:rFonts w:ascii="Times New Roman" w:hAnsi="Times New Roman" w:cs="Times New Roman"/>
+          <w:color w:val="000000"/>
+          <w:sz w:val="28"/>
+          <w:szCs w:val="28"/>
+        </w:rPr>
+      </w:pPr>
+      <m:oMathPara>
+        <m:oMath>
+          <m:r>
+            <w:rPr>
+              <w:rFonts w:ascii="Cambria Math" w:hAnsi="Cambria Math" w:cs="Times New Roman"/>
+              <w:color w:val="000000"/>
+              <w:sz w:val="28"/>
+              <w:szCs w:val="28"/>
+            </w:rPr>
+            <m:t>Y=</m:t>
+          </m:r>
+          <m:sSub>
+            <m:sSubPr>
+              <m:ctrlPr>
+                <w:rPr>
+                  <w:rFonts w:ascii="Cambria Math" w:hAnsi="Cambria Math" w:cs="Times New Roman"/>
+                  <w:i/>
+                  <w:color w:val="000000"/>
+                  <w:sz w:val="28"/>
+                  <w:szCs w:val="28"/>
+                </w:rPr>
+              </m:ctrlPr>
+            </m:sSubPr>
+            <m:e>
+              <m:r>
+                <w:rPr>
+                  <w:rFonts w:ascii="Cambria Math" w:hAnsi="Cambria Math" w:cs="Times New Roman"/>
+                  <w:color w:val="000000"/>
+                  <w:sz w:val="28"/>
+                  <w:szCs w:val="28"/>
+                </w:rPr>
+                <m:t>β</m:t>
+              </m:r>
+            </m:e>
+            <m:sub>
+              <m:r>
+                <w:rPr>
+                  <w:rFonts w:ascii="Cambria Math" w:hAnsi="Cambria Math" w:cs="Times New Roman"/>
+                  <w:color w:val="000000"/>
+                  <w:sz w:val="28"/>
+                  <w:szCs w:val="28"/>
+                </w:rPr>
+                <m:t>0</m:t>
+              </m:r>
+            </m:sub>
+          </m:sSub>
+          <m:r>
+            <w:rPr>
+              <w:rFonts w:ascii="Cambria Math" w:hAnsi="Cambria Math" w:cs="Times New Roman"/>
+              <w:color w:val="000000"/>
+              <w:sz w:val="28"/>
+              <w:szCs w:val="28"/>
+            </w:rPr>
+            <m:t>+</m:t>
+          </m:r>
+          <m:sSub>
+            <m:sSubPr>
+              <m:ctrlPr>
+                <w:rPr>
+                  <w:rFonts w:ascii="Cambria Math" w:hAnsi="Cambria Math" w:cs="Times New Roman"/>
+                  <w:i/>
+                  <w:color w:val="000000"/>
+                  <w:sz w:val="28"/>
+                  <w:szCs w:val="28"/>
+                </w:rPr>
+              </m:ctrlPr>
+            </m:sSubPr>
+            <m:e>
+              <m:r>
+                <w:rPr>
+                  <w:rFonts w:ascii="Cambria Math" w:hAnsi="Cambria Math" w:cs="Times New Roman"/>
+                  <w:color w:val="000000"/>
+                  <w:sz w:val="28"/>
+                  <w:szCs w:val="28"/>
+                </w:rPr>
+                <m:t>β</m:t>
+              </m:r>
+            </m:e>
+            <m:sub>
+              <m:r>
+                <w:rPr>
+                  <w:rFonts w:ascii="Cambria Math" w:hAnsi="Cambria Math" w:cs="Times New Roman"/>
+                  <w:color w:val="000000"/>
+                  <w:sz w:val="28"/>
+                  <w:szCs w:val="28"/>
+                </w:rPr>
+                <m:t>1</m:t>
+              </m:r>
+            </m:sub>
+          </m:sSub>
+          <m:sSub>
+            <m:sSubPr>
+              <m:ctrlPr>
+                <w:rPr>
+                  <w:rFonts w:ascii="Cambria Math" w:hAnsi="Cambria Math" w:cs="Times New Roman"/>
+                  <w:i/>
+                  <w:color w:val="000000"/>
+                  <w:sz w:val="28"/>
+                  <w:szCs w:val="28"/>
+                </w:rPr>
+              </m:ctrlPr>
+            </m:sSubPr>
+            <m:e>
+              <m:r>
+                <w:rPr>
+                  <w:rFonts w:ascii="Cambria Math" w:hAnsi="Cambria Math" w:cs="Times New Roman"/>
+                  <w:color w:val="000000"/>
+                  <w:sz w:val="28"/>
+                  <w:szCs w:val="28"/>
+                </w:rPr>
+                <m:t>X</m:t>
+              </m:r>
+            </m:e>
+            <m:sub>
+              <m:r>
+                <w:rPr>
+                  <w:rFonts w:ascii="Cambria Math" w:hAnsi="Cambria Math" w:cs="Times New Roman"/>
+                  <w:color w:val="000000"/>
+                  <w:sz w:val="28"/>
+                  <w:szCs w:val="28"/>
+                </w:rPr>
+                <m:t>1</m:t>
+              </m:r>
+            </m:sub>
+          </m:sSub>
+          <m:r>
+            <w:rPr>
+              <w:rFonts w:ascii="Cambria Math" w:hAnsi="Cambria Math" w:cs="Times New Roman"/>
+              <w:color w:val="000000"/>
+              <w:sz w:val="28"/>
+              <w:szCs w:val="28"/>
+            </w:rPr>
+            <m:t>+</m:t>
+          </m:r>
+          <m:sSub>
+            <m:sSubPr>
+              <m:ctrlPr>
+                <w:rPr>
+                  <w:rFonts w:ascii="Cambria Math" w:hAnsi="Cambria Math" w:cs="Times New Roman"/>
+                  <w:i/>
+                  <w:color w:val="000000"/>
+                  <w:sz w:val="28"/>
+                  <w:szCs w:val="28"/>
+                </w:rPr>
+              </m:ctrlPr>
+            </m:sSubPr>
+            <m:e>
+              <m:r>
+                <w:rPr>
+                  <w:rFonts w:ascii="Cambria Math" w:hAnsi="Cambria Math" w:cs="Times New Roman"/>
+                  <w:color w:val="000000"/>
+                  <w:sz w:val="28"/>
+                  <w:szCs w:val="28"/>
+                </w:rPr>
+                <m:t>β</m:t>
+              </m:r>
+            </m:e>
+            <m:sub>
+              <m:r>
+                <w:rPr>
+                  <w:rFonts w:ascii="Cambria Math" w:hAnsi="Cambria Math" w:cs="Times New Roman"/>
+                  <w:color w:val="000000"/>
+                  <w:sz w:val="28"/>
+                  <w:szCs w:val="28"/>
+                </w:rPr>
+                <m:t>2</m:t>
+              </m:r>
+            </m:sub>
+          </m:sSub>
+          <m:sSub>
+            <m:sSubPr>
+              <m:ctrlPr>
+                <w:rPr>
+                  <w:rFonts w:ascii="Cambria Math" w:hAnsi="Cambria Math" w:cs="Times New Roman"/>
+                  <w:i/>
+                  <w:color w:val="000000"/>
+                  <w:sz w:val="28"/>
+                  <w:szCs w:val="28"/>
+                </w:rPr>
+              </m:ctrlPr>
+            </m:sSubPr>
+            <m:e>
+              <m:r>
+                <w:rPr>
+                  <w:rFonts w:ascii="Cambria Math" w:hAnsi="Cambria Math" w:cs="Times New Roman"/>
+                  <w:color w:val="000000"/>
+                  <w:sz w:val="28"/>
+                  <w:szCs w:val="28"/>
+                </w:rPr>
+                <m:t>X</m:t>
+              </m:r>
+            </m:e>
+            <m:sub>
+              <m:r>
+                <w:rPr>
+                  <w:rFonts w:ascii="Cambria Math" w:hAnsi="Cambria Math" w:cs="Times New Roman"/>
+                  <w:color w:val="000000"/>
+                  <w:sz w:val="28"/>
+                  <w:szCs w:val="28"/>
+                </w:rPr>
+                <m:t>2</m:t>
+              </m:r>
+            </m:sub>
+          </m:sSub>
+          <m:r>
+            <w:rPr>
+              <w:rFonts w:ascii="Cambria Math" w:hAnsi="Cambria Math" w:cs="Times New Roman"/>
+              <w:color w:val="000000"/>
+              <w:sz w:val="28"/>
+              <w:szCs w:val="28"/>
+            </w:rPr>
+            <m:t>+ε</m:t>
+          </m:r>
+        </m:oMath>
+      </m:oMathPara>
     </w:p>
     <w:p>
       <w:pPr>
@@ -6150,14 +6325,155 @@
       <w:pPr>
         <w:spacing w:after="0" w:line="360" w:lineRule="auto"/>
         <w:contextualSpacing/>
-        <w:rPr>
-          <w:rFonts w:ascii="Times New Roman" w:hAnsi="Times New Roman" w:cs="Times New Roman"/>
-          <w:color w:val="000000"/>
-          <w:sz w:val="28"/>
-          <w:szCs w:val="28"/>
-          <w:lang w:val="ru-RU"/>
-        </w:rPr>
-      </w:pPr>
+        <w:jc w:val="center"/>
+        <w:rPr>
+          <w:rFonts w:ascii="Times New Roman" w:hAnsi="Times New Roman" w:cs="Times New Roman"/>
+          <w:color w:val="000000"/>
+          <w:sz w:val="28"/>
+          <w:szCs w:val="28"/>
+          <w:lang w:val="ru-RU"/>
+        </w:rPr>
+      </w:pPr>
+      <w:r>
+        <w:rPr>
+          <w:rFonts w:ascii="Times New Roman" w:hAnsi="Times New Roman" w:cs="Times New Roman"/>
+          <w:color w:val="000000"/>
+          <w:sz w:val="28"/>
+          <w:szCs w:val="28"/>
+          <w:lang w:val="ru-RU"/>
+        </w:rPr>
+        <w:drawing>
+          <wp:inline distT="0" distB="0" distL="0" distR="0" wp14:anchorId="34FC5182" wp14:editId="4ECFC3B7">
+            <wp:extent cx="2191056" cy="771633"/>
+            <wp:effectExtent l="0" t="0" r="0" b="9525"/>
+            <wp:docPr id="44" name="Рисунок 44"/>
+            <wp:cNvGraphicFramePr>
+              <a:graphicFrameLocks xmlns:a="http://schemas.openxmlformats.org/drawingml/2006/main" noChangeAspect="1"/>
+            </wp:cNvGraphicFramePr>
+            <a:graphic xmlns:a="http://schemas.openxmlformats.org/drawingml/2006/main">
+              <a:graphicData uri="http://schemas.openxmlformats.org/drawingml/2006/picture">
+                <pic:pic xmlns:pic="http://schemas.openxmlformats.org/drawingml/2006/picture">
+                  <pic:nvPicPr>
+                    <pic:cNvPr id="1" name=""/>
+                    <pic:cNvPicPr/>
+                  </pic:nvPicPr>
+                  <pic:blipFill>
+                    <a:blip r:embed="rId49"/>
+                    <a:stretch>
+                      <a:fillRect/>
+                    </a:stretch>
+                  </pic:blipFill>
+                  <pic:spPr>
+                    <a:xfrm>
+                      <a:off x="0" y="0"/>
+                      <a:ext cx="2191056" cy="771633"/>
+                    </a:xfrm>
+                    <a:prstGeom prst="rect">
+                      <a:avLst/>
+                    </a:prstGeom>
+                  </pic:spPr>
+                </pic:pic>
+              </a:graphicData>
+            </a:graphic>
+          </wp:inline>
+        </w:drawing>
+      </w:r>
+    </w:p>
+    <w:p>
+      <w:pPr>
+        <w:spacing w:after="0" w:line="360" w:lineRule="auto"/>
+        <w:contextualSpacing/>
+        <w:rPr>
+          <w:rFonts w:ascii="Times New Roman" w:hAnsi="Times New Roman" w:cs="Times New Roman"/>
+          <w:color w:val="000000"/>
+          <w:sz w:val="28"/>
+          <w:szCs w:val="28"/>
+          <w:lang w:val="ru-RU"/>
+        </w:rPr>
+      </w:pPr>
+    </w:p>
+    <w:p>
+      <w:pPr>
+        <w:spacing w:after="0" w:line="360" w:lineRule="auto"/>
+        <w:contextualSpacing/>
+        <w:rPr>
+          <w:rFonts w:ascii="Times New Roman" w:hAnsi="Times New Roman" w:cs="Times New Roman"/>
+          <w:i/>
+          <w:color w:val="000000"/>
+          <w:sz w:val="28"/>
+          <w:szCs w:val="28"/>
+        </w:rPr>
+      </w:pPr>
+      <w:r>
+        <w:rPr>
+          <w:rFonts w:ascii="Times New Roman" w:hAnsi="Times New Roman" w:cs="Times New Roman"/>
+          <w:color w:val="000000"/>
+          <w:sz w:val="28"/>
+          <w:szCs w:val="28"/>
+          <w:lang w:val="uk-UA"/>
+        </w:rPr>
+        <w:tab/>
+        <w:t xml:space="preserve">Візьмемо </w:t>
+      </w:r>
+      <m:oMath>
+        <m:sSub>
+          <m:sSubPr>
+            <m:ctrlPr>
+              <w:rPr>
+                <w:rFonts w:ascii="Cambria Math" w:hAnsi="Cambria Math" w:cs="Times New Roman"/>
+                <w:i/>
+                <w:color w:val="000000"/>
+                <w:sz w:val="28"/>
+                <w:szCs w:val="28"/>
+                <w:lang w:val="uk-UA"/>
+              </w:rPr>
+            </m:ctrlPr>
+          </m:sSubPr>
+          <m:e>
+            <m:r>
+              <w:rPr>
+                <w:rFonts w:ascii="Cambria Math" w:hAnsi="Cambria Math" w:cs="Times New Roman"/>
+                <w:color w:val="000000"/>
+                <w:sz w:val="28"/>
+                <w:szCs w:val="28"/>
+                <w:lang w:val="uk-UA"/>
+              </w:rPr>
+              <m:t>β</m:t>
+            </m:r>
+          </m:e>
+          <m:sub>
+            <m:r>
+              <w:rPr>
+                <w:rFonts w:ascii="Cambria Math" w:hAnsi="Cambria Math" w:cs="Times New Roman"/>
+                <w:color w:val="000000"/>
+                <w:sz w:val="28"/>
+                <w:szCs w:val="28"/>
+                <w:lang w:val="uk-UA"/>
+              </w:rPr>
+              <m:t>1</m:t>
+            </m:r>
+          </m:sub>
+        </m:sSub>
+        <m:r>
+          <w:rPr>
+            <w:rFonts w:ascii="Cambria Math" w:hAnsi="Cambria Math" w:cs="Times New Roman"/>
+            <w:color w:val="000000"/>
+            <w:sz w:val="28"/>
+            <w:szCs w:val="28"/>
+            <w:lang w:val="uk-UA"/>
+          </w:rPr>
+          <m:t>=7</m:t>
+        </m:r>
+      </m:oMath>
+      <w:r>
+        <w:rPr>
+          <w:rFonts w:ascii="Times New Roman" w:eastAsiaTheme="minorEastAsia" w:hAnsi="Times New Roman" w:cs="Times New Roman"/>
+          <w:color w:val="000000"/>
+          <w:sz w:val="28"/>
+          <w:szCs w:val="28"/>
+        </w:rPr>
+        <w:t>.</w:t>
+      </w:r>
     </w:p>
     <w:p>
       <w:pPr>
@@ -6196,7 +6512,7 @@
           <w:szCs w:val="28"/>
           <w:lang w:val="ru-RU"/>
         </w:rPr>
-        <w:t>6</w:t>
+        <w:t>6.3</w:t>
       </w:r>
       <w:r>
         <w:rPr>
@@ -6206,47 +6522,200 @@
           <w:color w:val="000000"/>
           <w:sz w:val="28"/>
           <w:szCs w:val="28"/>
-          <w:lang w:val="ru-RU"/>
-        </w:rPr>
-        <w:t>.3</w:t>
-      </w:r>
-    </w:p>
-    <w:p>
-      <w:pPr>
-        <w:spacing w:after="0" w:line="360" w:lineRule="auto"/>
-        <w:contextualSpacing/>
-        <w:rPr>
-          <w:rFonts w:ascii="Times New Roman" w:hAnsi="Times New Roman" w:cs="Times New Roman"/>
-          <w:color w:val="000000"/>
-          <w:sz w:val="28"/>
-          <w:szCs w:val="28"/>
-          <w:lang w:val="ru-RU"/>
-        </w:rPr>
-      </w:pPr>
-    </w:p>
-    <w:p>
-      <w:pPr>
-        <w:spacing w:after="0" w:line="360" w:lineRule="auto"/>
-        <w:contextualSpacing/>
-        <w:rPr>
-          <w:rFonts w:ascii="Times New Roman" w:hAnsi="Times New Roman" w:cs="Times New Roman"/>
-          <w:color w:val="000000"/>
-          <w:sz w:val="28"/>
-          <w:szCs w:val="28"/>
-          <w:lang w:val="ru-RU"/>
-        </w:rPr>
-      </w:pPr>
-    </w:p>
-    <w:p>
-      <w:pPr>
-        <w:spacing w:after="0" w:line="360" w:lineRule="auto"/>
-        <w:contextualSpacing/>
-        <w:rPr>
-          <w:rFonts w:ascii="Times New Roman" w:hAnsi="Times New Roman" w:cs="Times New Roman"/>
-          <w:color w:val="000000"/>
-          <w:sz w:val="28"/>
-          <w:szCs w:val="28"/>
-          <w:lang w:val="ru-RU"/>
+        </w:rPr>
+        <w:t>–6.5</w:t>
+      </w:r>
+    </w:p>
+    <w:p>
+      <w:pPr>
+        <w:spacing w:after="0" w:line="360" w:lineRule="auto"/>
+        <w:contextualSpacing/>
+        <w:rPr>
+          <w:rFonts w:ascii="Times New Roman" w:hAnsi="Times New Roman" w:cs="Times New Roman"/>
+          <w:color w:val="000000"/>
+          <w:sz w:val="28"/>
+          <w:szCs w:val="28"/>
+          <w:lang w:val="ru-RU"/>
+        </w:rPr>
+      </w:pPr>
+    </w:p>
+    <w:p>
+      <w:pPr>
+        <w:spacing w:after="0" w:line="360" w:lineRule="auto"/>
+        <w:contextualSpacing/>
+        <w:jc w:val="center"/>
+        <w:rPr>
+          <w:rFonts w:ascii="Times New Roman" w:hAnsi="Times New Roman" w:cs="Times New Roman"/>
+          <w:color w:val="000000"/>
+          <w:sz w:val="28"/>
+          <w:szCs w:val="28"/>
+          <w:lang w:val="ru-RU"/>
+        </w:rPr>
+      </w:pPr>
+      <w:r>
+        <w:rPr>
+          <w:rFonts w:ascii="Times New Roman" w:hAnsi="Times New Roman" w:cs="Times New Roman"/>
+          <w:color w:val="000000"/>
+          <w:sz w:val="28"/>
+          <w:szCs w:val="28"/>
+          <w:lang w:val="ru-RU"/>
+        </w:rPr>
+        <w:drawing>
+          <wp:inline distT="0" distB="0" distL="0" distR="0" wp14:anchorId="64252AA7" wp14:editId="1B8E5320">
+            <wp:extent cx="6152515" cy="1689735"/>
+            <wp:effectExtent l="0" t="0" r="635" b="5715"/>
+            <wp:docPr id="45" name="Рисунок 45" descr="Зображення, що містить текст&#10;&#10;Автоматично згенерований опис"/>
+            <wp:cNvGraphicFramePr>
+              <a:graphicFrameLocks xmlns:a="http://schemas.openxmlformats.org/drawingml/2006/main" noChangeAspect="1"/>
+            </wp:cNvGraphicFramePr>
+            <a:graphic xmlns:a="http://schemas.openxmlformats.org/drawingml/2006/main">
+              <a:graphicData uri="http://schemas.openxmlformats.org/drawingml/2006/picture">
+                <pic:pic xmlns:pic="http://schemas.openxmlformats.org/drawingml/2006/picture">
+                  <pic:nvPicPr>
+                    <pic:cNvPr id="45" name="Рисунок 45" descr="Зображення, що містить текст&#10;&#10;Автоматично згенерований опис"/>
+                    <pic:cNvPicPr/>
+                  </pic:nvPicPr>
+                  <pic:blipFill>
+                    <a:blip r:embed="rId50"/>
+                    <a:stretch>
+                      <a:fillRect/>
+                    </a:stretch>
+                  </pic:blipFill>
+                  <pic:spPr>
+                    <a:xfrm>
+                      <a:off x="0" y="0"/>
+                      <a:ext cx="6152515" cy="1689735"/>
+                    </a:xfrm>
+                    <a:prstGeom prst="rect">
+                      <a:avLst/>
+                    </a:prstGeom>
+                  </pic:spPr>
+                </pic:pic>
+              </a:graphicData>
+            </a:graphic>
+          </wp:inline>
+        </w:drawing>
+      </w:r>
+    </w:p>
+    <w:p>
+      <w:pPr>
+        <w:spacing w:after="0" w:line="360" w:lineRule="auto"/>
+        <w:contextualSpacing/>
+        <w:rPr>
+          <w:rFonts w:ascii="Times New Roman" w:hAnsi="Times New Roman" w:cs="Times New Roman"/>
+          <w:color w:val="000000"/>
+          <w:sz w:val="28"/>
+          <w:szCs w:val="28"/>
+          <w:lang w:val="uk-UA"/>
+        </w:rPr>
+      </w:pPr>
+    </w:p>
+    <w:p>
+      <w:pPr>
+        <w:spacing w:after="0" w:line="360" w:lineRule="auto"/>
+        <w:contextualSpacing/>
+        <w:jc w:val="center"/>
+        <w:rPr>
+          <w:rFonts w:ascii="Times New Roman" w:hAnsi="Times New Roman" w:cs="Times New Roman"/>
+          <w:color w:val="000000"/>
+          <w:sz w:val="28"/>
+          <w:szCs w:val="28"/>
+          <w:lang w:val="uk-UA"/>
+        </w:rPr>
+      </w:pPr>
+      <w:r>
+        <w:rPr>
+          <w:rFonts w:ascii="Times New Roman" w:hAnsi="Times New Roman" w:cs="Times New Roman"/>
+          <w:color w:val="000000"/>
+          <w:sz w:val="28"/>
+          <w:szCs w:val="28"/>
+          <w:lang w:val="uk-UA"/>
+        </w:rPr>
+        <w:lastRenderedPageBreak/>
+        <w:drawing>
+          <wp:inline distT="0" distB="0" distL="0" distR="0" wp14:anchorId="3E050D35" wp14:editId="2D23BAE8">
+            <wp:extent cx="4438015" cy="4127917"/>
+            <wp:effectExtent l="0" t="0" r="635" b="6350"/>
+            <wp:docPr id="46" name="Рисунок 46"/>
+            <wp:cNvGraphicFramePr>
+              <a:graphicFrameLocks xmlns:a="http://schemas.openxmlformats.org/drawingml/2006/main" noChangeAspect="1"/>
+            </wp:cNvGraphicFramePr>
+            <a:graphic xmlns:a="http://schemas.openxmlformats.org/drawingml/2006/main">
+              <a:graphicData uri="http://schemas.openxmlformats.org/drawingml/2006/picture">
+                <pic:pic xmlns:pic="http://schemas.openxmlformats.org/drawingml/2006/picture">
+                  <pic:nvPicPr>
+                    <pic:cNvPr id="1" name=""/>
+                    <pic:cNvPicPr/>
+                  </pic:nvPicPr>
+                  <pic:blipFill>
+                    <a:blip r:embed="rId51"/>
+                    <a:stretch>
+                      <a:fillRect/>
+                    </a:stretch>
+                  </pic:blipFill>
+                  <pic:spPr>
+                    <a:xfrm>
+                      <a:off x="0" y="0"/>
+                      <a:ext cx="4440658" cy="4130375"/>
+                    </a:xfrm>
+                    <a:prstGeom prst="rect">
+                      <a:avLst/>
+                    </a:prstGeom>
+                  </pic:spPr>
+                </pic:pic>
+              </a:graphicData>
+            </a:graphic>
+          </wp:inline>
+        </w:drawing>
+      </w:r>
+    </w:p>
+    <w:p>
+      <w:pPr>
+        <w:spacing w:after="0" w:line="360" w:lineRule="auto"/>
+        <w:contextualSpacing/>
+        <w:rPr>
+          <w:rFonts w:ascii="Times New Roman" w:hAnsi="Times New Roman" w:cs="Times New Roman"/>
+          <w:color w:val="000000"/>
+          <w:sz w:val="28"/>
+          <w:szCs w:val="28"/>
+          <w:lang w:val="uk-UA"/>
+        </w:rPr>
+      </w:pPr>
+    </w:p>
+    <w:p>
+      <w:pPr>
+        <w:spacing w:after="0" w:line="360" w:lineRule="auto"/>
+        <w:contextualSpacing/>
+        <w:rPr>
+          <w:rFonts w:ascii="Times New Roman" w:hAnsi="Times New Roman" w:cs="Times New Roman"/>
+          <w:color w:val="000000"/>
+          <w:sz w:val="28"/>
+          <w:szCs w:val="28"/>
+          <w:lang w:val="uk-UA"/>
+        </w:rPr>
+      </w:pPr>
+      <w:r>
+        <w:rPr>
+          <w:rFonts w:ascii="Times New Roman" w:hAnsi="Times New Roman" w:cs="Times New Roman"/>
+          <w:color w:val="000000"/>
+          <w:sz w:val="28"/>
+          <w:szCs w:val="28"/>
+          <w:lang w:val="uk-UA"/>
+        </w:rPr>
+        <w:tab/>
+        <w:t>Коефіцієнти швидко досягають значень найменших квадртатів.</w:t>
+      </w:r>
+    </w:p>
+    <w:p>
+      <w:pPr>
+        <w:spacing w:after="0" w:line="360" w:lineRule="auto"/>
+        <w:contextualSpacing/>
+        <w:rPr>
+          <w:rFonts w:ascii="Times New Roman" w:hAnsi="Times New Roman" w:cs="Times New Roman"/>
+          <w:color w:val="000000"/>
+          <w:sz w:val="28"/>
+          <w:szCs w:val="28"/>
+          <w:lang w:val="uk-UA"/>
         </w:rPr>
       </w:pPr>
     </w:p>
@@ -6286,34 +6755,219 @@
           <w:szCs w:val="28"/>
           <w:lang w:val="ru-RU"/>
         </w:rPr>
-        <w:t>.4</w:t>
-      </w:r>
-    </w:p>
-    <w:p>
-      <w:pPr>
-        <w:spacing w:after="0" w:line="360" w:lineRule="auto"/>
-        <w:contextualSpacing/>
-        <w:rPr>
-          <w:rFonts w:ascii="Times New Roman" w:hAnsi="Times New Roman" w:cs="Times New Roman"/>
-          <w:color w:val="000000"/>
-          <w:sz w:val="28"/>
-          <w:szCs w:val="28"/>
-          <w:lang w:val="ru-RU"/>
-        </w:rPr>
-      </w:pPr>
-    </w:p>
-    <w:p>
-      <w:pPr>
-        <w:spacing w:after="0" w:line="360" w:lineRule="auto"/>
-        <w:contextualSpacing/>
-        <w:rPr>
-          <w:rFonts w:ascii="Times New Roman" w:hAnsi="Times New Roman" w:cs="Times New Roman"/>
-          <w:color w:val="000000"/>
-          <w:sz w:val="28"/>
-          <w:szCs w:val="28"/>
-          <w:lang w:val="ru-RU"/>
-        </w:rPr>
-      </w:pPr>
+        <w:t>.6</w:t>
+      </w:r>
+    </w:p>
+    <w:p>
+      <w:pPr>
+        <w:spacing w:after="0" w:line="360" w:lineRule="auto"/>
+        <w:contextualSpacing/>
+        <w:rPr>
+          <w:rFonts w:ascii="Times New Roman" w:hAnsi="Times New Roman" w:cs="Times New Roman"/>
+          <w:color w:val="000000"/>
+          <w:sz w:val="28"/>
+          <w:szCs w:val="28"/>
+          <w:lang w:val="ru-RU"/>
+        </w:rPr>
+      </w:pPr>
+    </w:p>
+    <w:p>
+      <w:pPr>
+        <w:spacing w:after="0" w:line="360" w:lineRule="auto"/>
+        <w:contextualSpacing/>
+        <w:jc w:val="center"/>
+        <w:rPr>
+          <w:rFonts w:ascii="Times New Roman" w:hAnsi="Times New Roman" w:cs="Times New Roman"/>
+          <w:color w:val="000000"/>
+          <w:sz w:val="28"/>
+          <w:szCs w:val="28"/>
+          <w:lang w:val="ru-RU"/>
+        </w:rPr>
+      </w:pPr>
+      <w:r>
+        <w:rPr>
+          <w:rFonts w:ascii="Times New Roman" w:hAnsi="Times New Roman" w:cs="Times New Roman"/>
+          <w:color w:val="000000"/>
+          <w:sz w:val="28"/>
+          <w:szCs w:val="28"/>
+          <w:lang w:val="ru-RU"/>
+        </w:rPr>
+        <w:drawing>
+          <wp:inline distT="0" distB="0" distL="0" distR="0" wp14:anchorId="19BB5CE9" wp14:editId="653367E2">
+            <wp:extent cx="6152515" cy="1107440"/>
+            <wp:effectExtent l="0" t="0" r="635" b="0"/>
+            <wp:docPr id="47" name="Рисунок 47" descr="Зображення, що містить текст&#10;&#10;Автоматично згенерований опис"/>
+            <wp:cNvGraphicFramePr>
+              <a:graphicFrameLocks xmlns:a="http://schemas.openxmlformats.org/drawingml/2006/main" noChangeAspect="1"/>
+            </wp:cNvGraphicFramePr>
+            <a:graphic xmlns:a="http://schemas.openxmlformats.org/drawingml/2006/main">
+              <a:graphicData uri="http://schemas.openxmlformats.org/drawingml/2006/picture">
+                <pic:pic xmlns:pic="http://schemas.openxmlformats.org/drawingml/2006/picture">
+                  <pic:nvPicPr>
+                    <pic:cNvPr id="47" name="Рисунок 47" descr="Зображення, що містить текст&#10;&#10;Автоматично згенерований опис"/>
+                    <pic:cNvPicPr/>
+                  </pic:nvPicPr>
+                  <pic:blipFill>
+                    <a:blip r:embed="rId52"/>
+                    <a:stretch>
+                      <a:fillRect/>
+                    </a:stretch>
+                  </pic:blipFill>
+                  <pic:spPr>
+                    <a:xfrm>
+                      <a:off x="0" y="0"/>
+                      <a:ext cx="6152515" cy="1107440"/>
+                    </a:xfrm>
+                    <a:prstGeom prst="rect">
+                      <a:avLst/>
+                    </a:prstGeom>
+                  </pic:spPr>
+                </pic:pic>
+              </a:graphicData>
+            </a:graphic>
+          </wp:inline>
+        </w:drawing>
+      </w:r>
+    </w:p>
+    <w:p>
+      <w:pPr>
+        <w:spacing w:after="0" w:line="360" w:lineRule="auto"/>
+        <w:contextualSpacing/>
+        <w:rPr>
+          <w:rFonts w:ascii="Times New Roman" w:hAnsi="Times New Roman" w:cs="Times New Roman"/>
+          <w:color w:val="000000"/>
+          <w:sz w:val="28"/>
+          <w:szCs w:val="28"/>
+          <w:lang w:val="ru-RU"/>
+        </w:rPr>
+      </w:pPr>
+    </w:p>
+    <w:p>
+      <w:pPr>
+        <w:spacing w:after="0" w:line="360" w:lineRule="auto"/>
+        <w:contextualSpacing/>
+        <w:jc w:val="center"/>
+        <w:rPr>
+          <w:rFonts w:ascii="Times New Roman" w:hAnsi="Times New Roman" w:cs="Times New Roman"/>
+          <w:color w:val="000000"/>
+          <w:sz w:val="28"/>
+          <w:szCs w:val="28"/>
+          <w:lang w:val="ru-RU"/>
+        </w:rPr>
+      </w:pPr>
+      <w:r>
+        <w:rPr>
+          <w:rFonts w:ascii="Times New Roman" w:hAnsi="Times New Roman" w:cs="Times New Roman"/>
+          <w:color w:val="000000"/>
+          <w:sz w:val="28"/>
+          <w:szCs w:val="28"/>
+          <w:lang w:val="ru-RU"/>
+        </w:rPr>
+        <w:lastRenderedPageBreak/>
+        <w:drawing>
+          <wp:inline distT="0" distB="0" distL="0" distR="0" wp14:anchorId="2F018AAE" wp14:editId="51324312">
+            <wp:extent cx="4346272" cy="3960495"/>
+            <wp:effectExtent l="0" t="0" r="0" b="1905"/>
+            <wp:docPr id="48" name="Рисунок 48"/>
+            <wp:cNvGraphicFramePr>
+              <a:graphicFrameLocks xmlns:a="http://schemas.openxmlformats.org/drawingml/2006/main" noChangeAspect="1"/>
+            </wp:cNvGraphicFramePr>
+            <a:graphic xmlns:a="http://schemas.openxmlformats.org/drawingml/2006/main">
+              <a:graphicData uri="http://schemas.openxmlformats.org/drawingml/2006/picture">
+                <pic:pic xmlns:pic="http://schemas.openxmlformats.org/drawingml/2006/picture">
+                  <pic:nvPicPr>
+                    <pic:cNvPr id="1" name=""/>
+                    <pic:cNvPicPr/>
+                  </pic:nvPicPr>
+                  <pic:blipFill>
+                    <a:blip r:embed="rId53"/>
+                    <a:stretch>
+                      <a:fillRect/>
+                    </a:stretch>
+                  </pic:blipFill>
+                  <pic:spPr>
+                    <a:xfrm>
+                      <a:off x="0" y="0"/>
+                      <a:ext cx="4347322" cy="3961452"/>
+                    </a:xfrm>
+                    <a:prstGeom prst="rect">
+                      <a:avLst/>
+                    </a:prstGeom>
+                  </pic:spPr>
+                </pic:pic>
+              </a:graphicData>
+            </a:graphic>
+          </wp:inline>
+        </w:drawing>
+      </w:r>
+    </w:p>
+    <w:p>
+      <w:pPr>
+        <w:spacing w:after="0" w:line="360" w:lineRule="auto"/>
+        <w:contextualSpacing/>
+        <w:rPr>
+          <w:rFonts w:ascii="Times New Roman" w:hAnsi="Times New Roman" w:cs="Times New Roman"/>
+          <w:color w:val="000000"/>
+          <w:sz w:val="28"/>
+          <w:szCs w:val="28"/>
+          <w:lang w:val="ru-RU"/>
+        </w:rPr>
+      </w:pPr>
+    </w:p>
+    <w:p>
+      <w:pPr>
+        <w:spacing w:after="0" w:line="360" w:lineRule="auto"/>
+        <w:contextualSpacing/>
+        <w:jc w:val="both"/>
+        <w:rPr>
+          <w:rFonts w:ascii="Times New Roman" w:hAnsi="Times New Roman" w:cs="Times New Roman"/>
+          <w:color w:val="000000"/>
+          <w:sz w:val="28"/>
+          <w:szCs w:val="28"/>
+          <w:lang w:val="uk-UA"/>
+        </w:rPr>
+      </w:pPr>
+      <w:r>
+        <w:rPr>
+          <w:rFonts w:ascii="Times New Roman" w:hAnsi="Times New Roman" w:cs="Times New Roman"/>
+          <w:color w:val="000000"/>
+          <w:sz w:val="28"/>
+          <w:szCs w:val="28"/>
+          <w:lang w:val="uk-UA"/>
+        </w:rPr>
+        <w:tab/>
+        <w:t xml:space="preserve">Пунктирні лінії на графіку показують, що коефіцієнти множинної регресії точно збігаються з коефіцієнтами отриманими за допомогою </w:t>
+      </w:r>
+      <w:r>
+        <w:rPr>
+          <w:rFonts w:ascii="Times New Roman" w:hAnsi="Times New Roman" w:cs="Times New Roman"/>
+          <w:color w:val="000000"/>
+          <w:sz w:val="28"/>
+          <w:szCs w:val="28"/>
+          <w:lang w:val="uk-UA"/>
+        </w:rPr>
+        <w:t>backfitting</w:t>
+      </w:r>
+      <w:r>
+        <w:rPr>
+          <w:rFonts w:ascii="Times New Roman" w:hAnsi="Times New Roman" w:cs="Times New Roman"/>
+          <w:color w:val="000000"/>
+          <w:sz w:val="28"/>
+          <w:szCs w:val="28"/>
+          <w:lang w:val="uk-UA"/>
+        </w:rPr>
+        <w:t>-у</w:t>
+      </w:r>
+      <w:r>
+        <w:rPr>
+          <w:rFonts w:ascii="Times New Roman" w:hAnsi="Times New Roman" w:cs="Times New Roman"/>
+          <w:color w:val="000000"/>
+          <w:sz w:val="28"/>
+          <w:szCs w:val="28"/>
+          <w:lang w:val="uk-UA"/>
+        </w:rPr>
+        <w:t>.</w:t>
+      </w:r>
     </w:p>
     <w:p>
       <w:pPr>
@@ -6352,228 +7006,349 @@
           <w:szCs w:val="28"/>
           <w:lang w:val="ru-RU"/>
         </w:rPr>
-        <w:t>6</w:t>
-      </w:r>
-      <w:r>
+        <w:t>6.7</w:t>
+      </w:r>
+    </w:p>
+    <w:p>
+      <w:pPr>
+        <w:spacing w:after="0" w:line="360" w:lineRule="auto"/>
+        <w:contextualSpacing/>
+        <w:rPr>
+          <w:rFonts w:ascii="Times New Roman" w:hAnsi="Times New Roman" w:cs="Times New Roman"/>
+          <w:color w:val="000000"/>
+          <w:sz w:val="28"/>
+          <w:szCs w:val="28"/>
+          <w:lang w:val="ru-RU"/>
+        </w:rPr>
+      </w:pPr>
+    </w:p>
+    <w:p>
+      <w:pPr>
+        <w:spacing w:after="0" w:line="360" w:lineRule="auto"/>
+        <w:ind w:firstLine="360"/>
+        <w:contextualSpacing/>
+        <w:rPr>
+          <w:rFonts w:ascii="Times New Roman" w:hAnsi="Times New Roman" w:cs="Times New Roman"/>
+          <w:color w:val="000000"/>
+          <w:sz w:val="28"/>
+          <w:szCs w:val="28"/>
+          <w:lang w:val="uk-UA"/>
+        </w:rPr>
+      </w:pPr>
+      <w:r>
+        <w:rPr>
+          <w:rFonts w:ascii="Times New Roman" w:hAnsi="Times New Roman" w:cs="Times New Roman"/>
+          <w:color w:val="000000"/>
+          <w:sz w:val="28"/>
+          <w:szCs w:val="28"/>
+          <w:lang w:val="uk-UA"/>
+        </w:rPr>
+        <w:t xml:space="preserve">Коли зв’язок між </w:t>
+      </w:r>
+      <w:r>
+        <w:rPr>
+          <w:rFonts w:ascii="Times New Roman" w:hAnsi="Times New Roman" w:cs="Times New Roman"/>
+          <w:color w:val="000000"/>
+          <w:sz w:val="28"/>
+          <w:szCs w:val="28"/>
+          <w:lang w:val="uk-UA"/>
+        </w:rPr>
+        <w:t>ігреком</w:t>
+      </w:r>
+      <w:r>
+        <w:rPr>
+          <w:rFonts w:ascii="Times New Roman" w:hAnsi="Times New Roman" w:cs="Times New Roman"/>
+          <w:color w:val="000000"/>
+          <w:sz w:val="28"/>
+          <w:szCs w:val="28"/>
+          <w:lang w:val="uk-UA"/>
+        </w:rPr>
+        <w:t xml:space="preserve"> та </w:t>
+      </w:r>
+      <w:r>
+        <w:rPr>
+          <w:rFonts w:ascii="Times New Roman" w:hAnsi="Times New Roman" w:cs="Times New Roman"/>
+          <w:color w:val="000000"/>
+          <w:sz w:val="28"/>
+          <w:szCs w:val="28"/>
+          <w:lang w:val="uk-UA"/>
+        </w:rPr>
+        <w:t xml:space="preserve">іксами </w:t>
+      </w:r>
+      <w:r>
+        <w:rPr>
+          <w:rFonts w:ascii="Times New Roman" w:hAnsi="Times New Roman" w:cs="Times New Roman"/>
+          <w:color w:val="000000"/>
+          <w:sz w:val="28"/>
+          <w:szCs w:val="28"/>
+          <w:lang w:val="uk-UA"/>
+        </w:rPr>
+        <w:t>є лінійн</w:t>
+      </w:r>
+      <w:r>
+        <w:rPr>
+          <w:rFonts w:ascii="Times New Roman" w:hAnsi="Times New Roman" w:cs="Times New Roman"/>
+          <w:color w:val="000000"/>
+          <w:sz w:val="28"/>
+          <w:szCs w:val="28"/>
+          <w:lang w:val="uk-UA"/>
+        </w:rPr>
+        <w:t>им</w:t>
+      </w:r>
+      <w:r>
+        <w:rPr>
+          <w:rFonts w:ascii="Times New Roman" w:hAnsi="Times New Roman" w:cs="Times New Roman"/>
+          <w:color w:val="000000"/>
+          <w:sz w:val="28"/>
+          <w:szCs w:val="28"/>
+          <w:lang w:val="uk-UA"/>
+        </w:rPr>
+        <w:t>, однієї ітерації достатньо для досягнення хорошого наближення до істинних коефіцієнтів регресії.</w:t>
+      </w:r>
+    </w:p>
+    <w:p>
+      <w:pPr>
+        <w:rPr>
+          <w:rFonts w:ascii="Times New Roman" w:hAnsi="Times New Roman" w:cs="Times New Roman"/>
+          <w:color w:val="000000"/>
+          <w:sz w:val="28"/>
+          <w:szCs w:val="28"/>
+          <w:lang w:val="ru-RU"/>
+        </w:rPr>
+      </w:pPr>
+      <w:r>
+        <w:rPr>
+          <w:rFonts w:ascii="Times New Roman" w:hAnsi="Times New Roman" w:cs="Times New Roman"/>
+          <w:color w:val="000000"/>
+          <w:sz w:val="28"/>
+          <w:szCs w:val="28"/>
+          <w:lang w:val="ru-RU"/>
+        </w:rPr>
+        <w:br w:type="page"/>
+      </w:r>
+    </w:p>
+    <w:p>
+      <w:pPr>
+        <w:spacing w:after="0" w:line="360" w:lineRule="auto"/>
+        <w:ind w:left="360"/>
+        <w:jc w:val="center"/>
         <w:rPr>
           <w:rFonts w:ascii="Times New Roman" w:hAnsi="Times New Roman" w:cs="Times New Roman"/>
           <w:b/>
           <w:bCs/>
-          <w:color w:val="000000"/>
-          <w:sz w:val="28"/>
-          <w:szCs w:val="28"/>
-          <w:lang w:val="ru-RU"/>
-        </w:rPr>
-        <w:t>.5</w:t>
-      </w:r>
-    </w:p>
-    <w:p>
-      <w:pPr>
-        <w:spacing w:after="0" w:line="360" w:lineRule="auto"/>
-        <w:contextualSpacing/>
-        <w:rPr>
-          <w:rFonts w:ascii="Times New Roman" w:hAnsi="Times New Roman" w:cs="Times New Roman"/>
-          <w:color w:val="000000"/>
-          <w:sz w:val="28"/>
-          <w:szCs w:val="28"/>
-          <w:lang w:val="ru-RU"/>
-        </w:rPr>
-      </w:pPr>
-    </w:p>
-    <w:p>
-      <w:pPr>
-        <w:spacing w:after="0" w:line="360" w:lineRule="auto"/>
-        <w:contextualSpacing/>
-        <w:rPr>
-          <w:rFonts w:ascii="Times New Roman" w:hAnsi="Times New Roman" w:cs="Times New Roman"/>
-          <w:color w:val="000000"/>
-          <w:sz w:val="28"/>
-          <w:szCs w:val="28"/>
-          <w:lang w:val="ru-RU"/>
-        </w:rPr>
-      </w:pPr>
-    </w:p>
-    <w:p>
-      <w:pPr>
-        <w:spacing w:after="0" w:line="360" w:lineRule="auto"/>
-        <w:contextualSpacing/>
-        <w:rPr>
-          <w:rFonts w:ascii="Times New Roman" w:hAnsi="Times New Roman" w:cs="Times New Roman"/>
-          <w:color w:val="000000"/>
-          <w:sz w:val="28"/>
-          <w:szCs w:val="28"/>
-          <w:lang w:val="ru-RU"/>
-        </w:rPr>
-      </w:pPr>
-    </w:p>
-    <w:p>
-      <w:pPr>
-        <w:spacing w:after="0" w:line="360" w:lineRule="auto"/>
-        <w:jc w:val="both"/>
+          <w:sz w:val="28"/>
+          <w:szCs w:val="28"/>
+          <w:lang w:val="uk-UA"/>
+        </w:rPr>
+      </w:pPr>
+      <w:r>
         <w:rPr>
           <w:rFonts w:ascii="Times New Roman" w:hAnsi="Times New Roman" w:cs="Times New Roman"/>
           <w:b/>
           <w:bCs/>
-          <w:color w:val="000000"/>
-          <w:sz w:val="28"/>
-          <w:szCs w:val="28"/>
-          <w:lang w:val="ru-RU"/>
-        </w:rPr>
-      </w:pPr>
-      <w:r>
-        <w:rPr>
-          <w:rFonts w:ascii="Times New Roman" w:hAnsi="Times New Roman" w:cs="Times New Roman"/>
-          <w:b/>
-          <w:bCs/>
-          <w:color w:val="000000"/>
-          <w:sz w:val="28"/>
-          <w:szCs w:val="28"/>
-          <w:lang w:val="ru-RU"/>
-        </w:rPr>
-        <w:t>6</w:t>
-      </w:r>
-      <w:r>
-        <w:rPr>
-          <w:rFonts w:ascii="Times New Roman" w:hAnsi="Times New Roman" w:cs="Times New Roman"/>
-          <w:b/>
-          <w:bCs/>
-          <w:color w:val="000000"/>
-          <w:sz w:val="28"/>
-          <w:szCs w:val="28"/>
-          <w:lang w:val="ru-RU"/>
-        </w:rPr>
-        <w:t>.6</w:t>
-      </w:r>
-    </w:p>
-    <w:p>
-      <w:pPr>
-        <w:spacing w:after="0" w:line="360" w:lineRule="auto"/>
-        <w:contextualSpacing/>
-        <w:rPr>
-          <w:rFonts w:ascii="Times New Roman" w:hAnsi="Times New Roman" w:cs="Times New Roman"/>
-          <w:color w:val="000000"/>
-          <w:sz w:val="28"/>
-          <w:szCs w:val="28"/>
-          <w:lang w:val="ru-RU"/>
-        </w:rPr>
-      </w:pPr>
-    </w:p>
-    <w:p>
-      <w:pPr>
-        <w:spacing w:after="0" w:line="360" w:lineRule="auto"/>
-        <w:contextualSpacing/>
-        <w:rPr>
-          <w:rFonts w:ascii="Times New Roman" w:hAnsi="Times New Roman" w:cs="Times New Roman"/>
-          <w:color w:val="000000"/>
-          <w:sz w:val="28"/>
-          <w:szCs w:val="28"/>
-          <w:lang w:val="ru-RU"/>
-        </w:rPr>
-      </w:pPr>
-    </w:p>
-    <w:p>
-      <w:pPr>
-        <w:spacing w:after="0" w:line="360" w:lineRule="auto"/>
-        <w:contextualSpacing/>
-        <w:rPr>
-          <w:rFonts w:ascii="Times New Roman" w:hAnsi="Times New Roman" w:cs="Times New Roman"/>
-          <w:color w:val="000000"/>
-          <w:sz w:val="28"/>
-          <w:szCs w:val="28"/>
-          <w:lang w:val="ru-RU"/>
-        </w:rPr>
-      </w:pPr>
-    </w:p>
-    <w:p>
-      <w:pPr>
-        <w:spacing w:after="0" w:line="360" w:lineRule="auto"/>
+          <w:sz w:val="28"/>
+          <w:szCs w:val="28"/>
+          <w:lang w:val="uk-UA"/>
+        </w:rPr>
+        <w:lastRenderedPageBreak/>
+        <w:t>7.</w:t>
+      </w:r>
+    </w:p>
+    <w:p>
+      <w:pPr>
+        <w:spacing w:after="0" w:line="360" w:lineRule="auto"/>
+        <w:ind w:left="360"/>
+        <w:rPr>
+          <w:rFonts w:ascii="Times New Roman" w:hAnsi="Times New Roman" w:cs="Times New Roman"/>
+          <w:sz w:val="28"/>
+          <w:szCs w:val="28"/>
+          <w:lang w:val="ru-RU"/>
+        </w:rPr>
+      </w:pPr>
+      <w:r>
+        <w:rPr>
+          <w:rFonts w:ascii="Times New Roman" w:hAnsi="Times New Roman" w:cs="Times New Roman"/>
+          <w:sz w:val="28"/>
+          <w:szCs w:val="28"/>
+          <w:lang w:val="ru-RU"/>
+        </w:rPr>
+        <w:drawing>
+          <wp:inline distT="0" distB="0" distL="0" distR="0" wp14:anchorId="706A5982" wp14:editId="4A6AD1D1">
+            <wp:extent cx="6152515" cy="6265545"/>
+            <wp:effectExtent l="0" t="0" r="635" b="1905"/>
+            <wp:docPr id="50" name="Рисунок 50" descr="Зображення, що містить текст&#10;&#10;Автоматично згенерований опис"/>
+            <wp:cNvGraphicFramePr>
+              <a:graphicFrameLocks xmlns:a="http://schemas.openxmlformats.org/drawingml/2006/main" noChangeAspect="1"/>
+            </wp:cNvGraphicFramePr>
+            <a:graphic xmlns:a="http://schemas.openxmlformats.org/drawingml/2006/main">
+              <a:graphicData uri="http://schemas.openxmlformats.org/drawingml/2006/picture">
+                <pic:pic xmlns:pic="http://schemas.openxmlformats.org/drawingml/2006/picture">
+                  <pic:nvPicPr>
+                    <pic:cNvPr id="50" name="Рисунок 50" descr="Зображення, що містить текст&#10;&#10;Автоматично згенерований опис"/>
+                    <pic:cNvPicPr/>
+                  </pic:nvPicPr>
+                  <pic:blipFill>
+                    <a:blip r:embed="rId54"/>
+                    <a:stretch>
+                      <a:fillRect/>
+                    </a:stretch>
+                  </pic:blipFill>
+                  <pic:spPr>
+                    <a:xfrm>
+                      <a:off x="0" y="0"/>
+                      <a:ext cx="6152515" cy="6265545"/>
+                    </a:xfrm>
+                    <a:prstGeom prst="rect">
+                      <a:avLst/>
+                    </a:prstGeom>
+                  </pic:spPr>
+                </pic:pic>
+              </a:graphicData>
+            </a:graphic>
+          </wp:inline>
+        </w:drawing>
+      </w:r>
+    </w:p>
+    <w:p>
+      <w:pPr>
+        <w:spacing w:after="0" w:line="360" w:lineRule="auto"/>
+        <w:ind w:left="360"/>
+        <w:rPr>
+          <w:rFonts w:ascii="Times New Roman" w:hAnsi="Times New Roman" w:cs="Times New Roman"/>
+          <w:sz w:val="28"/>
+          <w:szCs w:val="28"/>
+          <w:lang w:val="ru-RU"/>
+        </w:rPr>
+      </w:pPr>
+    </w:p>
+    <w:p>
+      <w:pPr>
+        <w:spacing w:after="0" w:line="360" w:lineRule="auto"/>
+        <w:ind w:left="360"/>
         <w:jc w:val="both"/>
         <w:rPr>
           <w:rFonts w:ascii="Times New Roman" w:hAnsi="Times New Roman" w:cs="Times New Roman"/>
-          <w:b/>
-          <w:bCs/>
-          <w:color w:val="000000"/>
-          <w:sz w:val="28"/>
-          <w:szCs w:val="28"/>
-          <w:lang w:val="ru-RU"/>
-        </w:rPr>
-      </w:pPr>
-      <w:r>
-        <w:rPr>
-          <w:rFonts w:ascii="Times New Roman" w:hAnsi="Times New Roman" w:cs="Times New Roman"/>
-          <w:b/>
-          <w:bCs/>
-          <w:color w:val="000000"/>
-          <w:sz w:val="28"/>
-          <w:szCs w:val="28"/>
-          <w:lang w:val="ru-RU"/>
-        </w:rPr>
-        <w:t>6.7</w:t>
-      </w:r>
-    </w:p>
-    <w:p>
-      <w:pPr>
-        <w:spacing w:after="0" w:line="360" w:lineRule="auto"/>
-        <w:contextualSpacing/>
-        <w:rPr>
-          <w:rFonts w:ascii="Times New Roman" w:hAnsi="Times New Roman" w:cs="Times New Roman"/>
-          <w:color w:val="000000"/>
-          <w:sz w:val="28"/>
-          <w:szCs w:val="28"/>
-          <w:lang w:val="ru-RU"/>
-        </w:rPr>
-      </w:pPr>
-    </w:p>
-    <w:p>
-      <w:pPr>
-        <w:spacing w:after="0" w:line="360" w:lineRule="auto"/>
-        <w:contextualSpacing/>
-        <w:rPr>
-          <w:rFonts w:ascii="Times New Roman" w:hAnsi="Times New Roman" w:cs="Times New Roman"/>
-          <w:color w:val="000000"/>
-          <w:sz w:val="28"/>
-          <w:szCs w:val="28"/>
-          <w:lang w:val="ru-RU"/>
-        </w:rPr>
-      </w:pPr>
-    </w:p>
-    <w:p>
-      <w:pPr>
-        <w:spacing w:after="0" w:line="360" w:lineRule="auto"/>
-        <w:contextualSpacing/>
-        <w:rPr>
-          <w:rFonts w:ascii="Times New Roman" w:hAnsi="Times New Roman" w:cs="Times New Roman"/>
-          <w:color w:val="000000"/>
-          <w:sz w:val="28"/>
-          <w:szCs w:val="28"/>
-          <w:lang w:val="ru-RU"/>
-        </w:rPr>
-      </w:pPr>
+          <w:sz w:val="28"/>
+          <w:szCs w:val="28"/>
+          <w:lang w:val="uk-UA"/>
+        </w:rPr>
+      </w:pPr>
+      <w:r>
+        <w:rPr>
+          <w:rFonts w:ascii="Times New Roman" w:hAnsi="Times New Roman" w:cs="Times New Roman"/>
+          <w:sz w:val="28"/>
+          <w:szCs w:val="28"/>
+          <w:lang w:val="uk-UA"/>
+        </w:rPr>
+        <w:tab/>
+        <w:t>Десять ітерацій</w:t>
+      </w:r>
+      <w:r>
+        <w:rPr>
+          <w:rFonts w:ascii="Times New Roman" w:hAnsi="Times New Roman" w:cs="Times New Roman"/>
+          <w:sz w:val="28"/>
+          <w:szCs w:val="28"/>
+          <w:lang w:val="uk-UA"/>
+        </w:rPr>
+        <w:t xml:space="preserve"> достатньо</w:t>
+      </w:r>
+      <w:r>
+        <w:rPr>
+          <w:rFonts w:ascii="Times New Roman" w:hAnsi="Times New Roman" w:cs="Times New Roman"/>
+          <w:sz w:val="28"/>
+          <w:szCs w:val="28"/>
+          <w:lang w:val="uk-UA"/>
+        </w:rPr>
+        <w:t>, щоб отримати хорошу апроксимацію визначену пороговим значенням суми квадратичних помилок між наступними ітераціями.</w:t>
+      </w:r>
+      <w:r>
+        <w:rPr>
+          <w:rFonts w:ascii="Times New Roman" w:hAnsi="Times New Roman" w:cs="Times New Roman"/>
+          <w:sz w:val="28"/>
+          <w:szCs w:val="28"/>
+          <w:lang w:val="uk-UA"/>
+        </w:rPr>
+        <w:t xml:space="preserve"> Також видно, що п</w:t>
+      </w:r>
+      <w:r>
+        <w:rPr>
+          <w:rFonts w:ascii="Times New Roman" w:hAnsi="Times New Roman" w:cs="Times New Roman"/>
+          <w:sz w:val="28"/>
+          <w:szCs w:val="28"/>
+          <w:lang w:val="uk-UA"/>
+        </w:rPr>
+        <w:t>охибка збільшується на 11-й ітерації.</w:t>
+      </w:r>
     </w:p>
     <w:p>
       <w:pPr>
         <w:spacing w:after="0" w:line="360" w:lineRule="auto"/>
         <w:ind w:left="360"/>
+        <w:rPr>
+          <w:rFonts w:ascii="Times New Roman" w:hAnsi="Times New Roman" w:cs="Times New Roman"/>
+          <w:sz w:val="28"/>
+          <w:szCs w:val="28"/>
+          <w:lang w:val="ru-RU"/>
+        </w:rPr>
+      </w:pPr>
+    </w:p>
+    <w:p>
+      <w:pPr>
+        <w:spacing w:after="0" w:line="360" w:lineRule="auto"/>
+        <w:contextualSpacing/>
         <w:jc w:val="center"/>
         <w:rPr>
           <w:rFonts w:ascii="Times New Roman" w:hAnsi="Times New Roman" w:cs="Times New Roman"/>
-          <w:b/>
-          <w:bCs/>
-          <w:sz w:val="28"/>
-          <w:szCs w:val="28"/>
-          <w:lang w:val="ru-RU"/>
-        </w:rPr>
-      </w:pPr>
-      <w:r>
-        <w:rPr>
-          <w:rFonts w:ascii="Times New Roman" w:hAnsi="Times New Roman" w:cs="Times New Roman"/>
-          <w:b/>
-          <w:bCs/>
-          <w:sz w:val="28"/>
-          <w:szCs w:val="28"/>
-          <w:lang w:val="uk-UA"/>
-        </w:rPr>
-        <w:t>7.</w:t>
+          <w:color w:val="000000"/>
+          <w:sz w:val="28"/>
+          <w:szCs w:val="28"/>
+          <w:lang w:val="ru-RU"/>
+        </w:rPr>
+      </w:pPr>
+      <w:r>
+        <w:rPr>
+          <w:rFonts w:ascii="Times New Roman" w:hAnsi="Times New Roman" w:cs="Times New Roman"/>
+          <w:color w:val="000000"/>
+          <w:sz w:val="28"/>
+          <w:szCs w:val="28"/>
+          <w:lang w:val="ru-RU"/>
+        </w:rPr>
+        <w:lastRenderedPageBreak/>
+        <w:drawing>
+          <wp:inline distT="0" distB="0" distL="0" distR="0" wp14:anchorId="4D585DC9" wp14:editId="29352C02">
+            <wp:extent cx="4670900" cy="4324764"/>
+            <wp:effectExtent l="0" t="0" r="0" b="0"/>
+            <wp:docPr id="49" name="Рисунок 49"/>
+            <wp:cNvGraphicFramePr>
+              <a:graphicFrameLocks xmlns:a="http://schemas.openxmlformats.org/drawingml/2006/main" noChangeAspect="1"/>
+            </wp:cNvGraphicFramePr>
+            <a:graphic xmlns:a="http://schemas.openxmlformats.org/drawingml/2006/main">
+              <a:graphicData uri="http://schemas.openxmlformats.org/drawingml/2006/picture">
+                <pic:pic xmlns:pic="http://schemas.openxmlformats.org/drawingml/2006/picture">
+                  <pic:nvPicPr>
+                    <pic:cNvPr id="1" name=""/>
+                    <pic:cNvPicPr/>
+                  </pic:nvPicPr>
+                  <pic:blipFill>
+                    <a:blip r:embed="rId55"/>
+                    <a:stretch>
+                      <a:fillRect/>
+                    </a:stretch>
+                  </pic:blipFill>
+                  <pic:spPr>
+                    <a:xfrm>
+                      <a:off x="0" y="0"/>
+                      <a:ext cx="4672619" cy="4326356"/>
+                    </a:xfrm>
+                    <a:prstGeom prst="rect">
+                      <a:avLst/>
+                    </a:prstGeom>
+                  </pic:spPr>
+                </pic:pic>
+              </a:graphicData>
+            </a:graphic>
+          </wp:inline>
+        </w:drawing>
       </w:r>
     </w:p>
     <w:p>

</xml_diff>